<commit_message>
modified introduction per marvar
</commit_message>
<xml_diff>
--- a/introduction/introduction.docx
+++ b/introduction/introduction.docx
@@ -4,1249 +4,928 @@
   <w:body>
     <w:p>
       <w:pPr>
-        <w:pStyle w:val="Title"/>
-      </w:pPr>
-      <w:r>
-        <w:softHyphen/>
-      </w:r>
-      <w:r>
-        <w:t>Brain-Heart (Cardiovascular) Interactions in Stress and Anxiety Related Disorders</w:t>
+        <w:pStyle w:val="Compact"/>
+        <w:rPr>
+          <w:rFonts w:ascii="Arial" w:hAnsi="Arial" w:cs="Arial"/>
+        </w:rPr>
+      </w:pPr>
+      <w:r>
+        <w:rPr>
+          <w:rFonts w:ascii="Arial" w:hAnsi="Arial" w:cs="Arial"/>
+        </w:rPr>
+        <w:t>INTRODUCTION</w:t>
       </w:r>
     </w:p>
     <w:p>
       <w:pPr>
-        <w:pStyle w:val="Subtitle"/>
-      </w:pPr>
-      <w:r>
-        <w:t>Implications for Increased Cardiovascular Disease Risk</w:t>
-      </w:r>
+        <w:rPr>
+          <w:rFonts w:ascii="Arial" w:hAnsi="Arial" w:cs="Arial"/>
+        </w:rPr>
+      </w:pPr>
     </w:p>
     <w:p>
       <w:pPr>
-        <w:pStyle w:val="Compact"/>
-      </w:pPr>
-      <w:r>
-        <w:t>INTRODUCTION</w:t>
-      </w:r>
-    </w:p>
-    <w:p/>
-    <w:p>
-      <w:r>
+        <w:rPr>
+          <w:rFonts w:ascii="Arial" w:hAnsi="Arial" w:cs="Arial"/>
+        </w:rPr>
+      </w:pPr>
+      <w:r>
+        <w:rPr>
+          <w:rFonts w:ascii="Arial" w:hAnsi="Arial" w:cs="Arial"/>
+        </w:rPr>
         <w:t xml:space="preserve">The mechanism underlying the interaction between cardiovascular </w:t>
       </w:r>
       <w:r>
+        <w:rPr>
+          <w:rFonts w:ascii="Arial" w:hAnsi="Arial" w:cs="Arial"/>
+        </w:rPr>
         <w:t xml:space="preserve">and brain </w:t>
       </w:r>
       <w:r>
+        <w:rPr>
+          <w:rFonts w:ascii="Arial" w:hAnsi="Arial" w:cs="Arial"/>
+        </w:rPr>
         <w:t xml:space="preserve">health </w:t>
       </w:r>
       <w:r>
+        <w:rPr>
+          <w:rFonts w:ascii="Arial" w:hAnsi="Arial" w:cs="Arial"/>
+        </w:rPr>
         <w:t>h</w:t>
       </w:r>
       <w:r>
+        <w:rPr>
+          <w:rFonts w:ascii="Arial" w:hAnsi="Arial" w:cs="Arial"/>
+        </w:rPr>
         <w:t xml:space="preserve">as gained traction over the last several decades, with studies directed at determining how </w:t>
       </w:r>
       <w:r>
+        <w:rPr>
+          <w:rFonts w:ascii="Arial" w:hAnsi="Arial" w:cs="Arial"/>
+        </w:rPr>
         <w:t>neurobiological</w:t>
       </w:r>
       <w:r>
+        <w:rPr>
+          <w:rFonts w:ascii="Arial" w:hAnsi="Arial" w:cs="Arial"/>
+        </w:rPr>
         <w:t xml:space="preserve"> phenomenon </w:t>
       </w:r>
       <w:r>
-        <w:t>translate into autonomic imbalances that affect</w:t>
-      </w:r>
-      <w:r>
-        <w:t xml:space="preserve"> cardiovascular</w:t>
-      </w:r>
-      <w:r>
-        <w:t xml:space="preserve"> health and events.</w:t>
-      </w:r>
-      <w:r>
+        <w:rPr>
+          <w:rFonts w:ascii="Arial" w:hAnsi="Arial" w:cs="Arial"/>
+        </w:rPr>
+        <w:t xml:space="preserve">translate into </w:t>
+      </w:r>
+      <w:r>
+        <w:rPr>
+          <w:rFonts w:ascii="Arial" w:hAnsi="Arial" w:cs="Arial"/>
+        </w:rPr>
+        <w:t xml:space="preserve">future </w:t>
+      </w:r>
+      <w:r>
+        <w:rPr>
+          <w:rFonts w:ascii="Arial" w:hAnsi="Arial" w:cs="Arial"/>
+        </w:rPr>
+        <w:t>cardiovascular health and events.</w:t>
+      </w:r>
+      <w:r>
+        <w:rPr>
+          <w:rFonts w:ascii="Arial" w:hAnsi="Arial" w:cs="Arial"/>
+        </w:rPr>
         <w:fldChar w:fldCharType="begin">
-          <w:fldData xml:space="preserve">PEVuZE5vdGU+PENpdGU+PEF1dGhvcj5DYWxjYWdubzwvQXV0aG9yPjxZZWFyPjIwMTc8L1llYXI+
-PFJlY051bT4zNzk8L1JlY051bT48RGlzcGxheVRleHQ+PHN0eWxlIGZhY2U9InN1cGVyc2NyaXB0
-Ij4xLTM8L3N0eWxlPjwvRGlzcGxheVRleHQ+PHJlY29yZD48cmVjLW51bWJlcj4zNzk8L3JlYy1u
-dW1iZXI+PGZvcmVpZ24ta2V5cz48a2V5IGFwcD0iRU4iIGRiLWlkPSIyc3c1MHdhYWh3d3c1M2Vy
-cmVvdmVzcGF4ZHRleGU1ZXMwZmQiIHRpbWVzdGFtcD0iMTU1MzEzMDY4OCI+Mzc5PC9rZXk+PC9m
-b3JlaWduLWtleXM+PHJlZi10eXBlIG5hbWU9IkpvdXJuYWwgQXJ0aWNsZSI+MTc8L3JlZi10eXBl
-Pjxjb250cmlidXRvcnM+PGF1dGhvcnM+PGF1dGhvcj5DYWxjYWdubywgQ2xhdWRpYTwvYXV0aG9y
-PjxhdXRob3I+VGFreCwgUmljaGFyZCBBLiBQLjwvYXV0aG9yPjxhdXRob3I+SXNoYWksIEFtb3Jp
-bmE8L2F1dGhvcj48YXV0aG9yPlRhbmcsIENoZXVrIFkuPC9hdXRob3I+PGF1dGhvcj5NYW5pLCBW
-ZW5rYXRlc2g8L2F1dGhvcj48YXV0aG9yPlBpdG1hbiwgUm9nZXIgSy48L2F1dGhvcj48YXV0aG9y
-PlNoaW4sIExpc2EgTS48L2F1dGhvcj48YXV0aG9yPkZheWFkLCBaYWhpIEEuPC9hdXRob3I+PGF1
-dGhvcj5NdXJyb3VnaCwgSmFtZXMgVy48L2F1dGhvcj48YXV0aG9yPkFsaSwgQWJkZWxyYWhtYW48
-L2F1dGhvcj48YXV0aG9yPkthaXNlciwgWWFubmljazwvYXV0aG9yPjxhdXRob3I+U29sb21vbiwg
-Q2hsb2UgSi4gRS48L2F1dGhvcj48YXV0aG9yPkhvZmZtYW5uLCBVZG88L2F1dGhvcj48YXV0aG9y
-PlRhd2Frb2wsIEFobWVkPC9hdXRob3I+PGF1dGhvcj5NdWxkZXIsIFdpbGxlbSBKLiBNLjwvYXV0
-aG9yPjxhdXRob3I+RmlndWVyb2EsIEFtcGFybyBMLjwvYXV0aG9yPjxhdXRob3I+TmFocmVuZG9y
-ZiwgTWF0dGhpYXM8L2F1dGhvcj48YXV0aG9yPlRydW9uZywgUXV5bmggQS48L2F1dGhvcj48L2F1
-dGhvcnM+PC9jb250cmlidXRvcnM+PHRpdGxlcz48dGl0bGU+UmVsYXRpb24gYmV0d2VlbiByZXN0
-aW5nIGFteWdkYWxhciBhY3Rpdml0eSBhbmQgY2FyZGlvdmFzY3VsYXIgZXZlbnRzOiBhIGxvbmdp
-dHVkaW5hbCBhbmQgY29ob3J0IHN0dWR5PC90aXRsZT48c2Vjb25kYXJ5LXRpdGxlPlRoZSBMYW5j
-ZXQ8L3NlY29uZGFyeS10aXRsZT48L3RpdGxlcz48cGVyaW9kaWNhbD48ZnVsbC10aXRsZT5UaGUg
-TGFuY2V0PC9mdWxsLXRpdGxlPjwvcGVyaW9kaWNhbD48cGFnZXM+ODM0LTg0NTwvcGFnZXM+PHZv
-bHVtZT4zODk8L3ZvbHVtZT48bnVtYmVyPjEwMDcxPC9udW1iZXI+PGRhdGVzPjx5ZWFyPjIwMTc8
-L3llYXI+PC9kYXRlcz48dXJscz48cmVsYXRlZC11cmxzPjx1cmw+aHR0cDovL2R4LmRvaS5vcmcv
-MTAuMTAxNi88L3VybD48L3JlbGF0ZWQtdXJscz48cGRmLXVybHM+PHVybD5maWxlOi8vL1VzZXJz
-L3NoYWhib29rL0JveCBTeW5jL01lbmRlbGV5X0FydGljbGVzLzIwMTcgLSBDYWxjYWdubyBldCBh
-bC4gLSBSZWxhdGlvbiBiZXR3ZWVuIHJlc3RpbmcgYW15Z2RhbGFyIGFjdGl2aXR5IGFuZCBjYXJk
-aW92YXNjdWxhciBldmVudHMgYSBsb25naXR1ZGluYWwgYW5kIGNvaG9ydCBzdHVkeS5wZGY8L3Vy
-bD48L3BkZi11cmxzPjwvdXJscz48ZWxlY3Ryb25pYy1yZXNvdXJjZS1udW0+MTAuMTAxNi9zMDE0
-MC02NzM2KDE2KTMxNzE0LTc8L2VsZWN0cm9uaWMtcmVzb3VyY2UtbnVtPjwvcmVjb3JkPjwvQ2l0
-ZT48Q2l0ZT48QXV0aG9yPlJpY2hhcmQgSmVubmluZ3M8L0F1dGhvcj48WWVhcj4yMDE1PC9ZZWFy
-PjxSZWNOdW0+NDAyPC9SZWNOdW0+PHJlY29yZD48cmVjLW51bWJlcj40MDI8L3JlYy1udW1iZXI+
-PGZvcmVpZ24ta2V5cz48a2V5IGFwcD0iRU4iIGRiLWlkPSIyc3c1MHdhYWh3d3c1M2VycmVvdmVz
-cGF4ZHRleGU1ZXMwZmQiIHRpbWVzdGFtcD0iMTU1MzEzMDY4OCI+NDAyPC9rZXk+PC9mb3JlaWdu
-LWtleXM+PHJlZi10eXBlIG5hbWU9IkpvdXJuYWwgQXJ0aWNsZSI+MTc8L3JlZi10eXBlPjxjb250
-cmlidXRvcnM+PGF1dGhvcnM+PGF1dGhvcj5SaWNoYXJkIEplbm5pbmdzLCBKLjwvYXV0aG9yPjxh
-dXRob3I+QWxsZW4sIEJlbjwvYXV0aG9yPjxhdXRob3I+R2lhbmFyb3MsIFBldGVyIEouPC9hdXRo
-b3I+PGF1dGhvcj5UaGF5ZXIsIEp1bGlhbiBGLjwvYXV0aG9yPjxhdXRob3I+TWFudWNrLCBTdGVw
-aGVuIEIuPC9hdXRob3I+PC9hdXRob3JzPjwvY29udHJpYnV0b3JzPjx0aXRsZXM+PHRpdGxlPkZv
-Y3VzaW5nIG5ldXJvdmlzY2VyYWwgaW50ZWdyYXRpb246IENvZ25pdGlvbiwgaGVhcnQgcmF0ZSB2
-YXJpYWJpbGl0eSwgYW5kIGNlcmVicmFsIGJsb29kIGZsb3c8L3RpdGxlPjxzZWNvbmRhcnktdGl0
-bGU+UHN5Y2hvcGh5c2lvbG9neTwvc2Vjb25kYXJ5LXRpdGxlPjwvdGl0bGVzPjxwZXJpb2RpY2Fs
-PjxmdWxsLXRpdGxlPlBzeWNob3BoeXNpb2xvZ3k8L2Z1bGwtdGl0bGU+PC9wZXJpb2RpY2FsPjxw
-YWdlcz4yMTQtMjI0PC9wYWdlcz48dm9sdW1lPjUyPC92b2x1bWU+PG51bWJlcj4yPC9udW1iZXI+
-PGtleXdvcmRzPjxrZXl3b3JkPkNlcmVicmFsIGJsb29kIGZsb3c8L2tleXdvcmQ+PGtleXdvcmQ+
-RXhlY3V0aXZlIGZ1bmN0aW9uPC9rZXl3b3JkPjxrZXl3b3JkPkhlYXJ0IHJhdGUgdmFyaWFiaWxp
-dHk8L2tleXdvcmQ+PGtleXdvcmQ+TmV1cm9wc3ljaG9sb2d5PC9rZXl3b3JkPjxrZXl3b3JkPk5l
-dXJvdmlzY2VyYWwgaW50ZWdyYXRpb248L2tleXdvcmQ+PC9rZXl3b3Jkcz48ZGF0ZXM+PHllYXI+
-MjAxNTwveWVhcj48L2RhdGVzPjx1cmxzPjxyZWxhdGVkLXVybHM+PHVybD5odHRwczovL3d3dy5u
-Y2JpLm5sbS5uaWguZ292L3BtYy9hcnRpY2xlcy9QTUM0Mzg3ODc0L3BkZi9uaWhtczY3MjYzNS5w
-ZGY8L3VybD48L3JlbGF0ZWQtdXJscz48cGRmLXVybHM+PHVybD5maWxlOi8vL1VzZXJzL3NoYWhi
-b29rL0JveCBTeW5jL01lbmRlbGV5X0FydGljbGVzLzIwMTUgLSBSaWNoYXJkIEplbm5pbmdzIGV0
-IGFsLiAtIEZvY3VzaW5nIG5ldXJvdmlzY2VyYWwgaW50ZWdyYXRpb24gQ29nbml0aW9uLCBoZWFy
-dCByYXRlIHZhcmlhYmlsaXR5LCBhbmQgY2VyZWJyYWwgYmxvb2QgZmxvdy5wZGY8L3VybD48L3Bk
-Zi11cmxzPjwvdXJscz48ZWxlY3Ryb25pYy1yZXNvdXJjZS1udW0+MTAuMTExMS9wc3lwLjEyMzE5
-PC9lbGVjdHJvbmljLXJlc291cmNlLW51bT48L3JlY29yZD48L0NpdGU+PENpdGU+PEF1dGhvcj5T
-Z29pZm88L0F1dGhvcj48WWVhcj4yMDE3PC9ZZWFyPjxSZWNOdW0+NzI8L1JlY051bT48cmVjb3Jk
-PjxyZWMtbnVtYmVyPjcyPC9yZWMtbnVtYmVyPjxmb3JlaWduLWtleXM+PGtleSBhcHA9IkVOIiBk
-Yi1pZD0iMnN3NTB3YWFod3d3NTNlcnJlb3Zlc3BheGR0ZXhlNWVzMGZkIiB0aW1lc3RhbXA9IjE1
-NDU3Njc4NTUiPjcyPC9rZXk+PC9mb3JlaWduLWtleXM+PHJlZi10eXBlIG5hbWU9IkpvdXJuYWwg
-QXJ0aWNsZSI+MTc8L3JlZi10eXBlPjxjb250cmlidXRvcnM+PGF1dGhvcnM+PGF1dGhvcj5TZ29p
-Zm8sIEFuZHJlYTwvYXV0aG9yPjxhdXRob3I+TW9udGFubywgTmljb2xhPC9hdXRob3I+PGF1dGhv
-cj5Fc2xlciwgTXVycmF5PC9hdXRob3I+PGF1dGhvcj5WYWNjYXJpbm8sIFZpb2xhPC9hdXRob3I+
-PGF1dGhvcj5CaW9iZWhhdiwgTmV1cm9zY2k8L2F1dGhvcj48YXV0aG9yPkF1dGhvciwgUmV2PC9h
-dXRob3I+PC9hdXRob3JzPjwvY29udHJpYnV0b3JzPjx0aXRsZXM+PHRpdGxlPlN0cmVzcywgYmVo
-YXZpb3IgYW5kIHRoZSBoZWFydCBISFMgUHVibGljIEFjY2VzcyBBdXRob3IgbWFudXNjcmlwdDwv
-dGl0bGU+PHNlY29uZGFyeS10aXRsZT5OZXVyb3NjaSBCaW9iZWhhdiBSZXY8L3NlY29uZGFyeS10
-aXRsZT48L3RpdGxlcz48cGFnZXM+MjU3LTI1OTwvcGFnZXM+PHZvbHVtZT43NDwvdm9sdW1lPjxk
-YXRlcz48eWVhcj4yMDE3PC95ZWFyPjwvZGF0ZXM+PHVybHM+PC91cmxzPjxlbGVjdHJvbmljLXJl
-c291cmNlLW51bT4xMC4xMDE2L2oubmV1YmlvcmV2LjIwMTYuMTEuMDAzPC9lbGVjdHJvbmljLXJl
-c291cmNlLW51bT48L3JlY29yZD48L0NpdGU+PC9FbmROb3RlPgB=
+          <w:fldData xml:space="preserve">PEVuZE5vdGU+PENpdGU+PEF1dGhvcj5QYXNzb3M8L0F1dGhvcj48WWVhcj4yMDE1PC9ZZWFyPjxS
+ZWNOdW0+NDg0PC9SZWNOdW0+PERpc3BsYXlUZXh0PjxzdHlsZSBmYWNlPSJzdXBlcnNjcmlwdCI+
+MS0zPC9zdHlsZT48L0Rpc3BsYXlUZXh0PjxyZWNvcmQ+PHJlYy1udW1iZXI+NDg0PC9yZWMtbnVt
+YmVyPjxmb3JlaWduLWtleXM+PGtleSBhcHA9IkVOIiBkYi1pZD0iMnN3NTB3YWFod3d3NTNlcnJl
+b3Zlc3BheGR0ZXhlNWVzMGZkIiB0aW1lc3RhbXA9IjE1NjQ1MzM5MzYiPjQ4NDwva2V5PjwvZm9y
+ZWlnbi1rZXlzPjxyZWYtdHlwZSBuYW1lPSJKb3VybmFsIEFydGljbGUiPjE3PC9yZWYtdHlwZT48
+Y29udHJpYnV0b3JzPjxhdXRob3JzPjxhdXRob3I+UGFzc29zLCBJdmVzIENhdmFsY2FudGU8L2F1
+dGhvcj48YXV0aG9yPlZhc2NvbmNlbG9zLU1vcmVubywgTWlyZWxhIFBhaXZhPC9hdXRob3I+PGF1
+dGhvcj5Db3N0YSwgTGVvbmFyZG8gR2F6emk8L2F1dGhvcj48YXV0aG9yPkt1bnosIE1hdXLDrWNp
+bzwvYXV0aG9yPjxhdXRob3I+QnJpZXR6a2UsIEVsaXNhPC9hdXRob3I+PGF1dGhvcj5RdWV2ZWRv
+LCBKb8OjbzwvYXV0aG9yPjxhdXRob3I+U2FsdW0sIEdpb3Zhbm5pPC9hdXRob3I+PGF1dGhvcj5N
+YWdhbGjDo2VzLCBQZWRybyBWPC9hdXRob3I+PGF1dGhvcj5LYXBjemluc2tpLCBGbMOhdmlvPC9h
+dXRob3I+PGF1dGhvcj5LYXVlci1TYW50JmFwb3M7QW5uYSwgTcOhcmNpYTwvYXV0aG9yPjwvYXV0
+aG9ycz48L2NvbnRyaWJ1dG9ycz48dGl0bGVzPjx0aXRsZT5JbmZsYW1tYXRvcnkgbWFya2VycyBp
+biBwb3N0LXRyYXVtYXRpYyBzdHJlc3MgZGlzb3JkZXI6IEEgc3lzdGVtYXRpYyByZXZpZXcsIG1l
+dGEtYW5hbHlzaXMsIGFuZCBtZXRhLXJlZ3Jlc3Npb248L3RpdGxlPjxzZWNvbmRhcnktdGl0bGU+
+VGhlIExhbmNldCBQc3ljaGlhdHJ5PC9zZWNvbmRhcnktdGl0bGU+PC90aXRsZXM+PHBlcmlvZGlj
+YWw+PGZ1bGwtdGl0bGU+VGhlIExhbmNldCBQc3ljaGlhdHJ5PC9mdWxsLXRpdGxlPjwvcGVyaW9k
+aWNhbD48cGFnZXM+MTAwMi0xMDEyPC9wYWdlcz48dm9sdW1lPjI8L3ZvbHVtZT48ZGF0ZXM+PHll
+YXI+MjAxNTwveWVhcj48L2RhdGVzPjx1cmxzPjwvdXJscz48ZWxlY3Ryb25pYy1yZXNvdXJjZS1u
+dW0+MTAuMTAxNi9TMjIxNS0wMzY2KDE1KTAwMzA5LTA8L2VsZWN0cm9uaWMtcmVzb3VyY2UtbnVt
+PjwvcmVjb3JkPjwvQ2l0ZT48Q2l0ZT48QXV0aG9yPkVkbW9uZHNvbjwvQXV0aG9yPjxZZWFyPjIw
+MTc8L1llYXI+PFJlY051bT40NDY8L1JlY051bT48cmVjb3JkPjxyZWMtbnVtYmVyPjQ0NjwvcmVj
+LW51bWJlcj48Zm9yZWlnbi1rZXlzPjxrZXkgYXBwPSJFTiIgZGItaWQ9IjJzdzUwd2FhaHd3dzUz
+ZXJyZW92ZXNwYXhkdGV4ZTVlczBmZCIgdGltZXN0YW1wPSIxNTY0NTMzOTM2Ij40NDY8L2tleT48
+L2ZvcmVpZ24ta2V5cz48cmVmLXR5cGUgbmFtZT0iU3RhdHV0ZSI+MzE8L3JlZi10eXBlPjxjb250
+cmlidXRvcnM+PGF1dGhvcnM+PGF1dGhvcj5FZG1vbmRzb24sIERvbmFsZDwvYXV0aG9yPjxhdXRo
+b3I+dm9uIEvDpG5lbCwgUm9sYW5kPC9hdXRob3I+PC9hdXRob3JzPjwvY29udHJpYnV0b3JzPjx0
+aXRsZXM+PHRpdGxlPlBvc3QtdHJhdW1hdGljIHN0cmVzcyBkaXNvcmRlciBhbmQgY2FyZGlvdmFz
+Y3VsYXIgZGlzZWFzZTwvdGl0bGU+PHNlY29uZGFyeS10aXRsZT5UaGUgTGFuY2V0IFBzeWNoaWF0
+cnk8L3NlY29uZGFyeS10aXRsZT48L3RpdGxlcz48cGVyaW9kaWNhbD48ZnVsbC10aXRsZT5UaGUg
+TGFuY2V0IFBzeWNoaWF0cnk8L2Z1bGwtdGl0bGU+PC9wZXJpb2RpY2FsPjxwYWdlcz4zMjAtMzI5
+PC9wYWdlcz48dm9sdW1lPjQ8L3ZvbHVtZT48ZGF0ZXM+PHllYXI+MjAxNzwveWVhcj48L2RhdGVz
+Pjxpc2JuPjk3ODMzMTkyMjM1NzU8L2lzYm4+PGFjY2Vzc2lvbi1udW0+MjM2MjE5NjQ8L2FjY2Vz
+c2lvbi1udW0+PHVybHM+PC91cmxzPjxlbGVjdHJvbmljLXJlc291cmNlLW51bT4xMC4xMDE2L1My
+MjE1LTAzNjYoMTYpMzAzNzctNzwvZWxlY3Ryb25pYy1yZXNvdXJjZS1udW0+PC9yZWNvcmQ+PC9D
+aXRlPjxDaXRlPjxBdXRob3I+Q2FsY2Fnbm88L0F1dGhvcj48WWVhcj4yMDE3PC9ZZWFyPjxSZWNO
+dW0+NDYwPC9SZWNOdW0+PHJlY29yZD48cmVjLW51bWJlcj40NjA8L3JlYy1udW1iZXI+PGZvcmVp
+Z24ta2V5cz48a2V5IGFwcD0iRU4iIGRiLWlkPSIyc3c1MHdhYWh3d3c1M2VycmVvdmVzcGF4ZHRl
+eGU1ZXMwZmQiIHRpbWVzdGFtcD0iMTU2NDUzMzkzNiI+NDYwPC9rZXk+PC9mb3JlaWduLWtleXM+
+PHJlZi10eXBlIG5hbWU9IkpvdXJuYWwgQXJ0aWNsZSI+MTc8L3JlZi10eXBlPjxjb250cmlidXRv
+cnM+PGF1dGhvcnM+PGF1dGhvcj5DYWxjYWdubywgQ2xhdWRpYTwvYXV0aG9yPjxhdXRob3I+VGFr
+eCwgUmljaGFyZCBBUDwvYXV0aG9yPjxhdXRob3I+SXNoYWksIEFtb3JpbmE8L2F1dGhvcj48YXV0
+aG9yPlRhbmcsIENoZXVrIFk8L2F1dGhvcj48YXV0aG9yPk1hbmksIFZlbmthdGVzaDwvYXV0aG9y
+PjxhdXRob3I+UGl0bWFuLCBSb2dlciBLPC9hdXRob3I+PGF1dGhvcj5TaGluLCBMaXNhIE08L2F1
+dGhvcj48YXV0aG9yPkZheWFkLCBaYWhpIEE8L2F1dGhvcj48YXV0aG9yPk11cnJvdWdoLCBKYW1l
+cyBXPC9hdXRob3I+PGF1dGhvcj5BbGksIEFiZGVscmFobWFuPC9hdXRob3I+PGF1dGhvcj5LYWlz
+ZXIsIFlhbm5pY2s8L2F1dGhvcj48YXV0aG9yPlNvbG9tb24sIENobG9lIEpFPC9hdXRob3I+PGF1
+dGhvcj5Ib2ZmbWFubiwgVWRvPC9hdXRob3I+PGF1dGhvcj5UYXdha29sLCBBaG1lZDwvYXV0aG9y
+PjxhdXRob3I+TXVsZGVyLCBXaWxsZW0gSk08L2F1dGhvcj48YXV0aG9yPkZpZ3Vlcm9hLCBBbXBh
+cm8gTDwvYXV0aG9yPjxhdXRob3I+TmFocmVuZG9yZiwgTWF0dGhpYXM8L2F1dGhvcj48YXV0aG9y
+PlRydW9uZywgUXV5bmggQTwvYXV0aG9yPjwvYXV0aG9ycz48L2NvbnRyaWJ1dG9ycz48dGl0bGVz
+Pjx0aXRsZT5SZWxhdGlvbiBiZXR3ZWVuIHJlc3RpbmcgYW15Z2RhbGFyIGFjdGl2aXR5IGFuZCBj
+YXJkaW92YXNjdWxhciBldmVudHM6IGEgbG9uZ2l0dWRpbmFsIGFuZCBjb2hvcnQgc3R1ZHk8L3Rp
+dGxlPjxzZWNvbmRhcnktdGl0bGU+VGhlIExhbmNldDwvc2Vjb25kYXJ5LXRpdGxlPjwvdGl0bGVz
+PjxwZXJpb2RpY2FsPjxmdWxsLXRpdGxlPlRoZSBMYW5jZXQ8L2Z1bGwtdGl0bGU+PC9wZXJpb2Rp
+Y2FsPjxwYWdlcz44MzQtODQ1PC9wYWdlcz48dm9sdW1lPjM4OTwvdm9sdW1lPjxkYXRlcz48eWVh
+cj4yMDE3PC95ZWFyPjwvZGF0ZXM+PHVybHM+PC91cmxzPjxlbGVjdHJvbmljLXJlc291cmNlLW51
+bT4xMC4xMDE2L3MwMTQwLTY3MzYoMTYpMzE3MTQtNzwvZWxlY3Ryb25pYy1yZXNvdXJjZS1udW0+
+PC9yZWNvcmQ+PC9DaXRlPjwvRW5kTm90ZT4A
 </w:fldData>
         </w:fldChar>
       </w:r>
       <w:r>
+        <w:rPr>
+          <w:rFonts w:ascii="Arial" w:hAnsi="Arial" w:cs="Arial"/>
+        </w:rPr>
         <w:instrText xml:space="preserve"> ADDIN EN.CITE </w:instrText>
       </w:r>
       <w:r>
+        <w:rPr>
+          <w:rFonts w:ascii="Arial" w:hAnsi="Arial" w:cs="Arial"/>
+        </w:rPr>
         <w:fldChar w:fldCharType="begin">
-          <w:fldData xml:space="preserve">PEVuZE5vdGU+PENpdGU+PEF1dGhvcj5DYWxjYWdubzwvQXV0aG9yPjxZZWFyPjIwMTc8L1llYXI+
-PFJlY051bT4zNzk8L1JlY051bT48RGlzcGxheVRleHQ+PHN0eWxlIGZhY2U9InN1cGVyc2NyaXB0
-Ij4xLTM8L3N0eWxlPjwvRGlzcGxheVRleHQ+PHJlY29yZD48cmVjLW51bWJlcj4zNzk8L3JlYy1u
-dW1iZXI+PGZvcmVpZ24ta2V5cz48a2V5IGFwcD0iRU4iIGRiLWlkPSIyc3c1MHdhYWh3d3c1M2Vy
-cmVvdmVzcGF4ZHRleGU1ZXMwZmQiIHRpbWVzdGFtcD0iMTU1MzEzMDY4OCI+Mzc5PC9rZXk+PC9m
-b3JlaWduLWtleXM+PHJlZi10eXBlIG5hbWU9IkpvdXJuYWwgQXJ0aWNsZSI+MTc8L3JlZi10eXBl
-Pjxjb250cmlidXRvcnM+PGF1dGhvcnM+PGF1dGhvcj5DYWxjYWdubywgQ2xhdWRpYTwvYXV0aG9y
-PjxhdXRob3I+VGFreCwgUmljaGFyZCBBLiBQLjwvYXV0aG9yPjxhdXRob3I+SXNoYWksIEFtb3Jp
-bmE8L2F1dGhvcj48YXV0aG9yPlRhbmcsIENoZXVrIFkuPC9hdXRob3I+PGF1dGhvcj5NYW5pLCBW
-ZW5rYXRlc2g8L2F1dGhvcj48YXV0aG9yPlBpdG1hbiwgUm9nZXIgSy48L2F1dGhvcj48YXV0aG9y
-PlNoaW4sIExpc2EgTS48L2F1dGhvcj48YXV0aG9yPkZheWFkLCBaYWhpIEEuPC9hdXRob3I+PGF1
-dGhvcj5NdXJyb3VnaCwgSmFtZXMgVy48L2F1dGhvcj48YXV0aG9yPkFsaSwgQWJkZWxyYWhtYW48
-L2F1dGhvcj48YXV0aG9yPkthaXNlciwgWWFubmljazwvYXV0aG9yPjxhdXRob3I+U29sb21vbiwg
-Q2hsb2UgSi4gRS48L2F1dGhvcj48YXV0aG9yPkhvZmZtYW5uLCBVZG88L2F1dGhvcj48YXV0aG9y
-PlRhd2Frb2wsIEFobWVkPC9hdXRob3I+PGF1dGhvcj5NdWxkZXIsIFdpbGxlbSBKLiBNLjwvYXV0
-aG9yPjxhdXRob3I+RmlndWVyb2EsIEFtcGFybyBMLjwvYXV0aG9yPjxhdXRob3I+TmFocmVuZG9y
-ZiwgTWF0dGhpYXM8L2F1dGhvcj48YXV0aG9yPlRydW9uZywgUXV5bmggQS48L2F1dGhvcj48L2F1
-dGhvcnM+PC9jb250cmlidXRvcnM+PHRpdGxlcz48dGl0bGU+UmVsYXRpb24gYmV0d2VlbiByZXN0
-aW5nIGFteWdkYWxhciBhY3Rpdml0eSBhbmQgY2FyZGlvdmFzY3VsYXIgZXZlbnRzOiBhIGxvbmdp
-dHVkaW5hbCBhbmQgY29ob3J0IHN0dWR5PC90aXRsZT48c2Vjb25kYXJ5LXRpdGxlPlRoZSBMYW5j
-ZXQ8L3NlY29uZGFyeS10aXRsZT48L3RpdGxlcz48cGVyaW9kaWNhbD48ZnVsbC10aXRsZT5UaGUg
-TGFuY2V0PC9mdWxsLXRpdGxlPjwvcGVyaW9kaWNhbD48cGFnZXM+ODM0LTg0NTwvcGFnZXM+PHZv
-bHVtZT4zODk8L3ZvbHVtZT48bnVtYmVyPjEwMDcxPC9udW1iZXI+PGRhdGVzPjx5ZWFyPjIwMTc8
-L3llYXI+PC9kYXRlcz48dXJscz48cmVsYXRlZC11cmxzPjx1cmw+aHR0cDovL2R4LmRvaS5vcmcv
-MTAuMTAxNi88L3VybD48L3JlbGF0ZWQtdXJscz48cGRmLXVybHM+PHVybD5maWxlOi8vL1VzZXJz
-L3NoYWhib29rL0JveCBTeW5jL01lbmRlbGV5X0FydGljbGVzLzIwMTcgLSBDYWxjYWdubyBldCBh
-bC4gLSBSZWxhdGlvbiBiZXR3ZWVuIHJlc3RpbmcgYW15Z2RhbGFyIGFjdGl2aXR5IGFuZCBjYXJk
-aW92YXNjdWxhciBldmVudHMgYSBsb25naXR1ZGluYWwgYW5kIGNvaG9ydCBzdHVkeS5wZGY8L3Vy
-bD48L3BkZi11cmxzPjwvdXJscz48ZWxlY3Ryb25pYy1yZXNvdXJjZS1udW0+MTAuMTAxNi9zMDE0
-MC02NzM2KDE2KTMxNzE0LTc8L2VsZWN0cm9uaWMtcmVzb3VyY2UtbnVtPjwvcmVjb3JkPjwvQ2l0
-ZT48Q2l0ZT48QXV0aG9yPlJpY2hhcmQgSmVubmluZ3M8L0F1dGhvcj48WWVhcj4yMDE1PC9ZZWFy
-PjxSZWNOdW0+NDAyPC9SZWNOdW0+PHJlY29yZD48cmVjLW51bWJlcj40MDI8L3JlYy1udW1iZXI+
-PGZvcmVpZ24ta2V5cz48a2V5IGFwcD0iRU4iIGRiLWlkPSIyc3c1MHdhYWh3d3c1M2VycmVvdmVz
-cGF4ZHRleGU1ZXMwZmQiIHRpbWVzdGFtcD0iMTU1MzEzMDY4OCI+NDAyPC9rZXk+PC9mb3JlaWdu
-LWtleXM+PHJlZi10eXBlIG5hbWU9IkpvdXJuYWwgQXJ0aWNsZSI+MTc8L3JlZi10eXBlPjxjb250
-cmlidXRvcnM+PGF1dGhvcnM+PGF1dGhvcj5SaWNoYXJkIEplbm5pbmdzLCBKLjwvYXV0aG9yPjxh
-dXRob3I+QWxsZW4sIEJlbjwvYXV0aG9yPjxhdXRob3I+R2lhbmFyb3MsIFBldGVyIEouPC9hdXRo
-b3I+PGF1dGhvcj5UaGF5ZXIsIEp1bGlhbiBGLjwvYXV0aG9yPjxhdXRob3I+TWFudWNrLCBTdGVw
-aGVuIEIuPC9hdXRob3I+PC9hdXRob3JzPjwvY29udHJpYnV0b3JzPjx0aXRsZXM+PHRpdGxlPkZv
-Y3VzaW5nIG5ldXJvdmlzY2VyYWwgaW50ZWdyYXRpb246IENvZ25pdGlvbiwgaGVhcnQgcmF0ZSB2
-YXJpYWJpbGl0eSwgYW5kIGNlcmVicmFsIGJsb29kIGZsb3c8L3RpdGxlPjxzZWNvbmRhcnktdGl0
-bGU+UHN5Y2hvcGh5c2lvbG9neTwvc2Vjb25kYXJ5LXRpdGxlPjwvdGl0bGVzPjxwZXJpb2RpY2Fs
-PjxmdWxsLXRpdGxlPlBzeWNob3BoeXNpb2xvZ3k8L2Z1bGwtdGl0bGU+PC9wZXJpb2RpY2FsPjxw
-YWdlcz4yMTQtMjI0PC9wYWdlcz48dm9sdW1lPjUyPC92b2x1bWU+PG51bWJlcj4yPC9udW1iZXI+
-PGtleXdvcmRzPjxrZXl3b3JkPkNlcmVicmFsIGJsb29kIGZsb3c8L2tleXdvcmQ+PGtleXdvcmQ+
-RXhlY3V0aXZlIGZ1bmN0aW9uPC9rZXl3b3JkPjxrZXl3b3JkPkhlYXJ0IHJhdGUgdmFyaWFiaWxp
-dHk8L2tleXdvcmQ+PGtleXdvcmQ+TmV1cm9wc3ljaG9sb2d5PC9rZXl3b3JkPjxrZXl3b3JkPk5l
-dXJvdmlzY2VyYWwgaW50ZWdyYXRpb248L2tleXdvcmQ+PC9rZXl3b3Jkcz48ZGF0ZXM+PHllYXI+
-MjAxNTwveWVhcj48L2RhdGVzPjx1cmxzPjxyZWxhdGVkLXVybHM+PHVybD5odHRwczovL3d3dy5u
-Y2JpLm5sbS5uaWguZ292L3BtYy9hcnRpY2xlcy9QTUM0Mzg3ODc0L3BkZi9uaWhtczY3MjYzNS5w
-ZGY8L3VybD48L3JlbGF0ZWQtdXJscz48cGRmLXVybHM+PHVybD5maWxlOi8vL1VzZXJzL3NoYWhi
-b29rL0JveCBTeW5jL01lbmRlbGV5X0FydGljbGVzLzIwMTUgLSBSaWNoYXJkIEplbm5pbmdzIGV0
-IGFsLiAtIEZvY3VzaW5nIG5ldXJvdmlzY2VyYWwgaW50ZWdyYXRpb24gQ29nbml0aW9uLCBoZWFy
-dCByYXRlIHZhcmlhYmlsaXR5LCBhbmQgY2VyZWJyYWwgYmxvb2QgZmxvdy5wZGY8L3VybD48L3Bk
-Zi11cmxzPjwvdXJscz48ZWxlY3Ryb25pYy1yZXNvdXJjZS1udW0+MTAuMTExMS9wc3lwLjEyMzE5
-PC9lbGVjdHJvbmljLXJlc291cmNlLW51bT48L3JlY29yZD48L0NpdGU+PENpdGU+PEF1dGhvcj5T
-Z29pZm88L0F1dGhvcj48WWVhcj4yMDE3PC9ZZWFyPjxSZWNOdW0+NzI8L1JlY051bT48cmVjb3Jk
-PjxyZWMtbnVtYmVyPjcyPC9yZWMtbnVtYmVyPjxmb3JlaWduLWtleXM+PGtleSBhcHA9IkVOIiBk
-Yi1pZD0iMnN3NTB3YWFod3d3NTNlcnJlb3Zlc3BheGR0ZXhlNWVzMGZkIiB0aW1lc3RhbXA9IjE1
-NDU3Njc4NTUiPjcyPC9rZXk+PC9mb3JlaWduLWtleXM+PHJlZi10eXBlIG5hbWU9IkpvdXJuYWwg
-QXJ0aWNsZSI+MTc8L3JlZi10eXBlPjxjb250cmlidXRvcnM+PGF1dGhvcnM+PGF1dGhvcj5TZ29p
-Zm8sIEFuZHJlYTwvYXV0aG9yPjxhdXRob3I+TW9udGFubywgTmljb2xhPC9hdXRob3I+PGF1dGhv
-cj5Fc2xlciwgTXVycmF5PC9hdXRob3I+PGF1dGhvcj5WYWNjYXJpbm8sIFZpb2xhPC9hdXRob3I+
-PGF1dGhvcj5CaW9iZWhhdiwgTmV1cm9zY2k8L2F1dGhvcj48YXV0aG9yPkF1dGhvciwgUmV2PC9h
-dXRob3I+PC9hdXRob3JzPjwvY29udHJpYnV0b3JzPjx0aXRsZXM+PHRpdGxlPlN0cmVzcywgYmVo
-YXZpb3IgYW5kIHRoZSBoZWFydCBISFMgUHVibGljIEFjY2VzcyBBdXRob3IgbWFudXNjcmlwdDwv
-dGl0bGU+PHNlY29uZGFyeS10aXRsZT5OZXVyb3NjaSBCaW9iZWhhdiBSZXY8L3NlY29uZGFyeS10
-aXRsZT48L3RpdGxlcz48cGFnZXM+MjU3LTI1OTwvcGFnZXM+PHZvbHVtZT43NDwvdm9sdW1lPjxk
-YXRlcz48eWVhcj4yMDE3PC95ZWFyPjwvZGF0ZXM+PHVybHM+PC91cmxzPjxlbGVjdHJvbmljLXJl
-c291cmNlLW51bT4xMC4xMDE2L2oubmV1YmlvcmV2LjIwMTYuMTEuMDAzPC9lbGVjdHJvbmljLXJl
-c291cmNlLW51bT48L3JlY29yZD48L0NpdGU+PC9FbmROb3RlPgB=
+          <w:fldData xml:space="preserve">PEVuZE5vdGU+PENpdGU+PEF1dGhvcj5QYXNzb3M8L0F1dGhvcj48WWVhcj4yMDE1PC9ZZWFyPjxS
+ZWNOdW0+NDg0PC9SZWNOdW0+PERpc3BsYXlUZXh0PjxzdHlsZSBmYWNlPSJzdXBlcnNjcmlwdCI+
+MS0zPC9zdHlsZT48L0Rpc3BsYXlUZXh0PjxyZWNvcmQ+PHJlYy1udW1iZXI+NDg0PC9yZWMtbnVt
+YmVyPjxmb3JlaWduLWtleXM+PGtleSBhcHA9IkVOIiBkYi1pZD0iMnN3NTB3YWFod3d3NTNlcnJl
+b3Zlc3BheGR0ZXhlNWVzMGZkIiB0aW1lc3RhbXA9IjE1NjQ1MzM5MzYiPjQ4NDwva2V5PjwvZm9y
+ZWlnbi1rZXlzPjxyZWYtdHlwZSBuYW1lPSJKb3VybmFsIEFydGljbGUiPjE3PC9yZWYtdHlwZT48
+Y29udHJpYnV0b3JzPjxhdXRob3JzPjxhdXRob3I+UGFzc29zLCBJdmVzIENhdmFsY2FudGU8L2F1
+dGhvcj48YXV0aG9yPlZhc2NvbmNlbG9zLU1vcmVubywgTWlyZWxhIFBhaXZhPC9hdXRob3I+PGF1
+dGhvcj5Db3N0YSwgTGVvbmFyZG8gR2F6emk8L2F1dGhvcj48YXV0aG9yPkt1bnosIE1hdXLDrWNp
+bzwvYXV0aG9yPjxhdXRob3I+QnJpZXR6a2UsIEVsaXNhPC9hdXRob3I+PGF1dGhvcj5RdWV2ZWRv
+LCBKb8OjbzwvYXV0aG9yPjxhdXRob3I+U2FsdW0sIEdpb3Zhbm5pPC9hdXRob3I+PGF1dGhvcj5N
+YWdhbGjDo2VzLCBQZWRybyBWPC9hdXRob3I+PGF1dGhvcj5LYXBjemluc2tpLCBGbMOhdmlvPC9h
+dXRob3I+PGF1dGhvcj5LYXVlci1TYW50JmFwb3M7QW5uYSwgTcOhcmNpYTwvYXV0aG9yPjwvYXV0
+aG9ycz48L2NvbnRyaWJ1dG9ycz48dGl0bGVzPjx0aXRsZT5JbmZsYW1tYXRvcnkgbWFya2VycyBp
+biBwb3N0LXRyYXVtYXRpYyBzdHJlc3MgZGlzb3JkZXI6IEEgc3lzdGVtYXRpYyByZXZpZXcsIG1l
+dGEtYW5hbHlzaXMsIGFuZCBtZXRhLXJlZ3Jlc3Npb248L3RpdGxlPjxzZWNvbmRhcnktdGl0bGU+
+VGhlIExhbmNldCBQc3ljaGlhdHJ5PC9zZWNvbmRhcnktdGl0bGU+PC90aXRsZXM+PHBlcmlvZGlj
+YWw+PGZ1bGwtdGl0bGU+VGhlIExhbmNldCBQc3ljaGlhdHJ5PC9mdWxsLXRpdGxlPjwvcGVyaW9k
+aWNhbD48cGFnZXM+MTAwMi0xMDEyPC9wYWdlcz48dm9sdW1lPjI8L3ZvbHVtZT48ZGF0ZXM+PHll
+YXI+MjAxNTwveWVhcj48L2RhdGVzPjx1cmxzPjwvdXJscz48ZWxlY3Ryb25pYy1yZXNvdXJjZS1u
+dW0+MTAuMTAxNi9TMjIxNS0wMzY2KDE1KTAwMzA5LTA8L2VsZWN0cm9uaWMtcmVzb3VyY2UtbnVt
+PjwvcmVjb3JkPjwvQ2l0ZT48Q2l0ZT48QXV0aG9yPkVkbW9uZHNvbjwvQXV0aG9yPjxZZWFyPjIw
+MTc8L1llYXI+PFJlY051bT40NDY8L1JlY051bT48cmVjb3JkPjxyZWMtbnVtYmVyPjQ0NjwvcmVj
+LW51bWJlcj48Zm9yZWlnbi1rZXlzPjxrZXkgYXBwPSJFTiIgZGItaWQ9IjJzdzUwd2FhaHd3dzUz
+ZXJyZW92ZXNwYXhkdGV4ZTVlczBmZCIgdGltZXN0YW1wPSIxNTY0NTMzOTM2Ij40NDY8L2tleT48
+L2ZvcmVpZ24ta2V5cz48cmVmLXR5cGUgbmFtZT0iU3RhdHV0ZSI+MzE8L3JlZi10eXBlPjxjb250
+cmlidXRvcnM+PGF1dGhvcnM+PGF1dGhvcj5FZG1vbmRzb24sIERvbmFsZDwvYXV0aG9yPjxhdXRo
+b3I+dm9uIEvDpG5lbCwgUm9sYW5kPC9hdXRob3I+PC9hdXRob3JzPjwvY29udHJpYnV0b3JzPjx0
+aXRsZXM+PHRpdGxlPlBvc3QtdHJhdW1hdGljIHN0cmVzcyBkaXNvcmRlciBhbmQgY2FyZGlvdmFz
+Y3VsYXIgZGlzZWFzZTwvdGl0bGU+PHNlY29uZGFyeS10aXRsZT5UaGUgTGFuY2V0IFBzeWNoaWF0
+cnk8L3NlY29uZGFyeS10aXRsZT48L3RpdGxlcz48cGVyaW9kaWNhbD48ZnVsbC10aXRsZT5UaGUg
+TGFuY2V0IFBzeWNoaWF0cnk8L2Z1bGwtdGl0bGU+PC9wZXJpb2RpY2FsPjxwYWdlcz4zMjAtMzI5
+PC9wYWdlcz48dm9sdW1lPjQ8L3ZvbHVtZT48ZGF0ZXM+PHllYXI+MjAxNzwveWVhcj48L2RhdGVz
+Pjxpc2JuPjk3ODMzMTkyMjM1NzU8L2lzYm4+PGFjY2Vzc2lvbi1udW0+MjM2MjE5NjQ8L2FjY2Vz
+c2lvbi1udW0+PHVybHM+PC91cmxzPjxlbGVjdHJvbmljLXJlc291cmNlLW51bT4xMC4xMDE2L1My
+MjE1LTAzNjYoMTYpMzAzNzctNzwvZWxlY3Ryb25pYy1yZXNvdXJjZS1udW0+PC9yZWNvcmQ+PC9D
+aXRlPjxDaXRlPjxBdXRob3I+Q2FsY2Fnbm88L0F1dGhvcj48WWVhcj4yMDE3PC9ZZWFyPjxSZWNO
+dW0+NDYwPC9SZWNOdW0+PHJlY29yZD48cmVjLW51bWJlcj40NjA8L3JlYy1udW1iZXI+PGZvcmVp
+Z24ta2V5cz48a2V5IGFwcD0iRU4iIGRiLWlkPSIyc3c1MHdhYWh3d3c1M2VycmVvdmVzcGF4ZHRl
+eGU1ZXMwZmQiIHRpbWVzdGFtcD0iMTU2NDUzMzkzNiI+NDYwPC9rZXk+PC9mb3JlaWduLWtleXM+
+PHJlZi10eXBlIG5hbWU9IkpvdXJuYWwgQXJ0aWNsZSI+MTc8L3JlZi10eXBlPjxjb250cmlidXRv
+cnM+PGF1dGhvcnM+PGF1dGhvcj5DYWxjYWdubywgQ2xhdWRpYTwvYXV0aG9yPjxhdXRob3I+VGFr
+eCwgUmljaGFyZCBBUDwvYXV0aG9yPjxhdXRob3I+SXNoYWksIEFtb3JpbmE8L2F1dGhvcj48YXV0
+aG9yPlRhbmcsIENoZXVrIFk8L2F1dGhvcj48YXV0aG9yPk1hbmksIFZlbmthdGVzaDwvYXV0aG9y
+PjxhdXRob3I+UGl0bWFuLCBSb2dlciBLPC9hdXRob3I+PGF1dGhvcj5TaGluLCBMaXNhIE08L2F1
+dGhvcj48YXV0aG9yPkZheWFkLCBaYWhpIEE8L2F1dGhvcj48YXV0aG9yPk11cnJvdWdoLCBKYW1l
+cyBXPC9hdXRob3I+PGF1dGhvcj5BbGksIEFiZGVscmFobWFuPC9hdXRob3I+PGF1dGhvcj5LYWlz
+ZXIsIFlhbm5pY2s8L2F1dGhvcj48YXV0aG9yPlNvbG9tb24sIENobG9lIEpFPC9hdXRob3I+PGF1
+dGhvcj5Ib2ZmbWFubiwgVWRvPC9hdXRob3I+PGF1dGhvcj5UYXdha29sLCBBaG1lZDwvYXV0aG9y
+PjxhdXRob3I+TXVsZGVyLCBXaWxsZW0gSk08L2F1dGhvcj48YXV0aG9yPkZpZ3Vlcm9hLCBBbXBh
+cm8gTDwvYXV0aG9yPjxhdXRob3I+TmFocmVuZG9yZiwgTWF0dGhpYXM8L2F1dGhvcj48YXV0aG9y
+PlRydW9uZywgUXV5bmggQTwvYXV0aG9yPjwvYXV0aG9ycz48L2NvbnRyaWJ1dG9ycz48dGl0bGVz
+Pjx0aXRsZT5SZWxhdGlvbiBiZXR3ZWVuIHJlc3RpbmcgYW15Z2RhbGFyIGFjdGl2aXR5IGFuZCBj
+YXJkaW92YXNjdWxhciBldmVudHM6IGEgbG9uZ2l0dWRpbmFsIGFuZCBjb2hvcnQgc3R1ZHk8L3Rp
+dGxlPjxzZWNvbmRhcnktdGl0bGU+VGhlIExhbmNldDwvc2Vjb25kYXJ5LXRpdGxlPjwvdGl0bGVz
+PjxwZXJpb2RpY2FsPjxmdWxsLXRpdGxlPlRoZSBMYW5jZXQ8L2Z1bGwtdGl0bGU+PC9wZXJpb2Rp
+Y2FsPjxwYWdlcz44MzQtODQ1PC9wYWdlcz48dm9sdW1lPjM4OTwvdm9sdW1lPjxkYXRlcz48eWVh
+cj4yMDE3PC95ZWFyPjwvZGF0ZXM+PHVybHM+PC91cmxzPjxlbGVjdHJvbmljLXJlc291cmNlLW51
+bT4xMC4xMDE2L3MwMTQwLTY3MzYoMTYpMzE3MTQtNzwvZWxlY3Ryb25pYy1yZXNvdXJjZS1udW0+
+PC9yZWNvcmQ+PC9DaXRlPjwvRW5kTm90ZT4A
 </w:fldData>
         </w:fldChar>
       </w:r>
       <w:r>
+        <w:rPr>
+          <w:rFonts w:ascii="Arial" w:hAnsi="Arial" w:cs="Arial"/>
+        </w:rPr>
         <w:instrText xml:space="preserve"> ADDIN EN.CITE.DATA </w:instrText>
       </w:r>
       <w:r>
+        <w:rPr>
+          <w:rFonts w:ascii="Arial" w:hAnsi="Arial" w:cs="Arial"/>
+        </w:rPr>
+      </w:r>
+      <w:r>
+        <w:rPr>
+          <w:rFonts w:ascii="Arial" w:hAnsi="Arial" w:cs="Arial"/>
+        </w:rPr>
         <w:fldChar w:fldCharType="end"/>
       </w:r>
       <w:r>
+        <w:rPr>
+          <w:rFonts w:ascii="Arial" w:hAnsi="Arial" w:cs="Arial"/>
+        </w:rPr>
         <w:fldChar w:fldCharType="separate"/>
       </w:r>
       <w:r>
         <w:rPr>
+          <w:rFonts w:ascii="Arial" w:hAnsi="Arial" w:cs="Arial"/>
           <w:noProof/>
           <w:vertAlign w:val="superscript"/>
         </w:rPr>
         <w:t>1-3</w:t>
       </w:r>
       <w:r>
+        <w:rPr>
+          <w:rFonts w:ascii="Arial" w:hAnsi="Arial" w:cs="Arial"/>
+        </w:rPr>
         <w:fldChar w:fldCharType="end"/>
       </w:r>
       <w:r>
-        <w:t xml:space="preserve"> Specific stress and anxiety-related disorders have subsequent increased cardiovascular risk.</w:t>
-      </w:r>
-      <w:r>
-        <w:fldChar w:fldCharType="begin"/>
-      </w:r>
-      <w:r>
-        <w:instrText xml:space="preserve"> ADDIN EN.CITE &lt;EndNote&gt;&lt;Cite&gt;&lt;Author&gt;!!! INVALID CITATION !!! 4-6&lt;/Author&gt;&lt;RecNum&gt;0&lt;/RecNum&gt;&lt;DisplayText&gt;&lt;style face="superscript"&gt;4&lt;/style&gt;&lt;/DisplayText&gt;&lt;record&gt;&lt;dates&gt;&lt;year&gt;!!! INVALID CITATION !!! 4-6&lt;/year&gt;&lt;/dates&gt;&lt;/record&gt;&lt;/Cite&gt;&lt;/EndNote&gt;</w:instrText>
-      </w:r>
-      <w:r>
-        <w:fldChar w:fldCharType="separate"/>
-      </w:r>
-      <w:r>
-        <w:rPr>
-          <w:noProof/>
-          <w:vertAlign w:val="superscript"/>
-        </w:rPr>
-        <w:t>4</w:t>
-      </w:r>
-      <w:r>
-        <w:fldChar w:fldCharType="end"/>
-      </w:r>
-      <w:r>
-        <w:t xml:space="preserve"> </w:t>
-      </w:r>
-      <w:r>
-        <w:t>Depression and anxiety not only an increased incidence for</w:t>
-      </w:r>
-      <w:r>
+        <w:rPr>
+          <w:rFonts w:ascii="Arial" w:hAnsi="Arial" w:cs="Arial"/>
+        </w:rPr>
+        <w:t xml:space="preserve"> Depression and anxiety not only </w:t>
+      </w:r>
+      <w:r>
+        <w:rPr>
+          <w:rFonts w:ascii="Arial" w:hAnsi="Arial" w:cs="Arial"/>
+        </w:rPr>
+        <w:t>have a</w:t>
+      </w:r>
+      <w:r>
+        <w:rPr>
+          <w:rFonts w:ascii="Arial" w:hAnsi="Arial" w:cs="Arial"/>
+        </w:rPr>
+        <w:t>n increased incidence for</w:t>
+      </w:r>
+      <w:r>
+        <w:rPr>
+          <w:rFonts w:ascii="Arial" w:hAnsi="Arial" w:cs="Arial"/>
+        </w:rPr>
         <w:t xml:space="preserve"> heart disease</w:t>
       </w:r>
       <w:r>
+        <w:rPr>
+          <w:rFonts w:ascii="Arial" w:hAnsi="Arial" w:cs="Arial"/>
+        </w:rPr>
         <w:t xml:space="preserve"> but</w:t>
       </w:r>
       <w:r>
+        <w:rPr>
+          <w:rFonts w:ascii="Arial" w:hAnsi="Arial" w:cs="Arial"/>
+        </w:rPr>
         <w:t xml:space="preserve"> also</w:t>
       </w:r>
       <w:r>
+        <w:rPr>
+          <w:rFonts w:ascii="Arial" w:hAnsi="Arial" w:cs="Arial"/>
+        </w:rPr>
         <w:t xml:space="preserve"> independently increase</w:t>
       </w:r>
       <w:r>
+        <w:rPr>
+          <w:rFonts w:ascii="Arial" w:hAnsi="Arial" w:cs="Arial"/>
+        </w:rPr>
         <w:t xml:space="preserve"> cardiovascular</w:t>
       </w:r>
       <w:r>
+        <w:rPr>
+          <w:rFonts w:ascii="Arial" w:hAnsi="Arial" w:cs="Arial"/>
+        </w:rPr>
         <w:t xml:space="preserve"> mortality.</w:t>
       </w:r>
       <w:r>
+        <w:rPr>
+          <w:rFonts w:ascii="Arial" w:hAnsi="Arial" w:cs="Arial"/>
+        </w:rPr>
         <w:fldChar w:fldCharType="begin">
-          <w:fldData xml:space="preserve">PEVuZE5vdGU+PENpdGU+PEF1dGhvcj5DYXJuZXk8L0F1dGhvcj48WWVhcj4yMDE3PC9ZZWFyPjxS
-ZWNOdW0+NjI8L1JlY051bT48RGlzcGxheVRleHQ+PHN0eWxlIGZhY2U9InN1cGVyc2NyaXB0Ij41
-LTk8L3N0eWxlPjwvRGlzcGxheVRleHQ+PHJlY29yZD48cmVjLW51bWJlcj42MjwvcmVjLW51bWJl
-cj48Zm9yZWlnbi1rZXlzPjxrZXkgYXBwPSJFTiIgZGItaWQ9IjJzdzUwd2FhaHd3dzUzZXJyZW92
-ZXNwYXhkdGV4ZTVlczBmZCIgdGltZXN0YW1wPSIxNTQ1NzY3ODU1Ij42Mjwva2V5PjwvZm9yZWln
-bi1rZXlzPjxyZWYtdHlwZSBuYW1lPSJTdGF0dXRlIj4zMTwvcmVmLXR5cGU+PGNvbnRyaWJ1dG9y
-cz48YXV0aG9ycz48YXV0aG9yPkNhcm5leSwgUm9iZXJ0IE0uPC9hdXRob3I+PGF1dGhvcj5GcmVl
-ZGxhbmQsIEtlbm5ldGggRS48L2F1dGhvcj48L2F1dGhvcnM+PC9jb250cmlidXRvcnM+PHRpdGxl
-cz48dGl0bGU+RGVwcmVzc2lvbiBhbmQgY29yb25hcnkgaGVhcnQgZGlzZWFzZTwvdGl0bGU+PHNl
-Y29uZGFyeS10aXRsZT5OYXR1cmUgUmV2aWV3cyBDYXJkaW9sb2d5PC9zZWNvbmRhcnktdGl0bGU+
-PC90aXRsZXM+PHBhZ2VzPjE0NS0xNTU8L3BhZ2VzPjx2b2x1bWU+MTQ8L3ZvbHVtZT48ZGF0ZXM+
-PHllYXI+MjAxNzwveWVhcj48L2RhdGVzPjxpc2JuPjk3ODAxMjM3Mzk0NzY8L2lzYm4+PGFjY2Vz
-c2lvbi1udW0+MjA0MjUyNDU8L2FjY2Vzc2lvbi1udW0+PHVybHM+PC91cmxzPjxlbGVjdHJvbmlj
-LXJlc291cmNlLW51bT4xMC4xMDM4L25yY2FyZGlvLjIwMTYuMTgxPC9lbGVjdHJvbmljLXJlc291
-cmNlLW51bT48L3JlY29yZD48L0NpdGU+PENpdGU+PEF1dGhvcj5DYXJuZXk8L0F1dGhvcj48WWVh
-cj4yMDA1PC9ZZWFyPjxSZWNOdW0+NTwvUmVjTnVtPjxyZWNvcmQ+PHJlYy1udW1iZXI+NTwvcmVj
-LW51bWJlcj48Zm9yZWlnbi1rZXlzPjxrZXkgYXBwPSJFTiIgZGItaWQ9IjJzdzUwd2FhaHd3dzUz
-ZXJyZW92ZXNwYXhkdGV4ZTVlczBmZCIgdGltZXN0YW1wPSIxNTQ1NzY3ODU1Ij41PC9rZXk+PC9m
-b3JlaWduLWtleXM+PHJlZi10eXBlIG5hbWU9IlN0YXR1dGUiPjMxPC9yZWYtdHlwZT48Y29udHJp
-YnV0b3JzPjxhdXRob3JzPjxhdXRob3I+Q2FybmV5LCBSb2JlcnQgTS48L2F1dGhvcj48YXV0aG9y
-PkZyZWVkbGFuZCwgS2VubmV0aCBFLjwvYXV0aG9yPjxhdXRob3I+VmVpdGgsIFJpY2hhcmQgQy48
-L2F1dGhvcj48L2F1dGhvcnM+PC9jb250cmlidXRvcnM+PHRpdGxlcz48dGl0bGU+RGVwcmVzc2lv
-biwgdGhlIGF1dG9ub21pYyBuZXJ2b3VzIHN5c3RlbSwgYW5kIGNvcm9uYXJ5IGhlYXJ0IGRpc2Vh
-c2U8L3RpdGxlPjxzZWNvbmRhcnktdGl0bGU+UHN5Y2hvc29tYXRpYyBNZWRpY2luZTwvc2Vjb25k
-YXJ5LXRpdGxlPjwvdGl0bGVzPjxwYWdlcz5TMjktUzMzPC9wYWdlcz48dm9sdW1lPjY3PC92b2x1
-bWU+PGtleXdvcmRzPjxrZXl3b3JkPkF1dG9ub21pYyBuZXJ2b3VzIHN5c3RlbTwva2V5d29yZD48
-a2V5d29yZD5Db3JvbmFyeSBkaXNlYXNlPC9rZXl3b3JkPjxrZXl3b3JkPkRlcHJlc3Npb248L2tl
-eXdvcmQ+PGtleXdvcmQ+RGVwcmVzc2l2ZSBkaXNvcmRlcjwva2V5d29yZD48a2V5d29yZD5Nb3J0
-YWxpdHk8L2tleXdvcmQ+PGtleXdvcmQ+TXlvY2FyZGlhbCBpbmZhcmN0aW9uPC9rZXl3b3JkPjwv
-a2V5d29yZHM+PGRhdGVzPjx5ZWFyPjIwMDU8L3llYXI+PC9kYXRlcz48aXNibj4xNTM0LTc3OTYg
-KEVsZWN0cm9uaWMpXHIxNTM0LTc3OTYgKExpbmtpbmcpPC9pc2JuPjxhY2Nlc3Npb24tbnVtPjE1
-OTUzNzk3PC9hY2Nlc3Npb24tbnVtPjx1cmxzPjwvdXJscz48ZWxlY3Ryb25pYy1yZXNvdXJjZS1u
-dW0+MTAuMTA5Ny8wMS5wc3kuMDAwMDE2MjI1NC42MTU1Ni5kNTwvZWxlY3Ryb25pYy1yZXNvdXJj
-ZS1udW0+PC9yZWNvcmQ+PC9DaXRlPjxDaXRlPjxBdXRob3I+Q29oZW48L0F1dGhvcj48WWVhcj4y
-MDE1PC9ZZWFyPjxSZWNOdW0+OTI8L1JlY051bT48cmVjb3JkPjxyZWMtbnVtYmVyPjkyPC9yZWMt
-bnVtYmVyPjxmb3JlaWduLWtleXM+PGtleSBhcHA9IkVOIiBkYi1pZD0iMnN3NTB3YWFod3d3NTNl
-cnJlb3Zlc3BheGR0ZXhlNWVzMGZkIiB0aW1lc3RhbXA9IjE1NDU3Njc4NTUiPjkyPC9rZXk+PC9m
-b3JlaWduLWtleXM+PHJlZi10eXBlIG5hbWU9IlN0YXR1dGUiPjMxPC9yZWYtdHlwZT48Y29udHJp
-YnV0b3JzPjxhdXRob3JzPjxhdXRob3I+Q29oZW4sIEJldGggRS48L2F1dGhvcj48YXV0aG9yPkVk
-bW9uZHNvbiwgRG9uYWxkPC9hdXRob3I+PGF1dGhvcj5Lcm9uaXNoLCBJYW4gTS48L2F1dGhvcj48
-L2F1dGhvcnM+PC9jb250cmlidXRvcnM+PHRpdGxlcz48dGl0bGU+U3RhdGUgb2YgdGhlIGFydCBy
-ZXZpZXc6IERlcHJlc3Npb24sIHN0cmVzcywgYW54aWV0eSwgYW5kIGNhcmRpb3Zhc2N1bGFyIGRp
-c2Vhc2U8L3RpdGxlPjxzZWNvbmRhcnktdGl0bGU+QW1lcmljYW4gSm91cm5hbCBvZiBIeXBlcnRl
-bnNpb248L3NlY29uZGFyeS10aXRsZT48L3RpdGxlcz48cGVyaW9kaWNhbD48ZnVsbC10aXRsZT5B
-bWVyaWNhbiBKb3VybmFsIG9mIEh5cGVydGVuc2lvbjwvZnVsbC10aXRsZT48L3BlcmlvZGljYWw+
-PHBhZ2VzPjEyOTUtMTMwMjwvcGFnZXM+PHZvbHVtZT4yODwvdm9sdW1lPjxrZXl3b3Jkcz48a2V5
-d29yZD5QVFNEPC9rZXl3b3JkPjxrZXl3b3JkPmFueGlldHkgZGlzb3JkZXJzPC9rZXl3b3JkPjxr
-ZXl3b3JkPmJsb29kIHByZXNzdXJlPC9rZXl3b3JkPjxrZXl3b3JkPmNhcmRpb3Zhc2N1bGFyIGRp
-c2Vhc2U8L2tleXdvcmQ+PGtleXdvcmQ+Y29yb25hcnkgaGVhcnQgZGlzZWFzZTwva2V5d29yZD48
-a2V5d29yZD5kZXByZXNzaW9uPC9rZXl3b3JkPjxrZXl3b3JkPmh5cGVydGVuc2lvbjwva2V5d29y
-ZD48a2V5d29yZD5zdHJlc3M8L2tleXdvcmQ+PC9rZXl3b3Jkcz48ZGF0ZXM+PHllYXI+MjAxNTwv
-eWVhcj48L2RhdGVzPjxpc2JuPjEwMDctOTMyNyAoUHJpbnQpXHIxMDA3LTkzMjcgKExpbmtpbmcp
-PC9pc2JuPjxhY2Nlc3Npb24tbnVtPjI1OTExNjM5PC9hY2Nlc3Npb24tbnVtPjx1cmxzPjwvdXJs
-cz48ZWxlY3Ryb25pYy1yZXNvdXJjZS1udW0+MTAuMTA5My9hamgvaHB2MDQ3PC9lbGVjdHJvbmlj
-LXJlc291cmNlLW51bT48L3JlY29yZD48L0NpdGU+PENpdGU+PEF1dGhvcj5LeXJvdTwvQXV0aG9y
-PjxZZWFyPjIwMTc8L1llYXI+PFJlY051bT44NzwvUmVjTnVtPjxyZWNvcmQ+PHJlYy1udW1iZXI+
-ODc8L3JlYy1udW1iZXI+PGZvcmVpZ24ta2V5cz48a2V5IGFwcD0iRU4iIGRiLWlkPSIyc3c1MHdh
-YWh3d3c1M2VycmVvdmVzcGF4ZHRleGU1ZXMwZmQiIHRpbWVzdGFtcD0iMTU0NTc2Nzg1NSI+ODc8
-L2tleT48L2ZvcmVpZ24ta2V5cz48cmVmLXR5cGUgbmFtZT0iSm91cm5hbCBBcnRpY2xlIj4xNzwv
-cmVmLXR5cGU+PGNvbnRyaWJ1dG9ycz48YXV0aG9ycz48YXV0aG9yPkt5cm91LCBJLjwvYXV0aG9y
-PjxhdXRob3I+S29sbGlhLCBOLjwvYXV0aG9yPjxhdXRob3I+UGFuYWdpb3Rha29zLCBELjwvYXV0
-aG9yPjxhdXRob3I+R2VvcmdvdXNvcG91bG91LCBFLjwvYXV0aG9yPjxhdXRob3I+Q2hyeXNvaG9v
-dSwgQy48L2F1dGhvcj48YXV0aG9yPlRzaWdvcywgQy48L2F1dGhvcj48YXV0aG9yPlJhbmRldmEs
-IEguIFMuPC9hdXRob3I+PGF1dGhvcj5ZYW5uYWtvdWxpYSwgTS48L2F1dGhvcj48YXV0aG9yPlN0
-ZWZhbmFkaXMsIEMuPC9hdXRob3I+PGF1dGhvcj5QYXBhZ2Vvcmdpb3UsIEMuPC9hdXRob3I+PGF1
-dGhvcj5QaXRzYXZvcywgQy48L2F1dGhvcj48YXV0aG9yPkF0dGljYSBTdHVkeSBpbnZlc3RpZ2F0
-b3JzPC9hdXRob3I+PC9hdXRob3JzPjwvY29udHJpYnV0b3JzPjxhdXRoLWFkZHJlc3M+MSBEZXBh
-cnRtZW50IG9mIFNjaWVuY2Ugb2YgRGlldGV0aWNzIGFuZCBOdXRyaXRpb24sIEhhcm9rb3BpbyBV
-bml2ZXJzaXR5LCBHcmVlY2UuJiN4RDsyIEFzdG9uIE1lZGljYWwgUmVzZWFyY2ggSW5zdGl0dXRl
-LCBBc3RvbiBVbml2ZXJzaXR5LCBVSy4mI3hEOzMgVHJhbnNsYXRpb25hbCBhbmQgRXhwZXJpbWVu
-dGFsIE1lZGljaW5lLCBEaXZpc2lvbiBvZiBCaW9tZWRpY2FsIFNjaWVuY2VzLCBVbml2ZXJzaXR5
-IG9mIFdhcndpY2ssIFVLLiYjeEQ7NCBXSVNERU0sIFVuaXZlcnNpdHkgSG9zcGl0YWxzIENvdmVu
-dHJ5IGFuZCBXYXJ3aWNrc2hpcmUgTkhTIFRydXN0LCBVSy4mI3hEOzUgRmlyc3QgQ2FyZGlvbG9n
-eSBDbGluaWMsIFVuaXZlcnNpdHkgb2YgQXRoZW5zLCBHcmVlY2UuJiN4RDs2IERlcGFydG1lbnQg
-b2YgUHN5Y2hpYXRyeSBTY2hvb2wgb2YgTWVkaWNpbmUsIFVuaXZlcnNpdHkgb2YgQXRoZW5zLCBH
-cmVlY2UuPC9hdXRoLWFkZHJlc3M+PHRpdGxlcz48dGl0bGU+QXNzb2NpYXRpb24gb2YgZGVwcmVz
-c2lvbiBhbmQgYW54aWV0eSBzdGF0dXMgd2l0aCAxMC15ZWFyIGNhcmRpb3Zhc2N1bGFyIGRpc2Vh
-c2UgaW5jaWRlbmNlIGFtb25nIGFwcGFyZW50bHkgaGVhbHRoeSBHcmVlayBhZHVsdHM6IFRoZSBB
-VFRJQ0EgU3R1ZHk8L3RpdGxlPjxzZWNvbmRhcnktdGl0bGU+RXVyIEogUHJldiBDYXJkaW9sPC9z
-ZWNvbmRhcnktdGl0bGU+PC90aXRsZXM+PHBhZ2VzPjE0NS0xNTI8L3BhZ2VzPjx2b2x1bWU+MjQ8
-L3ZvbHVtZT48bnVtYmVyPjI8L251bWJlcj48ZWRpdGlvbj4yMDE2LzA5LzI4PC9lZGl0aW9uPjxr
-ZXl3b3Jkcz48a2V5d29yZD5BZHVsdDwva2V5d29yZD48a2V5d29yZD5BbnhpZXR5L2RpYWdub3Np
-cy8qZXBpZGVtaW9sb2d5L3BzeWNob2xvZ3k8L2tleXdvcmQ+PGtleXdvcmQ+Q2FyZGlvdmFzY3Vs
-YXIgRGlzZWFzZXMvZGlhZ25vc2lzLyplcGlkZW1pb2xvZ3kvcHN5Y2hvbG9neTwva2V5d29yZD48
-a2V5d29yZD5DaGktU3F1YXJlIERpc3RyaWJ1dGlvbjwva2V5d29yZD48a2V5d29yZD5EZXByZXNz
-aW9uL2RpYWdub3Npcy8qZXBpZGVtaW9sb2d5L3BzeWNob2xvZ3k8L2tleXdvcmQ+PGtleXdvcmQ+
-RmVtYWxlPC9rZXl3b3JkPjxrZXl3b3JkPkdyZWVjZS9lcGlkZW1pb2xvZ3k8L2tleXdvcmQ+PGtl
-eXdvcmQ+SGVhbHRoIFN1cnZleXM8L2tleXdvcmQ+PGtleXdvcmQ+SHVtYW5zPC9rZXl3b3JkPjxr
-ZXl3b3JkPkluY2lkZW5jZTwva2V5d29yZD48a2V5d29yZD5Mb2dpc3RpYyBNb2RlbHM8L2tleXdv
-cmQ+PGtleXdvcmQ+TWFsZTwva2V5d29yZD48a2V5d29yZD5NaWRkbGUgQWdlZDwva2V5d29yZD48
-a2V5d29yZD5OdXRyaXRpb24gU3VydmV5czwva2V5d29yZD48a2V5d29yZD5PZGRzIFJhdGlvPC9r
-ZXl3b3JkPjxrZXl3b3JkPlByb2dub3Npczwva2V5d29yZD48a2V5d29yZD5Qcm9zcGVjdGl2ZSBT
-dHVkaWVzPC9rZXl3b3JkPjxrZXl3b3JkPlJpc2sgQXNzZXNzbWVudDwva2V5d29yZD48a2V5d29y
-ZD5SaXNrIEZhY3RvcnM8L2tleXdvcmQ+PGtleXdvcmQ+U2VsZiBSZXBvcnQ8L2tleXdvcmQ+PGtl
-eXdvcmQ+VGltZSBGYWN0b3JzPC9rZXl3b3JkPjxrZXl3b3JkPipBVFRJQ0EgU3R1ZHk8L2tleXdv
-cmQ+PGtleXdvcmQ+KkNWRCByaXNrIGZhY3RvcnM8L2tleXdvcmQ+PGtleXdvcmQ+KmFueGlldHk8
-L2tleXdvcmQ+PGtleXdvcmQ+KmNhcmRpb3Zhc2N1bGFyIGRpc2Vhc2U8L2tleXdvcmQ+PGtleXdv
-cmQ+KmRlcHJlc3Npb248L2tleXdvcmQ+PC9rZXl3b3Jkcz48ZGF0ZXM+PHllYXI+MjAxNzwveWVh
-cj48cHViLWRhdGVzPjxkYXRlPkphbjwvZGF0ZT48L3B1Yi1kYXRlcz48L2RhdGVzPjxpc2JuPjIw
-NDctNDg4MSAoRWxlY3Ryb25pYykmI3hEOzIwNDctNDg3MyAoTGlua2luZyk8L2lzYm4+PGFjY2Vz
-c2lvbi1udW0+Mjc2NzE3NzE8L2FjY2Vzc2lvbi1udW0+PHVybHM+PHJlbGF0ZWQtdXJscz48dXJs
-Pmh0dHBzOi8vd3d3Lm5jYmkubmxtLm5paC5nb3YvcHVibWVkLzI3NjcxNzcxPC91cmw+PC9yZWxh
-dGVkLXVybHM+PC91cmxzPjxlbGVjdHJvbmljLXJlc291cmNlLW51bT4xMC4xMTc3LzIwNDc0ODcz
-MTY2NzA5MTg8L2VsZWN0cm9uaWMtcmVzb3VyY2UtbnVtPjwvcmVjb3JkPjwvQ2l0ZT48Q2l0ZT48
-QXV0aG9yPlBlZGVyc2VuPC9BdXRob3I+PFllYXI+MjAxNzwvWWVhcj48UmVjTnVtPjgzPC9SZWNO
-dW0+PHJlY29yZD48cmVjLW51bWJlcj44MzwvcmVjLW51bWJlcj48Zm9yZWlnbi1rZXlzPjxrZXkg
-YXBwPSJFTiIgZGItaWQ9IjJzdzUwd2FhaHd3dzUzZXJyZW92ZXNwYXhkdGV4ZTVlczBmZCIgdGlt
-ZXN0YW1wPSIxNTQ1NzY3ODU1Ij44Mzwva2V5PjwvZm9yZWlnbi1rZXlzPjxyZWYtdHlwZSBuYW1l
-PSJKb3VybmFsIEFydGljbGUiPjE3PC9yZWYtdHlwZT48Y29udHJpYnV0b3JzPjxhdXRob3JzPjxh
-dXRob3I+UGVkZXJzZW4sIFMuIFMuPC9hdXRob3I+PGF1dGhvcj52b24gS2FuZWwsIFIuPC9hdXRo
-b3I+PGF1dGhvcj5UdWxseSwgUC4gSi48L2F1dGhvcj48YXV0aG9yPkRlbm9sbGV0LCBKLjwvYXV0
-aG9yPjwvYXV0aG9ycz48L2NvbnRyaWJ1dG9ycz48YXV0aC1hZGRyZXNzPjEgRGVwYXJ0bWVudCBv
-ZiBQc3ljaG9sb2d5LCBVbml2ZXJzaXR5IG9mIFNvdXRoZXJuIERlbm1hcmssIERlbm1hcmsuJiN4
-RDsyIERlcGFydG1lbnQgb2YgQ2FyZGlvbG9neSwgT2RlbnNlIFVuaXZlcnNpdHkgSG9zcGl0YWws
-IERlbm1hcmsuJiN4RDszIERlcGFydG1lbnQgb2YgTmV1cm9sb2d5LCBJbnNlbHNwaXRhbCBCZXJu
-IFVuaXZlcnNpdHkgSG9zcGl0YWwgYW5kIFVuaXZlcnNpdHkgb2YgQmVybiwgU3dpdHplcmxhbmQu
-JiN4RDs0IERlcGFydG1lbnQgb2YgQ2xpbmljYWwgUmVzZWFyY2gsIFVuaXZlcnNpdHkgb2YgQmVy
-biwgU3dpdHplcmxhbmQuJiN4RDs1IERlcGFydG1lbnQgb2YgUHN5Y2hvc29tYXRpYyBNZWRpY2lu
-ZSwgQ2xpbmljIEJhcm1lbHdlaWQsIFN3aXR6ZXJsYW5kLiYjeEQ7NiBIeXBlcnRlbnNpb24gaW4g
-QWZyaWNhIFJlc2VhcmNoIFRlYW0sIFBvdGNoZWZzdHJvb20sIE5vcnRoLVdlc3QgVW5pdmVyc2l0
-eSwgU291dGggQWZyaWNhLiYjeEQ7NyBCb3JkZWF1eCBQb3B1bGF0aW9uIEhlYWx0aCwgVW5pdmVy
-c2l0eSBvZiBCb3JkZWF1eCwgRnJhbmNlLiYjeEQ7OCBGcmVlbWFzb25zIEZvdW5kYXRpb24gQ2Vu
-dHJlIGZvciBNZW4mYXBvcztzIEhlYWx0aCwgVGhlIFVuaXZlcnNpdHkgb2YgQWRlbGFpZGUsIEF1
-c3RyYWxpYS4mI3hEOzkgQ29SUFMgLSBEZXBhcnRtZW50IG9mIE1lZGljYWwgYW5kIENsaW5pY2Fs
-IFBzeWNob2xvZ3ksIFRpbGJ1cmcgVW5pdmVyc2l0eSwgdGhlIE5ldGhlcmxhbmRzLiYjeEQ7MTAg
-RGVwYXJ0bWVudCBvZiBDYXJkaW9sb2d5LCBBbnR3ZXJwIFVuaXZlcnNpdHkgSG9zcGl0YWwsIEJl
-bGdpdW0uPC9hdXRoLWFkZHJlc3M+PHRpdGxlcz48dGl0bGU+UHN5Y2hvc29jaWFsIHBlcnNwZWN0
-aXZlcyBpbiBjYXJkaW92YXNjdWxhciBkaXNlYXNlPC90aXRsZT48c2Vjb25kYXJ5LXRpdGxlPkV1
-ciBKIFByZXYgQ2FyZGlvbDwvc2Vjb25kYXJ5LXRpdGxlPjwvdGl0bGVzPjxwYWdlcz4xMDgtMTE1
-PC9wYWdlcz48dm9sdW1lPjI0PC92b2x1bWU+PG51bWJlcj4zX3N1cHBsPC9udW1iZXI+PGVkaXRp
-b24+MjAxNy8wNi8xODwvZWRpdGlvbj48a2V5d29yZHM+PGtleXdvcmQ+QWRhcHRhdGlvbiwgUHN5
-Y2hvbG9naWNhbDwva2V5d29yZD48a2V5d29yZD5BbnhpZXR5L2RpYWdub3Npcy9lcGlkZW1pb2xv
-Z3kvKnBzeWNob2xvZ3kvdGhlcmFweTwva2V5d29yZD48a2V5d29yZD5DYXJkaW92YXNjdWxhciBE
-aXNlYXNlcy9kaWFnbm9zaXMvZXBpZGVtaW9sb2d5Lypwc3ljaG9sb2d5L3RoZXJhcHk8L2tleXdv
-cmQ+PGtleXdvcmQ+Q29tb3JiaWRpdHk8L2tleXdvcmQ+PGtleXdvcmQ+Q29zdCBvZiBJbGxuZXNz
-PC9rZXl3b3JkPjxrZXl3b3JkPkRlcHJlc3Npb24vZGlhZ25vc2lzL2VwaWRlbWlvbG9neS8qcHN5
-Y2hvbG9neS90aGVyYXB5PC9rZXl3b3JkPjxrZXl3b3JkPkhlYWx0aCBCZWhhdmlvcjwva2V5d29y
-ZD48a2V5d29yZD5IZWFsdGggS25vd2xlZGdlLCBBdHRpdHVkZXMsIFByYWN0aWNlPC9rZXl3b3Jk
-PjxrZXl3b3JkPkhlYWx0aCBTdGF0dXM8L2tleXdvcmQ+PGtleXdvcmQ+SHVtYW5zPC9rZXl3b3Jk
-PjxrZXl3b3JkPkluY2lkZW5jZTwva2V5d29yZD48a2V5d29yZD4qTWVudGFsIEhlYWx0aDwva2V5
-d29yZD48a2V5d29yZD5QcmV2YWxlbmNlPC9rZXl3b3JkPjxrZXl3b3JkPlF1YWxpdHkgb2YgTGlm
-ZTwva2V5d29yZD48a2V5d29yZD5SaXNrIEZhY3RvcnM8L2tleXdvcmQ+PGtleXdvcmQ+KlNvY2lv
-ZWNvbm9taWMgRmFjdG9yczwva2V5d29yZD48a2V5d29yZD5TdHJlc3MsIFBzeWNob2xvZ2ljYWwv
-ZGlhZ25vc2lzL2VwaWRlbWlvbG9neS8qcHN5Y2hvbG9neS90aGVyYXB5PC9rZXl3b3JkPjxrZXl3
-b3JkPipNZWNoYW5pc21zPC9rZXl3b3JkPjxrZXl3b3JkPippbnRlcnZlbnRpb25zPC9rZXl3b3Jk
-PjxrZXl3b3JkPipwYXRpZW50LXJlcG9ydGVkIG91dGNvbWVzPC9rZXl3b3JkPjxrZXl3b3JkPipw
-cm9nbm9zaXM8L2tleXdvcmQ+PGtleXdvcmQ+KnBzeWNob3NvY2lhbCBmYWN0b3JzPC9rZXl3b3Jk
-PjxrZXl3b3JkPipzY3JlZW5pbmc8L2tleXdvcmQ+PC9rZXl3b3Jkcz48ZGF0ZXM+PHllYXI+MjAx
-NzwveWVhcj48cHViLWRhdGVzPjxkYXRlPkp1bjwvZGF0ZT48L3B1Yi1kYXRlcz48L2RhdGVzPjxp
-c2JuPjIwNDctNDg4MSAoRWxlY3Ryb25pYykmI3hEOzIwNDctNDg3MyAoTGlua2luZyk8L2lzYm4+
-PGFjY2Vzc2lvbi1udW0+Mjg2MTg5MDg8L2FjY2Vzc2lvbi1udW0+PHVybHM+PHJlbGF0ZWQtdXJs
-cz48dXJsPmh0dHBzOi8vd3d3Lm5jYmkubmxtLm5paC5nb3YvcHVibWVkLzI4NjE4OTA4PC91cmw+
-PC9yZWxhdGVkLXVybHM+PC91cmxzPjxlbGVjdHJvbmljLXJlc291cmNlLW51bT4xMC4xMTc3LzIw
-NDc0ODczMTc3MDM4Mjc8L2VsZWN0cm9uaWMtcmVzb3VyY2UtbnVtPjwvcmVjb3JkPjwvQ2l0ZT48
-L0VuZE5vdGU+AG==
+          <w:fldData xml:space="preserve">PEVuZE5vdGU+PENpdGU+PEF1dGhvcj5TbW9sZGVyZW48L0F1dGhvcj48WWVhcj4yMDE3PC9ZZWFy
+PjxSZWNOdW0+Mzc8L1JlY051bT48RGlzcGxheVRleHQ+PHN0eWxlIGZhY2U9InN1cGVyc2NyaXB0
+Ij40LTY8L3N0eWxlPjwvRGlzcGxheVRleHQ+PHJlY29yZD48cmVjLW51bWJlcj4zNzwvcmVjLW51
+bWJlcj48Zm9yZWlnbi1rZXlzPjxrZXkgYXBwPSJFTiIgZGItaWQ9IjJzdzUwd2FhaHd3dzUzZXJy
+ZW92ZXNwYXhkdGV4ZTVlczBmZCIgdGltZXN0YW1wPSIxNTQ1NzY3ODU1Ij4zNzwva2V5PjwvZm9y
+ZWlnbi1rZXlzPjxyZWYtdHlwZSBuYW1lPSJKb3VybmFsIEFydGljbGUiPjE3PC9yZWYtdHlwZT48
+Y29udHJpYnV0b3JzPjxhdXRob3JzPjxhdXRob3I+U21vbGRlcmVuLCBLLiBHLjwvYXV0aG9yPjxh
+dXRob3I+QnVjaGFuYW4sIEQuIE0uPC9hdXRob3I+PGF1dGhvcj5Hb3NjaCwgSy48L2F1dGhvcj48
+YXV0aG9yPldob29sZXksIE0uPC9hdXRob3I+PGF1dGhvcj5DaGFuLCBQLiBTLjwvYXV0aG9yPjxh
+dXRob3I+VmFjY2FyaW5vLCBWLjwvYXV0aG9yPjxhdXRob3I+UGFyYXNoYXIsIFMuPC9hdXRob3I+
+PGF1dGhvcj5TaGFoLCBBLiBKLjwvYXV0aG9yPjxhdXRob3I+SG8sIFAuIE0uPC9hdXRob3I+PGF1
+dGhvcj5TcGVydHVzLCBKLiBBLjwvYXV0aG9yPjwvYXV0aG9ycz48L2NvbnRyaWJ1dG9ycz48YXV0
+aC1hZGRyZXNzPkZyb20gU2FpbnQgTHVrZSZhcG9zO3MgTWlkIEFtZXJpY2EgSGVhcnQgSW5zdGl0
+dXRlLCBLYW5zYXMgQ2l0eSwgTU8gKEsuRy5TLiwgRC5NLkIuLCBLLkcuLCBQLlMuQy4sIEouQS5T
+Lik7IFVuaXZlcnNpdHkgb2YgTWlzc291cmksIEthbnNhcyBDaXR5IChLLkcuUy4sIEQuTS5CLiwg
+UC5TLkMuLCBKLkEuUy4pOyBVbml2ZXJzaXR5IG9mIENhbGlmb3JuaWEsIERlcGFydG1lbnQgb2Yg
+VmV0ZXJhbnMgQWZmYWlycyBNZWRpY2FsIENlbnRlciwgU2FuIEZyYW5jaXNjbyAoTS5XLik7IFJv
+bGxpbnMgU2Nob29sIG9mIFB1YmxpYyBIZWFsdGgsIERlcGFydG1lbnQgb2YgRXBpZGVtaW9sb2d5
+LCBFbW9yeSBVbml2ZXJzaXR5LCBBdGxhbnRhLCBHQSAoVi5WLiwgQS5KLlMuKTsgRGl2aXNpb24g
+b2YgQ2FyZGlvbG9neSwgRGVwYXJ0bWVudCBvZiBNZWRpY2luZSwgRW1vcnkgVW5pdmVyc2l0eSBT
+Y2hvb2wgb2YgTWVkaWNpbmUsIEF0bGFudGEsIEdBIChWLlYuLCBBLkouUy4pOyBBdGxhbnRhIFZl
+dGVyYW5zIEFmZmFpcnMgTWVkaWNhbCBDZW50ZXIsIEdBIChBLkouUy4pOyBhbmQgRGVudmVyIFZl
+dGVyYW5zIEFmZmFpcnMgTWVkaWNhbCBDZW50ZXIsIENPIChQLk0uSC4pLiBzbW9sZGVyZW5rQHVt
+a2MuZWR1LiYjeEQ7RnJvbSBTYWludCBMdWtlJmFwb3M7cyBNaWQgQW1lcmljYSBIZWFydCBJbnN0
+aXR1dGUsIEthbnNhcyBDaXR5LCBNTyAoSy5HLlMuLCBELk0uQi4sIEsuRy4sIFAuUy5DLiwgSi5B
+LlMuKTsgVW5pdmVyc2l0eSBvZiBNaXNzb3VyaSwgS2Fuc2FzIENpdHkgKEsuRy5TLiwgRC5NLkIu
+LCBQLlMuQy4sIEouQS5TLik7IFVuaXZlcnNpdHkgb2YgQ2FsaWZvcm5pYSwgRGVwYXJ0bWVudCBv
+ZiBWZXRlcmFucyBBZmZhaXJzIE1lZGljYWwgQ2VudGVyLCBTYW4gRnJhbmNpc2NvIChNLlcuKTsg
+Um9sbGlucyBTY2hvb2wgb2YgUHVibGljIEhlYWx0aCwgRGVwYXJ0bWVudCBvZiBFcGlkZW1pb2xv
+Z3ksIEVtb3J5IFVuaXZlcnNpdHksIEF0bGFudGEsIEdBIChWLlYuLCBBLkouUy4pOyBEaXZpc2lv
+biBvZiBDYXJkaW9sb2d5LCBEZXBhcnRtZW50IG9mIE1lZGljaW5lLCBFbW9yeSBVbml2ZXJzaXR5
+IFNjaG9vbCBvZiBNZWRpY2luZSwgQXRsYW50YSwgR0EgKFYuVi4sIEEuSi5TLik7IEF0bGFudGEg
+VmV0ZXJhbnMgQWZmYWlycyBNZWRpY2FsIENlbnRlciwgR0EgKEEuSi5TLik7IGFuZCBEZW52ZXIg
+VmV0ZXJhbnMgQWZmYWlycyBNZWRpY2FsIENlbnRlciwgQ08gKFAuTS5ILikuPC9hdXRoLWFkZHJl
+c3M+PHRpdGxlcz48dGl0bGU+RGVwcmVzc2lvbiBUcmVhdG1lbnQgYW5kIDEtWWVhciBNb3J0YWxp
+dHkgQWZ0ZXIgQWN1dGUgTXlvY2FyZGlhbCBJbmZhcmN0aW9uOiBJbnNpZ2h0cyBGcm9tIHRoZSBU
+UklVTVBIIFJlZ2lzdHJ5IChUcmFuc2xhdGlvbmFsIFJlc2VhcmNoIEludmVzdGlnYXRpbmcgVW5k
+ZXJseWluZyBEaXNwYXJpdGllcyBpbiBBY3V0ZSBNeW9jYXJkaWFsIEluZmFyY3Rpb24gUGF0aWVu
+dHMmYXBvczsgSGVhbHRoIFN0YXR1cyk8L3RpdGxlPjxzZWNvbmRhcnktdGl0bGU+Q2lyY3VsYXRp
+b248L3NlY29uZGFyeS10aXRsZT48L3RpdGxlcz48cGVyaW9kaWNhbD48ZnVsbC10aXRsZT5DaXJj
+dWxhdGlvbjwvZnVsbC10aXRsZT48L3BlcmlvZGljYWw+PHBhZ2VzPjE2ODEtMTY4OTwvcGFnZXM+
+PHZvbHVtZT4xMzU8L3ZvbHVtZT48bnVtYmVyPjE4PC9udW1iZXI+PGVkaXRpb24+MjAxNy8wMi8x
+ODwvZWRpdGlvbj48a2V5d29yZHM+PGtleXdvcmQ+QWR1bHQ8L2tleXdvcmQ+PGtleXdvcmQ+QWdl
+ZDwva2V5d29yZD48a2V5d29yZD5BbnRpZGVwcmVzc2l2ZSBBZ2VudHMvKnRoZXJhcGV1dGljIHVz
+ZTwva2V5d29yZD48a2V5d29yZD5DYXVzZSBvZiBEZWF0aDwva2V5d29yZD48a2V5d29yZD5EZXBy
+ZXNzaW9uL2RpYWdub3Npcy8qZHJ1ZyB0aGVyYXB5L21vcnRhbGl0eS9wc3ljaG9sb2d5PC9rZXl3
+b3JkPjxrZXl3b3JkPkZlbWFsZTwva2V5d29yZD48a2V5d29yZD5IZWFsdGggU3RhdHVzPC9rZXl3
+b3JkPjxrZXl3b3JkPkh1bWFuczwva2V5d29yZD48a2V5d29yZD5LYXBsYW4tTWVpZXIgRXN0aW1h
+dGU8L2tleXdvcmQ+PGtleXdvcmQ+TWFsZTwva2V5d29yZD48a2V5d29yZD5NZW50YWwgSGVhbHRo
+PC9rZXl3b3JkPjxrZXl3b3JkPk1pZGRsZSBBZ2VkPC9rZXl3b3JkPjxrZXl3b3JkPk15b2NhcmRp
+YWwgSW5mYXJjdGlvbi9kaWFnbm9zaXMvbW9ydGFsaXR5L3BzeWNob2xvZ3kvKnRoZXJhcHk8L2tl
+eXdvcmQ+PGtleXdvcmQ+UHJvcG9ydGlvbmFsIEhhemFyZHMgTW9kZWxzPC9rZXl3b3JkPjxrZXl3
+b3JkPlByb3NwZWN0aXZlIFN0dWRpZXM8L2tleXdvcmQ+PGtleXdvcmQ+UHN5Y2hpYXRyaWMgU3Rh
+dHVzIFJhdGluZyBTY2FsZXM8L2tleXdvcmQ+PGtleXdvcmQ+UXVhbGl0eSBvZiBMaWZlPC9rZXl3
+b3JkPjxrZXl3b3JkPlJlZ2lzdHJpZXM8L2tleXdvcmQ+PGtleXdvcmQ+UmlzayBBc3Nlc3NtZW50
+PC9rZXl3b3JkPjxrZXl3b3JkPlJpc2sgRmFjdG9yczwva2V5d29yZD48a2V5d29yZD5TdXJ2ZXlz
+IGFuZCBRdWVzdGlvbm5haXJlczwva2V5d29yZD48a2V5d29yZD5UaW1lIEZhY3RvcnM8L2tleXdv
+cmQ+PGtleXdvcmQ+VHJlYXRtZW50IE91dGNvbWU8L2tleXdvcmQ+PGtleXdvcmQ+VW5pdGVkIFN0
+YXRlcy9lcGlkZW1pb2xvZ3k8L2tleXdvcmQ+PGtleXdvcmQ+ZGVwcmVzc2lvbjwva2V5d29yZD48
+a2V5d29yZD5tb3J0YWxpdHk8L2tleXdvcmQ+PGtleXdvcmQ+bXlvY2FyZGlhbCBpbmZhcmN0aW9u
+PC9rZXl3b3JkPjxrZXl3b3JkPnN1cnZpdmFsPC9rZXl3b3JkPjwva2V5d29yZHM+PGRhdGVzPjx5
+ZWFyPjIwMTc8L3llYXI+PHB1Yi1kYXRlcz48ZGF0ZT5NYXkgMjwvZGF0ZT48L3B1Yi1kYXRlcz48
+L2RhdGVzPjxpc2JuPjE1MjQtNDUzOSAoRWxlY3Ryb25pYykmI3hEOzAwMDktNzMyMiAoTGlua2lu
+Zyk8L2lzYm4+PGFjY2Vzc2lvbi1udW0+MjgyMDk3Mjc8L2FjY2Vzc2lvbi1udW0+PHVybHM+PHJl
+bGF0ZWQtdXJscz48dXJsPmh0dHBzOi8vd3d3Lm5jYmkubmxtLm5paC5nb3YvcHVibWVkLzI4MjA5
+NzI3PC91cmw+PC9yZWxhdGVkLXVybHM+PC91cmxzPjxjdXN0b20yPlBNQzU3OTY3NTc8L2N1c3Rv
+bTI+PGVsZWN0cm9uaWMtcmVzb3VyY2UtbnVtPjEwLjExNjEvQ0lSQ1VMQVRJT05BSEEuMTE2LjAy
+NTE0MDwvZWxlY3Ryb25pYy1yZXNvdXJjZS1udW0+PC9yZWNvcmQ+PC9DaXRlPjxDaXRlPjxBdXRo
+b3I+UGVubmlueDwvQXV0aG9yPjxZZWFyPjIwMTc8L1llYXI+PFJlY051bT41NDM8L1JlY051bT48
+cmVjb3JkPjxyZWMtbnVtYmVyPjU0MzwvcmVjLW51bWJlcj48Zm9yZWlnbi1rZXlzPjxrZXkgYXBw
+PSJFTiIgZGItaWQ9IjJzdzUwd2FhaHd3dzUzZXJyZW92ZXNwYXhkdGV4ZTVlczBmZCIgdGltZXN0
+YW1wPSIxNTY0NTMzOTM2Ij41NDM8L2tleT48L2ZvcmVpZ24ta2V5cz48cmVmLXR5cGUgbmFtZT0i
+U3RhdHV0ZSI+MzE8L3JlZi10eXBlPjxjb250cmlidXRvcnM+PGF1dGhvcnM+PGF1dGhvcj5QZW5u
+aW54LCBCcmVuZGEgVy5KLkguPC9hdXRob3I+PC9hdXRob3JzPjwvY29udHJpYnV0b3JzPjx0aXRs
+ZXM+PHRpdGxlPkRlcHJlc3Npb24gYW5kIGNhcmRpb3Zhc2N1bGFyIGRpc2Vhc2U6IEVwaWRlbWlv
+bG9naWNhbCBldmlkZW5jZSBvbiB0aGVpciBsaW5raW5nIG1lY2hhbmlzbXM8L3RpdGxlPjxzZWNv
+bmRhcnktdGl0bGU+TmV1cm9zY2llbmNlIGFuZCBCaW9iZWhhdmlvcmFsIFJldmlld3M8L3NlY29u
+ZGFyeS10aXRsZT48L3RpdGxlcz48cGFnZXM+Mjc3LTI4NjwvcGFnZXM+PHZvbHVtZT43NDwvdm9s
+dW1lPjxrZXl3b3Jkcz48a2V5d29yZD5DYXJkaWFjIGF1dG9ub21pYyBjb250cm9sPC9rZXl3b3Jk
+PjxrZXl3b3JkPkNhcmRpb3Zhc2N1bGFyPC9rZXl3b3JkPjxrZXl3b3JkPkNvcnRpc29sPC9rZXl3
+b3JkPjxrZXl3b3JkPkRlcHJlc3Npb248L2tleXdvcmQ+PGtleXdvcmQ+RXBpZGVtaW9sb2d5PC9r
+ZXl3b3JkPjxrZXl3b3JkPkluZmxhbW1hdGlvbjwva2V5d29yZD48a2V5d29yZD5MaWZlc3R5bGU8
+L2tleXdvcmQ+PGtleXdvcmQ+TWV0YWJvbGljIHN5bmRyb21lPC9rZXl3b3JkPjwva2V5d29yZHM+
+PGRhdGVzPjx5ZWFyPjIwMTc8L3llYXI+PC9kYXRlcz48dXJscz48L3VybHM+PGVsZWN0cm9uaWMt
+cmVzb3VyY2UtbnVtPjEwLjEwMTYvai5uZXViaW9yZXYuMjAxNi4wNy4wMDM8L2VsZWN0cm9uaWMt
+cmVzb3VyY2UtbnVtPjwvcmVjb3JkPjwvQ2l0ZT48Q2l0ZT48QXV0aG9yPlBlZGVyc2VuPC9BdXRo
+b3I+PFllYXI+MjAxNzwvWWVhcj48UmVjTnVtPjUxMjwvUmVjTnVtPjxyZWNvcmQ+PHJlYy1udW1i
+ZXI+NTEyPC9yZWMtbnVtYmVyPjxmb3JlaWduLWtleXM+PGtleSBhcHA9IkVOIiBkYi1pZD0iMnN3
+NTB3YWFod3d3NTNlcnJlb3Zlc3BheGR0ZXhlNWVzMGZkIiB0aW1lc3RhbXA9IjE1NjQ1MzM5MzYi
+PjUxMjwva2V5PjwvZm9yZWlnbi1rZXlzPjxyZWYtdHlwZSBuYW1lPSJKb3VybmFsIEFydGljbGUi
+PjE3PC9yZWYtdHlwZT48Y29udHJpYnV0b3JzPjxhdXRob3JzPjxhdXRob3I+UGVkZXJzZW4sIFN1
+c2FubmUgUzwvYXV0aG9yPjxhdXRob3I+dm9uIEvDpG5lbCwgUm9sYW5kPC9hdXRob3I+PGF1dGhv
+cj5UdWxseSwgUGhpbGxpcCBKPC9hdXRob3I+PGF1dGhvcj5EZW5vbGxldCwgSm9oYW48L2F1dGhv
+cj48L2F1dGhvcnM+PC9jb250cmlidXRvcnM+PHRpdGxlcz48dGl0bGU+UHN5Y2hvc29jaWFsIHBl
+cnNwZWN0aXZlcyBpbiBjYXJkaW92YXNjdWxhciBkaXNlYXNlPC90aXRsZT48c2Vjb25kYXJ5LXRp
+dGxlPkV1cm9wZWFuIEpvdXJuYWwgb2YgUHJldmVudGl2ZSBDYXJkaW9sb2d5PC9zZWNvbmRhcnkt
+dGl0bGU+PC90aXRsZXM+PHBhZ2VzPjEwOC0xMTU8L3BhZ2VzPjx2b2x1bWU+MjQ8L3ZvbHVtZT48
+a2V5d29yZHM+PGtleXdvcmQ+SW50ZXJ2ZW50aW9uczwva2V5d29yZD48a2V5d29yZD5NZWNoYW5p
+c21zPC9rZXl3b3JkPjxrZXl3b3JkPlBhdGllbnQtcmVwb3J0ZWQgb3V0Y29tZXM8L2tleXdvcmQ+
+PGtleXdvcmQ+UHJvZ25vc2lzPC9rZXl3b3JkPjxrZXl3b3JkPlBzeWNob3NvY2lhbCBmYWN0b3Jz
+PC9rZXl3b3JkPjxrZXl3b3JkPlNjcmVlbmluZzwva2V5d29yZD48L2tleXdvcmRzPjxkYXRlcz48
+eWVhcj4yMDE3PC95ZWFyPjwvZGF0ZXM+PGFjY2Vzc2lvbi1udW0+Mjg2MTg5MDg8L2FjY2Vzc2lv
+bi1udW0+PHVybHM+PC91cmxzPjxlbGVjdHJvbmljLXJlc291cmNlLW51bT4xMC4xMTc3LzIwNDc0
+ODczMTc3MDM4Mjc8L2VsZWN0cm9uaWMtcmVzb3VyY2UtbnVtPjwvcmVjb3JkPjwvQ2l0ZT48L0Vu
+ZE5vdGU+
 </w:fldData>
         </w:fldChar>
       </w:r>
       <w:r>
+        <w:rPr>
+          <w:rFonts w:ascii="Arial" w:hAnsi="Arial" w:cs="Arial"/>
+        </w:rPr>
         <w:instrText xml:space="preserve"> ADDIN EN.CITE </w:instrText>
       </w:r>
       <w:r>
+        <w:rPr>
+          <w:rFonts w:ascii="Arial" w:hAnsi="Arial" w:cs="Arial"/>
+        </w:rPr>
         <w:fldChar w:fldCharType="begin">
-          <w:fldData xml:space="preserve">PEVuZE5vdGU+PENpdGU+PEF1dGhvcj5DYXJuZXk8L0F1dGhvcj48WWVhcj4yMDE3PC9ZZWFyPjxS
-ZWNOdW0+NjI8L1JlY051bT48RGlzcGxheVRleHQ+PHN0eWxlIGZhY2U9InN1cGVyc2NyaXB0Ij41
-LTk8L3N0eWxlPjwvRGlzcGxheVRleHQ+PHJlY29yZD48cmVjLW51bWJlcj42MjwvcmVjLW51bWJl
-cj48Zm9yZWlnbi1rZXlzPjxrZXkgYXBwPSJFTiIgZGItaWQ9IjJzdzUwd2FhaHd3dzUzZXJyZW92
-ZXNwYXhkdGV4ZTVlczBmZCIgdGltZXN0YW1wPSIxNTQ1NzY3ODU1Ij42Mjwva2V5PjwvZm9yZWln
-bi1rZXlzPjxyZWYtdHlwZSBuYW1lPSJTdGF0dXRlIj4zMTwvcmVmLXR5cGU+PGNvbnRyaWJ1dG9y
-cz48YXV0aG9ycz48YXV0aG9yPkNhcm5leSwgUm9iZXJ0IE0uPC9hdXRob3I+PGF1dGhvcj5GcmVl
-ZGxhbmQsIEtlbm5ldGggRS48L2F1dGhvcj48L2F1dGhvcnM+PC9jb250cmlidXRvcnM+PHRpdGxl
-cz48dGl0bGU+RGVwcmVzc2lvbiBhbmQgY29yb25hcnkgaGVhcnQgZGlzZWFzZTwvdGl0bGU+PHNl
-Y29uZGFyeS10aXRsZT5OYXR1cmUgUmV2aWV3cyBDYXJkaW9sb2d5PC9zZWNvbmRhcnktdGl0bGU+
-PC90aXRsZXM+PHBhZ2VzPjE0NS0xNTU8L3BhZ2VzPjx2b2x1bWU+MTQ8L3ZvbHVtZT48ZGF0ZXM+
-PHllYXI+MjAxNzwveWVhcj48L2RhdGVzPjxpc2JuPjk3ODAxMjM3Mzk0NzY8L2lzYm4+PGFjY2Vz
-c2lvbi1udW0+MjA0MjUyNDU8L2FjY2Vzc2lvbi1udW0+PHVybHM+PC91cmxzPjxlbGVjdHJvbmlj
-LXJlc291cmNlLW51bT4xMC4xMDM4L25yY2FyZGlvLjIwMTYuMTgxPC9lbGVjdHJvbmljLXJlc291
-cmNlLW51bT48L3JlY29yZD48L0NpdGU+PENpdGU+PEF1dGhvcj5DYXJuZXk8L0F1dGhvcj48WWVh
-cj4yMDA1PC9ZZWFyPjxSZWNOdW0+NTwvUmVjTnVtPjxyZWNvcmQ+PHJlYy1udW1iZXI+NTwvcmVj
-LW51bWJlcj48Zm9yZWlnbi1rZXlzPjxrZXkgYXBwPSJFTiIgZGItaWQ9IjJzdzUwd2FhaHd3dzUz
-ZXJyZW92ZXNwYXhkdGV4ZTVlczBmZCIgdGltZXN0YW1wPSIxNTQ1NzY3ODU1Ij41PC9rZXk+PC9m
-b3JlaWduLWtleXM+PHJlZi10eXBlIG5hbWU9IlN0YXR1dGUiPjMxPC9yZWYtdHlwZT48Y29udHJp
-YnV0b3JzPjxhdXRob3JzPjxhdXRob3I+Q2FybmV5LCBSb2JlcnQgTS48L2F1dGhvcj48YXV0aG9y
-PkZyZWVkbGFuZCwgS2VubmV0aCBFLjwvYXV0aG9yPjxhdXRob3I+VmVpdGgsIFJpY2hhcmQgQy48
-L2F1dGhvcj48L2F1dGhvcnM+PC9jb250cmlidXRvcnM+PHRpdGxlcz48dGl0bGU+RGVwcmVzc2lv
-biwgdGhlIGF1dG9ub21pYyBuZXJ2b3VzIHN5c3RlbSwgYW5kIGNvcm9uYXJ5IGhlYXJ0IGRpc2Vh
-c2U8L3RpdGxlPjxzZWNvbmRhcnktdGl0bGU+UHN5Y2hvc29tYXRpYyBNZWRpY2luZTwvc2Vjb25k
-YXJ5LXRpdGxlPjwvdGl0bGVzPjxwYWdlcz5TMjktUzMzPC9wYWdlcz48dm9sdW1lPjY3PC92b2x1
-bWU+PGtleXdvcmRzPjxrZXl3b3JkPkF1dG9ub21pYyBuZXJ2b3VzIHN5c3RlbTwva2V5d29yZD48
-a2V5d29yZD5Db3JvbmFyeSBkaXNlYXNlPC9rZXl3b3JkPjxrZXl3b3JkPkRlcHJlc3Npb248L2tl
-eXdvcmQ+PGtleXdvcmQ+RGVwcmVzc2l2ZSBkaXNvcmRlcjwva2V5d29yZD48a2V5d29yZD5Nb3J0
-YWxpdHk8L2tleXdvcmQ+PGtleXdvcmQ+TXlvY2FyZGlhbCBpbmZhcmN0aW9uPC9rZXl3b3JkPjwv
-a2V5d29yZHM+PGRhdGVzPjx5ZWFyPjIwMDU8L3llYXI+PC9kYXRlcz48aXNibj4xNTM0LTc3OTYg
-KEVsZWN0cm9uaWMpXHIxNTM0LTc3OTYgKExpbmtpbmcpPC9pc2JuPjxhY2Nlc3Npb24tbnVtPjE1
-OTUzNzk3PC9hY2Nlc3Npb24tbnVtPjx1cmxzPjwvdXJscz48ZWxlY3Ryb25pYy1yZXNvdXJjZS1u
-dW0+MTAuMTA5Ny8wMS5wc3kuMDAwMDE2MjI1NC42MTU1Ni5kNTwvZWxlY3Ryb25pYy1yZXNvdXJj
-ZS1udW0+PC9yZWNvcmQ+PC9DaXRlPjxDaXRlPjxBdXRob3I+Q29oZW48L0F1dGhvcj48WWVhcj4y
-MDE1PC9ZZWFyPjxSZWNOdW0+OTI8L1JlY051bT48cmVjb3JkPjxyZWMtbnVtYmVyPjkyPC9yZWMt
-bnVtYmVyPjxmb3JlaWduLWtleXM+PGtleSBhcHA9IkVOIiBkYi1pZD0iMnN3NTB3YWFod3d3NTNl
-cnJlb3Zlc3BheGR0ZXhlNWVzMGZkIiB0aW1lc3RhbXA9IjE1NDU3Njc4NTUiPjkyPC9rZXk+PC9m
-b3JlaWduLWtleXM+PHJlZi10eXBlIG5hbWU9IlN0YXR1dGUiPjMxPC9yZWYtdHlwZT48Y29udHJp
-YnV0b3JzPjxhdXRob3JzPjxhdXRob3I+Q29oZW4sIEJldGggRS48L2F1dGhvcj48YXV0aG9yPkVk
-bW9uZHNvbiwgRG9uYWxkPC9hdXRob3I+PGF1dGhvcj5Lcm9uaXNoLCBJYW4gTS48L2F1dGhvcj48
-L2F1dGhvcnM+PC9jb250cmlidXRvcnM+PHRpdGxlcz48dGl0bGU+U3RhdGUgb2YgdGhlIGFydCBy
-ZXZpZXc6IERlcHJlc3Npb24sIHN0cmVzcywgYW54aWV0eSwgYW5kIGNhcmRpb3Zhc2N1bGFyIGRp
-c2Vhc2U8L3RpdGxlPjxzZWNvbmRhcnktdGl0bGU+QW1lcmljYW4gSm91cm5hbCBvZiBIeXBlcnRl
-bnNpb248L3NlY29uZGFyeS10aXRsZT48L3RpdGxlcz48cGVyaW9kaWNhbD48ZnVsbC10aXRsZT5B
-bWVyaWNhbiBKb3VybmFsIG9mIEh5cGVydGVuc2lvbjwvZnVsbC10aXRsZT48L3BlcmlvZGljYWw+
-PHBhZ2VzPjEyOTUtMTMwMjwvcGFnZXM+PHZvbHVtZT4yODwvdm9sdW1lPjxrZXl3b3Jkcz48a2V5
-d29yZD5QVFNEPC9rZXl3b3JkPjxrZXl3b3JkPmFueGlldHkgZGlzb3JkZXJzPC9rZXl3b3JkPjxr
-ZXl3b3JkPmJsb29kIHByZXNzdXJlPC9rZXl3b3JkPjxrZXl3b3JkPmNhcmRpb3Zhc2N1bGFyIGRp
-c2Vhc2U8L2tleXdvcmQ+PGtleXdvcmQ+Y29yb25hcnkgaGVhcnQgZGlzZWFzZTwva2V5d29yZD48
-a2V5d29yZD5kZXByZXNzaW9uPC9rZXl3b3JkPjxrZXl3b3JkPmh5cGVydGVuc2lvbjwva2V5d29y
-ZD48a2V5d29yZD5zdHJlc3M8L2tleXdvcmQ+PC9rZXl3b3Jkcz48ZGF0ZXM+PHllYXI+MjAxNTwv
-eWVhcj48L2RhdGVzPjxpc2JuPjEwMDctOTMyNyAoUHJpbnQpXHIxMDA3LTkzMjcgKExpbmtpbmcp
-PC9pc2JuPjxhY2Nlc3Npb24tbnVtPjI1OTExNjM5PC9hY2Nlc3Npb24tbnVtPjx1cmxzPjwvdXJs
-cz48ZWxlY3Ryb25pYy1yZXNvdXJjZS1udW0+MTAuMTA5My9hamgvaHB2MDQ3PC9lbGVjdHJvbmlj
-LXJlc291cmNlLW51bT48L3JlY29yZD48L0NpdGU+PENpdGU+PEF1dGhvcj5LeXJvdTwvQXV0aG9y
-PjxZZWFyPjIwMTc8L1llYXI+PFJlY051bT44NzwvUmVjTnVtPjxyZWNvcmQ+PHJlYy1udW1iZXI+
-ODc8L3JlYy1udW1iZXI+PGZvcmVpZ24ta2V5cz48a2V5IGFwcD0iRU4iIGRiLWlkPSIyc3c1MHdh
-YWh3d3c1M2VycmVvdmVzcGF4ZHRleGU1ZXMwZmQiIHRpbWVzdGFtcD0iMTU0NTc2Nzg1NSI+ODc8
-L2tleT48L2ZvcmVpZ24ta2V5cz48cmVmLXR5cGUgbmFtZT0iSm91cm5hbCBBcnRpY2xlIj4xNzwv
-cmVmLXR5cGU+PGNvbnRyaWJ1dG9ycz48YXV0aG9ycz48YXV0aG9yPkt5cm91LCBJLjwvYXV0aG9y
-PjxhdXRob3I+S29sbGlhLCBOLjwvYXV0aG9yPjxhdXRob3I+UGFuYWdpb3Rha29zLCBELjwvYXV0
-aG9yPjxhdXRob3I+R2VvcmdvdXNvcG91bG91LCBFLjwvYXV0aG9yPjxhdXRob3I+Q2hyeXNvaG9v
-dSwgQy48L2F1dGhvcj48YXV0aG9yPlRzaWdvcywgQy48L2F1dGhvcj48YXV0aG9yPlJhbmRldmEs
-IEguIFMuPC9hdXRob3I+PGF1dGhvcj5ZYW5uYWtvdWxpYSwgTS48L2F1dGhvcj48YXV0aG9yPlN0
-ZWZhbmFkaXMsIEMuPC9hdXRob3I+PGF1dGhvcj5QYXBhZ2Vvcmdpb3UsIEMuPC9hdXRob3I+PGF1
-dGhvcj5QaXRzYXZvcywgQy48L2F1dGhvcj48YXV0aG9yPkF0dGljYSBTdHVkeSBpbnZlc3RpZ2F0
-b3JzPC9hdXRob3I+PC9hdXRob3JzPjwvY29udHJpYnV0b3JzPjxhdXRoLWFkZHJlc3M+MSBEZXBh
-cnRtZW50IG9mIFNjaWVuY2Ugb2YgRGlldGV0aWNzIGFuZCBOdXRyaXRpb24sIEhhcm9rb3BpbyBV
-bml2ZXJzaXR5LCBHcmVlY2UuJiN4RDsyIEFzdG9uIE1lZGljYWwgUmVzZWFyY2ggSW5zdGl0dXRl
-LCBBc3RvbiBVbml2ZXJzaXR5LCBVSy4mI3hEOzMgVHJhbnNsYXRpb25hbCBhbmQgRXhwZXJpbWVu
-dGFsIE1lZGljaW5lLCBEaXZpc2lvbiBvZiBCaW9tZWRpY2FsIFNjaWVuY2VzLCBVbml2ZXJzaXR5
-IG9mIFdhcndpY2ssIFVLLiYjeEQ7NCBXSVNERU0sIFVuaXZlcnNpdHkgSG9zcGl0YWxzIENvdmVu
-dHJ5IGFuZCBXYXJ3aWNrc2hpcmUgTkhTIFRydXN0LCBVSy4mI3hEOzUgRmlyc3QgQ2FyZGlvbG9n
-eSBDbGluaWMsIFVuaXZlcnNpdHkgb2YgQXRoZW5zLCBHcmVlY2UuJiN4RDs2IERlcGFydG1lbnQg
-b2YgUHN5Y2hpYXRyeSBTY2hvb2wgb2YgTWVkaWNpbmUsIFVuaXZlcnNpdHkgb2YgQXRoZW5zLCBH
-cmVlY2UuPC9hdXRoLWFkZHJlc3M+PHRpdGxlcz48dGl0bGU+QXNzb2NpYXRpb24gb2YgZGVwcmVz
-c2lvbiBhbmQgYW54aWV0eSBzdGF0dXMgd2l0aCAxMC15ZWFyIGNhcmRpb3Zhc2N1bGFyIGRpc2Vh
-c2UgaW5jaWRlbmNlIGFtb25nIGFwcGFyZW50bHkgaGVhbHRoeSBHcmVlayBhZHVsdHM6IFRoZSBB
-VFRJQ0EgU3R1ZHk8L3RpdGxlPjxzZWNvbmRhcnktdGl0bGU+RXVyIEogUHJldiBDYXJkaW9sPC9z
-ZWNvbmRhcnktdGl0bGU+PC90aXRsZXM+PHBhZ2VzPjE0NS0xNTI8L3BhZ2VzPjx2b2x1bWU+MjQ8
-L3ZvbHVtZT48bnVtYmVyPjI8L251bWJlcj48ZWRpdGlvbj4yMDE2LzA5LzI4PC9lZGl0aW9uPjxr
-ZXl3b3Jkcz48a2V5d29yZD5BZHVsdDwva2V5d29yZD48a2V5d29yZD5BbnhpZXR5L2RpYWdub3Np
-cy8qZXBpZGVtaW9sb2d5L3BzeWNob2xvZ3k8L2tleXdvcmQ+PGtleXdvcmQ+Q2FyZGlvdmFzY3Vs
-YXIgRGlzZWFzZXMvZGlhZ25vc2lzLyplcGlkZW1pb2xvZ3kvcHN5Y2hvbG9neTwva2V5d29yZD48
-a2V5d29yZD5DaGktU3F1YXJlIERpc3RyaWJ1dGlvbjwva2V5d29yZD48a2V5d29yZD5EZXByZXNz
-aW9uL2RpYWdub3Npcy8qZXBpZGVtaW9sb2d5L3BzeWNob2xvZ3k8L2tleXdvcmQ+PGtleXdvcmQ+
-RmVtYWxlPC9rZXl3b3JkPjxrZXl3b3JkPkdyZWVjZS9lcGlkZW1pb2xvZ3k8L2tleXdvcmQ+PGtl
-eXdvcmQ+SGVhbHRoIFN1cnZleXM8L2tleXdvcmQ+PGtleXdvcmQ+SHVtYW5zPC9rZXl3b3JkPjxr
-ZXl3b3JkPkluY2lkZW5jZTwva2V5d29yZD48a2V5d29yZD5Mb2dpc3RpYyBNb2RlbHM8L2tleXdv
-cmQ+PGtleXdvcmQ+TWFsZTwva2V5d29yZD48a2V5d29yZD5NaWRkbGUgQWdlZDwva2V5d29yZD48
-a2V5d29yZD5OdXRyaXRpb24gU3VydmV5czwva2V5d29yZD48a2V5d29yZD5PZGRzIFJhdGlvPC9r
-ZXl3b3JkPjxrZXl3b3JkPlByb2dub3Npczwva2V5d29yZD48a2V5d29yZD5Qcm9zcGVjdGl2ZSBT
-dHVkaWVzPC9rZXl3b3JkPjxrZXl3b3JkPlJpc2sgQXNzZXNzbWVudDwva2V5d29yZD48a2V5d29y
-ZD5SaXNrIEZhY3RvcnM8L2tleXdvcmQ+PGtleXdvcmQ+U2VsZiBSZXBvcnQ8L2tleXdvcmQ+PGtl
-eXdvcmQ+VGltZSBGYWN0b3JzPC9rZXl3b3JkPjxrZXl3b3JkPipBVFRJQ0EgU3R1ZHk8L2tleXdv
-cmQ+PGtleXdvcmQ+KkNWRCByaXNrIGZhY3RvcnM8L2tleXdvcmQ+PGtleXdvcmQ+KmFueGlldHk8
-L2tleXdvcmQ+PGtleXdvcmQ+KmNhcmRpb3Zhc2N1bGFyIGRpc2Vhc2U8L2tleXdvcmQ+PGtleXdv
-cmQ+KmRlcHJlc3Npb248L2tleXdvcmQ+PC9rZXl3b3Jkcz48ZGF0ZXM+PHllYXI+MjAxNzwveWVh
-cj48cHViLWRhdGVzPjxkYXRlPkphbjwvZGF0ZT48L3B1Yi1kYXRlcz48L2RhdGVzPjxpc2JuPjIw
-NDctNDg4MSAoRWxlY3Ryb25pYykmI3hEOzIwNDctNDg3MyAoTGlua2luZyk8L2lzYm4+PGFjY2Vz
-c2lvbi1udW0+Mjc2NzE3NzE8L2FjY2Vzc2lvbi1udW0+PHVybHM+PHJlbGF0ZWQtdXJscz48dXJs
-Pmh0dHBzOi8vd3d3Lm5jYmkubmxtLm5paC5nb3YvcHVibWVkLzI3NjcxNzcxPC91cmw+PC9yZWxh
-dGVkLXVybHM+PC91cmxzPjxlbGVjdHJvbmljLXJlc291cmNlLW51bT4xMC4xMTc3LzIwNDc0ODcz
-MTY2NzA5MTg8L2VsZWN0cm9uaWMtcmVzb3VyY2UtbnVtPjwvcmVjb3JkPjwvQ2l0ZT48Q2l0ZT48
-QXV0aG9yPlBlZGVyc2VuPC9BdXRob3I+PFllYXI+MjAxNzwvWWVhcj48UmVjTnVtPjgzPC9SZWNO
-dW0+PHJlY29yZD48cmVjLW51bWJlcj44MzwvcmVjLW51bWJlcj48Zm9yZWlnbi1rZXlzPjxrZXkg
-YXBwPSJFTiIgZGItaWQ9IjJzdzUwd2FhaHd3dzUzZXJyZW92ZXNwYXhkdGV4ZTVlczBmZCIgdGlt
-ZXN0YW1wPSIxNTQ1NzY3ODU1Ij44Mzwva2V5PjwvZm9yZWlnbi1rZXlzPjxyZWYtdHlwZSBuYW1l
-PSJKb3VybmFsIEFydGljbGUiPjE3PC9yZWYtdHlwZT48Y29udHJpYnV0b3JzPjxhdXRob3JzPjxh
-dXRob3I+UGVkZXJzZW4sIFMuIFMuPC9hdXRob3I+PGF1dGhvcj52b24gS2FuZWwsIFIuPC9hdXRo
-b3I+PGF1dGhvcj5UdWxseSwgUC4gSi48L2F1dGhvcj48YXV0aG9yPkRlbm9sbGV0LCBKLjwvYXV0
-aG9yPjwvYXV0aG9ycz48L2NvbnRyaWJ1dG9ycz48YXV0aC1hZGRyZXNzPjEgRGVwYXJ0bWVudCBv
-ZiBQc3ljaG9sb2d5LCBVbml2ZXJzaXR5IG9mIFNvdXRoZXJuIERlbm1hcmssIERlbm1hcmsuJiN4
-RDsyIERlcGFydG1lbnQgb2YgQ2FyZGlvbG9neSwgT2RlbnNlIFVuaXZlcnNpdHkgSG9zcGl0YWws
-IERlbm1hcmsuJiN4RDszIERlcGFydG1lbnQgb2YgTmV1cm9sb2d5LCBJbnNlbHNwaXRhbCBCZXJu
-IFVuaXZlcnNpdHkgSG9zcGl0YWwgYW5kIFVuaXZlcnNpdHkgb2YgQmVybiwgU3dpdHplcmxhbmQu
-JiN4RDs0IERlcGFydG1lbnQgb2YgQ2xpbmljYWwgUmVzZWFyY2gsIFVuaXZlcnNpdHkgb2YgQmVy
-biwgU3dpdHplcmxhbmQuJiN4RDs1IERlcGFydG1lbnQgb2YgUHN5Y2hvc29tYXRpYyBNZWRpY2lu
-ZSwgQ2xpbmljIEJhcm1lbHdlaWQsIFN3aXR6ZXJsYW5kLiYjeEQ7NiBIeXBlcnRlbnNpb24gaW4g
-QWZyaWNhIFJlc2VhcmNoIFRlYW0sIFBvdGNoZWZzdHJvb20sIE5vcnRoLVdlc3QgVW5pdmVyc2l0
-eSwgU291dGggQWZyaWNhLiYjeEQ7NyBCb3JkZWF1eCBQb3B1bGF0aW9uIEhlYWx0aCwgVW5pdmVy
-c2l0eSBvZiBCb3JkZWF1eCwgRnJhbmNlLiYjeEQ7OCBGcmVlbWFzb25zIEZvdW5kYXRpb24gQ2Vu
-dHJlIGZvciBNZW4mYXBvcztzIEhlYWx0aCwgVGhlIFVuaXZlcnNpdHkgb2YgQWRlbGFpZGUsIEF1
-c3RyYWxpYS4mI3hEOzkgQ29SUFMgLSBEZXBhcnRtZW50IG9mIE1lZGljYWwgYW5kIENsaW5pY2Fs
-IFBzeWNob2xvZ3ksIFRpbGJ1cmcgVW5pdmVyc2l0eSwgdGhlIE5ldGhlcmxhbmRzLiYjeEQ7MTAg
-RGVwYXJ0bWVudCBvZiBDYXJkaW9sb2d5LCBBbnR3ZXJwIFVuaXZlcnNpdHkgSG9zcGl0YWwsIEJl
-bGdpdW0uPC9hdXRoLWFkZHJlc3M+PHRpdGxlcz48dGl0bGU+UHN5Y2hvc29jaWFsIHBlcnNwZWN0
-aXZlcyBpbiBjYXJkaW92YXNjdWxhciBkaXNlYXNlPC90aXRsZT48c2Vjb25kYXJ5LXRpdGxlPkV1
-ciBKIFByZXYgQ2FyZGlvbDwvc2Vjb25kYXJ5LXRpdGxlPjwvdGl0bGVzPjxwYWdlcz4xMDgtMTE1
-PC9wYWdlcz48dm9sdW1lPjI0PC92b2x1bWU+PG51bWJlcj4zX3N1cHBsPC9udW1iZXI+PGVkaXRp
-b24+MjAxNy8wNi8xODwvZWRpdGlvbj48a2V5d29yZHM+PGtleXdvcmQ+QWRhcHRhdGlvbiwgUHN5
-Y2hvbG9naWNhbDwva2V5d29yZD48a2V5d29yZD5BbnhpZXR5L2RpYWdub3Npcy9lcGlkZW1pb2xv
-Z3kvKnBzeWNob2xvZ3kvdGhlcmFweTwva2V5d29yZD48a2V5d29yZD5DYXJkaW92YXNjdWxhciBE
-aXNlYXNlcy9kaWFnbm9zaXMvZXBpZGVtaW9sb2d5Lypwc3ljaG9sb2d5L3RoZXJhcHk8L2tleXdv
-cmQ+PGtleXdvcmQ+Q29tb3JiaWRpdHk8L2tleXdvcmQ+PGtleXdvcmQ+Q29zdCBvZiBJbGxuZXNz
-PC9rZXl3b3JkPjxrZXl3b3JkPkRlcHJlc3Npb24vZGlhZ25vc2lzL2VwaWRlbWlvbG9neS8qcHN5
-Y2hvbG9neS90aGVyYXB5PC9rZXl3b3JkPjxrZXl3b3JkPkhlYWx0aCBCZWhhdmlvcjwva2V5d29y
-ZD48a2V5d29yZD5IZWFsdGggS25vd2xlZGdlLCBBdHRpdHVkZXMsIFByYWN0aWNlPC9rZXl3b3Jk
-PjxrZXl3b3JkPkhlYWx0aCBTdGF0dXM8L2tleXdvcmQ+PGtleXdvcmQ+SHVtYW5zPC9rZXl3b3Jk
-PjxrZXl3b3JkPkluY2lkZW5jZTwva2V5d29yZD48a2V5d29yZD4qTWVudGFsIEhlYWx0aDwva2V5
-d29yZD48a2V5d29yZD5QcmV2YWxlbmNlPC9rZXl3b3JkPjxrZXl3b3JkPlF1YWxpdHkgb2YgTGlm
-ZTwva2V5d29yZD48a2V5d29yZD5SaXNrIEZhY3RvcnM8L2tleXdvcmQ+PGtleXdvcmQ+KlNvY2lv
-ZWNvbm9taWMgRmFjdG9yczwva2V5d29yZD48a2V5d29yZD5TdHJlc3MsIFBzeWNob2xvZ2ljYWwv
-ZGlhZ25vc2lzL2VwaWRlbWlvbG9neS8qcHN5Y2hvbG9neS90aGVyYXB5PC9rZXl3b3JkPjxrZXl3
-b3JkPipNZWNoYW5pc21zPC9rZXl3b3JkPjxrZXl3b3JkPippbnRlcnZlbnRpb25zPC9rZXl3b3Jk
-PjxrZXl3b3JkPipwYXRpZW50LXJlcG9ydGVkIG91dGNvbWVzPC9rZXl3b3JkPjxrZXl3b3JkPipw
-cm9nbm9zaXM8L2tleXdvcmQ+PGtleXdvcmQ+KnBzeWNob3NvY2lhbCBmYWN0b3JzPC9rZXl3b3Jk
-PjxrZXl3b3JkPipzY3JlZW5pbmc8L2tleXdvcmQ+PC9rZXl3b3Jkcz48ZGF0ZXM+PHllYXI+MjAx
-NzwveWVhcj48cHViLWRhdGVzPjxkYXRlPkp1bjwvZGF0ZT48L3B1Yi1kYXRlcz48L2RhdGVzPjxp
-c2JuPjIwNDctNDg4MSAoRWxlY3Ryb25pYykmI3hEOzIwNDctNDg3MyAoTGlua2luZyk8L2lzYm4+
-PGFjY2Vzc2lvbi1udW0+Mjg2MTg5MDg8L2FjY2Vzc2lvbi1udW0+PHVybHM+PHJlbGF0ZWQtdXJs
-cz48dXJsPmh0dHBzOi8vd3d3Lm5jYmkubmxtLm5paC5nb3YvcHVibWVkLzI4NjE4OTA4PC91cmw+
-PC9yZWxhdGVkLXVybHM+PC91cmxzPjxlbGVjdHJvbmljLXJlc291cmNlLW51bT4xMC4xMTc3LzIw
-NDc0ODczMTc3MDM4Mjc8L2VsZWN0cm9uaWMtcmVzb3VyY2UtbnVtPjwvcmVjb3JkPjwvQ2l0ZT48
-L0VuZE5vdGU+AG==
+          <w:fldData xml:space="preserve">PEVuZE5vdGU+PENpdGU+PEF1dGhvcj5TbW9sZGVyZW48L0F1dGhvcj48WWVhcj4yMDE3PC9ZZWFy
+PjxSZWNOdW0+Mzc8L1JlY051bT48RGlzcGxheVRleHQ+PHN0eWxlIGZhY2U9InN1cGVyc2NyaXB0
+Ij40LTY8L3N0eWxlPjwvRGlzcGxheVRleHQ+PHJlY29yZD48cmVjLW51bWJlcj4zNzwvcmVjLW51
+bWJlcj48Zm9yZWlnbi1rZXlzPjxrZXkgYXBwPSJFTiIgZGItaWQ9IjJzdzUwd2FhaHd3dzUzZXJy
+ZW92ZXNwYXhkdGV4ZTVlczBmZCIgdGltZXN0YW1wPSIxNTQ1NzY3ODU1Ij4zNzwva2V5PjwvZm9y
+ZWlnbi1rZXlzPjxyZWYtdHlwZSBuYW1lPSJKb3VybmFsIEFydGljbGUiPjE3PC9yZWYtdHlwZT48
+Y29udHJpYnV0b3JzPjxhdXRob3JzPjxhdXRob3I+U21vbGRlcmVuLCBLLiBHLjwvYXV0aG9yPjxh
+dXRob3I+QnVjaGFuYW4sIEQuIE0uPC9hdXRob3I+PGF1dGhvcj5Hb3NjaCwgSy48L2F1dGhvcj48
+YXV0aG9yPldob29sZXksIE0uPC9hdXRob3I+PGF1dGhvcj5DaGFuLCBQLiBTLjwvYXV0aG9yPjxh
+dXRob3I+VmFjY2FyaW5vLCBWLjwvYXV0aG9yPjxhdXRob3I+UGFyYXNoYXIsIFMuPC9hdXRob3I+
+PGF1dGhvcj5TaGFoLCBBLiBKLjwvYXV0aG9yPjxhdXRob3I+SG8sIFAuIE0uPC9hdXRob3I+PGF1
+dGhvcj5TcGVydHVzLCBKLiBBLjwvYXV0aG9yPjwvYXV0aG9ycz48L2NvbnRyaWJ1dG9ycz48YXV0
+aC1hZGRyZXNzPkZyb20gU2FpbnQgTHVrZSZhcG9zO3MgTWlkIEFtZXJpY2EgSGVhcnQgSW5zdGl0
+dXRlLCBLYW5zYXMgQ2l0eSwgTU8gKEsuRy5TLiwgRC5NLkIuLCBLLkcuLCBQLlMuQy4sIEouQS5T
+Lik7IFVuaXZlcnNpdHkgb2YgTWlzc291cmksIEthbnNhcyBDaXR5IChLLkcuUy4sIEQuTS5CLiwg
+UC5TLkMuLCBKLkEuUy4pOyBVbml2ZXJzaXR5IG9mIENhbGlmb3JuaWEsIERlcGFydG1lbnQgb2Yg
+VmV0ZXJhbnMgQWZmYWlycyBNZWRpY2FsIENlbnRlciwgU2FuIEZyYW5jaXNjbyAoTS5XLik7IFJv
+bGxpbnMgU2Nob29sIG9mIFB1YmxpYyBIZWFsdGgsIERlcGFydG1lbnQgb2YgRXBpZGVtaW9sb2d5
+LCBFbW9yeSBVbml2ZXJzaXR5LCBBdGxhbnRhLCBHQSAoVi5WLiwgQS5KLlMuKTsgRGl2aXNpb24g
+b2YgQ2FyZGlvbG9neSwgRGVwYXJ0bWVudCBvZiBNZWRpY2luZSwgRW1vcnkgVW5pdmVyc2l0eSBT
+Y2hvb2wgb2YgTWVkaWNpbmUsIEF0bGFudGEsIEdBIChWLlYuLCBBLkouUy4pOyBBdGxhbnRhIFZl
+dGVyYW5zIEFmZmFpcnMgTWVkaWNhbCBDZW50ZXIsIEdBIChBLkouUy4pOyBhbmQgRGVudmVyIFZl
+dGVyYW5zIEFmZmFpcnMgTWVkaWNhbCBDZW50ZXIsIENPIChQLk0uSC4pLiBzbW9sZGVyZW5rQHVt
+a2MuZWR1LiYjeEQ7RnJvbSBTYWludCBMdWtlJmFwb3M7cyBNaWQgQW1lcmljYSBIZWFydCBJbnN0
+aXR1dGUsIEthbnNhcyBDaXR5LCBNTyAoSy5HLlMuLCBELk0uQi4sIEsuRy4sIFAuUy5DLiwgSi5B
+LlMuKTsgVW5pdmVyc2l0eSBvZiBNaXNzb3VyaSwgS2Fuc2FzIENpdHkgKEsuRy5TLiwgRC5NLkIu
+LCBQLlMuQy4sIEouQS5TLik7IFVuaXZlcnNpdHkgb2YgQ2FsaWZvcm5pYSwgRGVwYXJ0bWVudCBv
+ZiBWZXRlcmFucyBBZmZhaXJzIE1lZGljYWwgQ2VudGVyLCBTYW4gRnJhbmNpc2NvIChNLlcuKTsg
+Um9sbGlucyBTY2hvb2wgb2YgUHVibGljIEhlYWx0aCwgRGVwYXJ0bWVudCBvZiBFcGlkZW1pb2xv
+Z3ksIEVtb3J5IFVuaXZlcnNpdHksIEF0bGFudGEsIEdBIChWLlYuLCBBLkouUy4pOyBEaXZpc2lv
+biBvZiBDYXJkaW9sb2d5LCBEZXBhcnRtZW50IG9mIE1lZGljaW5lLCBFbW9yeSBVbml2ZXJzaXR5
+IFNjaG9vbCBvZiBNZWRpY2luZSwgQXRsYW50YSwgR0EgKFYuVi4sIEEuSi5TLik7IEF0bGFudGEg
+VmV0ZXJhbnMgQWZmYWlycyBNZWRpY2FsIENlbnRlciwgR0EgKEEuSi5TLik7IGFuZCBEZW52ZXIg
+VmV0ZXJhbnMgQWZmYWlycyBNZWRpY2FsIENlbnRlciwgQ08gKFAuTS5ILikuPC9hdXRoLWFkZHJl
+c3M+PHRpdGxlcz48dGl0bGU+RGVwcmVzc2lvbiBUcmVhdG1lbnQgYW5kIDEtWWVhciBNb3J0YWxp
+dHkgQWZ0ZXIgQWN1dGUgTXlvY2FyZGlhbCBJbmZhcmN0aW9uOiBJbnNpZ2h0cyBGcm9tIHRoZSBU
+UklVTVBIIFJlZ2lzdHJ5IChUcmFuc2xhdGlvbmFsIFJlc2VhcmNoIEludmVzdGlnYXRpbmcgVW5k
+ZXJseWluZyBEaXNwYXJpdGllcyBpbiBBY3V0ZSBNeW9jYXJkaWFsIEluZmFyY3Rpb24gUGF0aWVu
+dHMmYXBvczsgSGVhbHRoIFN0YXR1cyk8L3RpdGxlPjxzZWNvbmRhcnktdGl0bGU+Q2lyY3VsYXRp
+b248L3NlY29uZGFyeS10aXRsZT48L3RpdGxlcz48cGVyaW9kaWNhbD48ZnVsbC10aXRsZT5DaXJj
+dWxhdGlvbjwvZnVsbC10aXRsZT48L3BlcmlvZGljYWw+PHBhZ2VzPjE2ODEtMTY4OTwvcGFnZXM+
+PHZvbHVtZT4xMzU8L3ZvbHVtZT48bnVtYmVyPjE4PC9udW1iZXI+PGVkaXRpb24+MjAxNy8wMi8x
+ODwvZWRpdGlvbj48a2V5d29yZHM+PGtleXdvcmQ+QWR1bHQ8L2tleXdvcmQ+PGtleXdvcmQ+QWdl
+ZDwva2V5d29yZD48a2V5d29yZD5BbnRpZGVwcmVzc2l2ZSBBZ2VudHMvKnRoZXJhcGV1dGljIHVz
+ZTwva2V5d29yZD48a2V5d29yZD5DYXVzZSBvZiBEZWF0aDwva2V5d29yZD48a2V5d29yZD5EZXBy
+ZXNzaW9uL2RpYWdub3Npcy8qZHJ1ZyB0aGVyYXB5L21vcnRhbGl0eS9wc3ljaG9sb2d5PC9rZXl3
+b3JkPjxrZXl3b3JkPkZlbWFsZTwva2V5d29yZD48a2V5d29yZD5IZWFsdGggU3RhdHVzPC9rZXl3
+b3JkPjxrZXl3b3JkPkh1bWFuczwva2V5d29yZD48a2V5d29yZD5LYXBsYW4tTWVpZXIgRXN0aW1h
+dGU8L2tleXdvcmQ+PGtleXdvcmQ+TWFsZTwva2V5d29yZD48a2V5d29yZD5NZW50YWwgSGVhbHRo
+PC9rZXl3b3JkPjxrZXl3b3JkPk1pZGRsZSBBZ2VkPC9rZXl3b3JkPjxrZXl3b3JkPk15b2NhcmRp
+YWwgSW5mYXJjdGlvbi9kaWFnbm9zaXMvbW9ydGFsaXR5L3BzeWNob2xvZ3kvKnRoZXJhcHk8L2tl
+eXdvcmQ+PGtleXdvcmQ+UHJvcG9ydGlvbmFsIEhhemFyZHMgTW9kZWxzPC9rZXl3b3JkPjxrZXl3
+b3JkPlByb3NwZWN0aXZlIFN0dWRpZXM8L2tleXdvcmQ+PGtleXdvcmQ+UHN5Y2hpYXRyaWMgU3Rh
+dHVzIFJhdGluZyBTY2FsZXM8L2tleXdvcmQ+PGtleXdvcmQ+UXVhbGl0eSBvZiBMaWZlPC9rZXl3
+b3JkPjxrZXl3b3JkPlJlZ2lzdHJpZXM8L2tleXdvcmQ+PGtleXdvcmQ+UmlzayBBc3Nlc3NtZW50
+PC9rZXl3b3JkPjxrZXl3b3JkPlJpc2sgRmFjdG9yczwva2V5d29yZD48a2V5d29yZD5TdXJ2ZXlz
+IGFuZCBRdWVzdGlvbm5haXJlczwva2V5d29yZD48a2V5d29yZD5UaW1lIEZhY3RvcnM8L2tleXdv
+cmQ+PGtleXdvcmQ+VHJlYXRtZW50IE91dGNvbWU8L2tleXdvcmQ+PGtleXdvcmQ+VW5pdGVkIFN0
+YXRlcy9lcGlkZW1pb2xvZ3k8L2tleXdvcmQ+PGtleXdvcmQ+ZGVwcmVzc2lvbjwva2V5d29yZD48
+a2V5d29yZD5tb3J0YWxpdHk8L2tleXdvcmQ+PGtleXdvcmQ+bXlvY2FyZGlhbCBpbmZhcmN0aW9u
+PC9rZXl3b3JkPjxrZXl3b3JkPnN1cnZpdmFsPC9rZXl3b3JkPjwva2V5d29yZHM+PGRhdGVzPjx5
+ZWFyPjIwMTc8L3llYXI+PHB1Yi1kYXRlcz48ZGF0ZT5NYXkgMjwvZGF0ZT48L3B1Yi1kYXRlcz48
+L2RhdGVzPjxpc2JuPjE1MjQtNDUzOSAoRWxlY3Ryb25pYykmI3hEOzAwMDktNzMyMiAoTGlua2lu
+Zyk8L2lzYm4+PGFjY2Vzc2lvbi1udW0+MjgyMDk3Mjc8L2FjY2Vzc2lvbi1udW0+PHVybHM+PHJl
+bGF0ZWQtdXJscz48dXJsPmh0dHBzOi8vd3d3Lm5jYmkubmxtLm5paC5nb3YvcHVibWVkLzI4MjA5
+NzI3PC91cmw+PC9yZWxhdGVkLXVybHM+PC91cmxzPjxjdXN0b20yPlBNQzU3OTY3NTc8L2N1c3Rv
+bTI+PGVsZWN0cm9uaWMtcmVzb3VyY2UtbnVtPjEwLjExNjEvQ0lSQ1VMQVRJT05BSEEuMTE2LjAy
+NTE0MDwvZWxlY3Ryb25pYy1yZXNvdXJjZS1udW0+PC9yZWNvcmQ+PC9DaXRlPjxDaXRlPjxBdXRo
+b3I+UGVubmlueDwvQXV0aG9yPjxZZWFyPjIwMTc8L1llYXI+PFJlY051bT41NDM8L1JlY051bT48
+cmVjb3JkPjxyZWMtbnVtYmVyPjU0MzwvcmVjLW51bWJlcj48Zm9yZWlnbi1rZXlzPjxrZXkgYXBw
+PSJFTiIgZGItaWQ9IjJzdzUwd2FhaHd3dzUzZXJyZW92ZXNwYXhkdGV4ZTVlczBmZCIgdGltZXN0
+YW1wPSIxNTY0NTMzOTM2Ij41NDM8L2tleT48L2ZvcmVpZ24ta2V5cz48cmVmLXR5cGUgbmFtZT0i
+U3RhdHV0ZSI+MzE8L3JlZi10eXBlPjxjb250cmlidXRvcnM+PGF1dGhvcnM+PGF1dGhvcj5QZW5u
+aW54LCBCcmVuZGEgVy5KLkguPC9hdXRob3I+PC9hdXRob3JzPjwvY29udHJpYnV0b3JzPjx0aXRs
+ZXM+PHRpdGxlPkRlcHJlc3Npb24gYW5kIGNhcmRpb3Zhc2N1bGFyIGRpc2Vhc2U6IEVwaWRlbWlv
+bG9naWNhbCBldmlkZW5jZSBvbiB0aGVpciBsaW5raW5nIG1lY2hhbmlzbXM8L3RpdGxlPjxzZWNv
+bmRhcnktdGl0bGU+TmV1cm9zY2llbmNlIGFuZCBCaW9iZWhhdmlvcmFsIFJldmlld3M8L3NlY29u
+ZGFyeS10aXRsZT48L3RpdGxlcz48cGFnZXM+Mjc3LTI4NjwvcGFnZXM+PHZvbHVtZT43NDwvdm9s
+dW1lPjxrZXl3b3Jkcz48a2V5d29yZD5DYXJkaWFjIGF1dG9ub21pYyBjb250cm9sPC9rZXl3b3Jk
+PjxrZXl3b3JkPkNhcmRpb3Zhc2N1bGFyPC9rZXl3b3JkPjxrZXl3b3JkPkNvcnRpc29sPC9rZXl3
+b3JkPjxrZXl3b3JkPkRlcHJlc3Npb248L2tleXdvcmQ+PGtleXdvcmQ+RXBpZGVtaW9sb2d5PC9r
+ZXl3b3JkPjxrZXl3b3JkPkluZmxhbW1hdGlvbjwva2V5d29yZD48a2V5d29yZD5MaWZlc3R5bGU8
+L2tleXdvcmQ+PGtleXdvcmQ+TWV0YWJvbGljIHN5bmRyb21lPC9rZXl3b3JkPjwva2V5d29yZHM+
+PGRhdGVzPjx5ZWFyPjIwMTc8L3llYXI+PC9kYXRlcz48dXJscz48L3VybHM+PGVsZWN0cm9uaWMt
+cmVzb3VyY2UtbnVtPjEwLjEwMTYvai5uZXViaW9yZXYuMjAxNi4wNy4wMDM8L2VsZWN0cm9uaWMt
+cmVzb3VyY2UtbnVtPjwvcmVjb3JkPjwvQ2l0ZT48Q2l0ZT48QXV0aG9yPlBlZGVyc2VuPC9BdXRo
+b3I+PFllYXI+MjAxNzwvWWVhcj48UmVjTnVtPjUxMjwvUmVjTnVtPjxyZWNvcmQ+PHJlYy1udW1i
+ZXI+NTEyPC9yZWMtbnVtYmVyPjxmb3JlaWduLWtleXM+PGtleSBhcHA9IkVOIiBkYi1pZD0iMnN3
+NTB3YWFod3d3NTNlcnJlb3Zlc3BheGR0ZXhlNWVzMGZkIiB0aW1lc3RhbXA9IjE1NjQ1MzM5MzYi
+PjUxMjwva2V5PjwvZm9yZWlnbi1rZXlzPjxyZWYtdHlwZSBuYW1lPSJKb3VybmFsIEFydGljbGUi
+PjE3PC9yZWYtdHlwZT48Y29udHJpYnV0b3JzPjxhdXRob3JzPjxhdXRob3I+UGVkZXJzZW4sIFN1
+c2FubmUgUzwvYXV0aG9yPjxhdXRob3I+dm9uIEvDpG5lbCwgUm9sYW5kPC9hdXRob3I+PGF1dGhv
+cj5UdWxseSwgUGhpbGxpcCBKPC9hdXRob3I+PGF1dGhvcj5EZW5vbGxldCwgSm9oYW48L2F1dGhv
+cj48L2F1dGhvcnM+PC9jb250cmlidXRvcnM+PHRpdGxlcz48dGl0bGU+UHN5Y2hvc29jaWFsIHBl
+cnNwZWN0aXZlcyBpbiBjYXJkaW92YXNjdWxhciBkaXNlYXNlPC90aXRsZT48c2Vjb25kYXJ5LXRp
+dGxlPkV1cm9wZWFuIEpvdXJuYWwgb2YgUHJldmVudGl2ZSBDYXJkaW9sb2d5PC9zZWNvbmRhcnkt
+dGl0bGU+PC90aXRsZXM+PHBhZ2VzPjEwOC0xMTU8L3BhZ2VzPjx2b2x1bWU+MjQ8L3ZvbHVtZT48
+a2V5d29yZHM+PGtleXdvcmQ+SW50ZXJ2ZW50aW9uczwva2V5d29yZD48a2V5d29yZD5NZWNoYW5p
+c21zPC9rZXl3b3JkPjxrZXl3b3JkPlBhdGllbnQtcmVwb3J0ZWQgb3V0Y29tZXM8L2tleXdvcmQ+
+PGtleXdvcmQ+UHJvZ25vc2lzPC9rZXl3b3JkPjxrZXl3b3JkPlBzeWNob3NvY2lhbCBmYWN0b3Jz
+PC9rZXl3b3JkPjxrZXl3b3JkPlNjcmVlbmluZzwva2V5d29yZD48L2tleXdvcmRzPjxkYXRlcz48
+eWVhcj4yMDE3PC95ZWFyPjwvZGF0ZXM+PGFjY2Vzc2lvbi1udW0+Mjg2MTg5MDg8L2FjY2Vzc2lv
+bi1udW0+PHVybHM+PC91cmxzPjxlbGVjdHJvbmljLXJlc291cmNlLW51bT4xMC4xMTc3LzIwNDc0
+ODczMTc3MDM4Mjc8L2VsZWN0cm9uaWMtcmVzb3VyY2UtbnVtPjwvcmVjb3JkPjwvQ2l0ZT48L0Vu
+ZE5vdGU+
 </w:fldData>
         </w:fldChar>
       </w:r>
       <w:r>
+        <w:rPr>
+          <w:rFonts w:ascii="Arial" w:hAnsi="Arial" w:cs="Arial"/>
+        </w:rPr>
         <w:instrText xml:space="preserve"> ADDIN EN.CITE.DATA </w:instrText>
       </w:r>
       <w:r>
+        <w:rPr>
+          <w:rFonts w:ascii="Arial" w:hAnsi="Arial" w:cs="Arial"/>
+        </w:rPr>
+      </w:r>
+      <w:r>
+        <w:rPr>
+          <w:rFonts w:ascii="Arial" w:hAnsi="Arial" w:cs="Arial"/>
+        </w:rPr>
         <w:fldChar w:fldCharType="end"/>
       </w:r>
       <w:r>
+        <w:rPr>
+          <w:rFonts w:ascii="Arial" w:hAnsi="Arial" w:cs="Arial"/>
+        </w:rPr>
         <w:fldChar w:fldCharType="separate"/>
       </w:r>
       <w:r>
         <w:rPr>
+          <w:rFonts w:ascii="Arial" w:hAnsi="Arial" w:cs="Arial"/>
           <w:noProof/>
           <w:vertAlign w:val="superscript"/>
         </w:rPr>
-        <w:t>5-9</w:t>
-      </w:r>
-      <w:r>
+        <w:t>4-6</w:t>
+      </w:r>
+      <w:r>
+        <w:rPr>
+          <w:rFonts w:ascii="Arial" w:hAnsi="Arial" w:cs="Arial"/>
+        </w:rPr>
         <w:fldChar w:fldCharType="end"/>
       </w:r>
       <w:r>
+        <w:rPr>
+          <w:rFonts w:ascii="Arial" w:hAnsi="Arial" w:cs="Arial"/>
+        </w:rPr>
         <w:t xml:space="preserve"> Similarly post-traumatic stress disorder (PTSD) has an association with incident</w:t>
       </w:r>
       <w:r>
+        <w:rPr>
+          <w:rFonts w:ascii="Arial" w:hAnsi="Arial" w:cs="Arial"/>
+        </w:rPr>
         <w:t xml:space="preserve"> coronary artery disease (CAD)</w:t>
       </w:r>
       <w:r>
-        <w:t>,</w:t>
-      </w:r>
-      <w:r>
+        <w:rPr>
+          <w:rFonts w:ascii="Arial" w:hAnsi="Arial" w:cs="Arial"/>
+        </w:rPr>
+        <w:t>.</w:t>
+      </w:r>
+      <w:r>
+        <w:rPr>
+          <w:rFonts w:ascii="Arial" w:hAnsi="Arial" w:cs="Arial"/>
+        </w:rPr>
         <w:fldChar w:fldCharType="begin">
-          <w:fldData xml:space="preserve">PEVuZE5vdGU+PENpdGU+PEF1dGhvcj5Cb3NjYXJpbm88L0F1dGhvcj48WWVhcj4yMDA4PC9ZZWFy
-PjxSZWNOdW0+NzY8L1JlY051bT48RGlzcGxheVRleHQ+PHN0eWxlIGZhY2U9InN1cGVyc2NyaXB0
-Ij4xMCwxMTwvc3R5bGU+PC9EaXNwbGF5VGV4dD48cmVjb3JkPjxyZWMtbnVtYmVyPjc2PC9yZWMt
-bnVtYmVyPjxmb3JlaWduLWtleXM+PGtleSBhcHA9IkVOIiBkYi1pZD0iMnN3NTB3YWFod3d3NTNl
-cnJlb3Zlc3BheGR0ZXhlNWVzMGZkIiB0aW1lc3RhbXA9IjE1NDU3Njc4NTUiPjc2PC9rZXk+PC9m
-b3JlaWduLWtleXM+PHJlZi10eXBlIG5hbWU9IkpvdXJuYWwgQXJ0aWNsZSI+MTc8L3JlZi10eXBl
-Pjxjb250cmlidXRvcnM+PGF1dGhvcnM+PGF1dGhvcj5Cb3NjYXJpbm8sIEouIEEuPC9hdXRob3I+
-PC9hdXRob3JzPjwvY29udHJpYnV0b3JzPjxhdXRoLWFkZHJlc3M+Q2VudGVyIGZvciBIZWFsdGgg
-UmVzZWFyY2gsIEdlaXNpbmdlciBDbGluaWMsIDEwMCBOLiBBY2FkZW15IEF2ZW51ZSwgRGFudmls
-bGUsIFBBIDE3ODIyLCBVU0EuIGphYm9zY2FyaW5vQGdlaXNpbmdlci5lZHU8L2F1dGgtYWRkcmVz
-cz48dGl0bGVzPjx0aXRsZT5BIHByb3NwZWN0aXZlIHN0dWR5IG9mIFBUU0QgYW5kIGVhcmx5LWFn
-ZSBoZWFydCBkaXNlYXNlIG1vcnRhbGl0eSBhbW9uZyBWaWV0bmFtIHZldGVyYW5zOiBpbXBsaWNh
-dGlvbnMgZm9yIHN1cnZlaWxsYW5jZSBhbmQgcHJldmVudGlvbjwvdGl0bGU+PHNlY29uZGFyeS10
-aXRsZT5Qc3ljaG9zb20gTWVkPC9zZWNvbmRhcnktdGl0bGU+PC90aXRsZXM+PHBhZ2VzPjY2OC03
-NjwvcGFnZXM+PHZvbHVtZT43MDwvdm9sdW1lPjxudW1iZXI+NjwvbnVtYmVyPjxlZGl0aW9uPjIw
-MDgvMDcvMDQ8L2VkaXRpb24+PGtleXdvcmRzPjxrZXl3b3JkPkNhdXNlIG9mIERlYXRoPC9rZXl3
-b3JkPjxrZXl3b3JkPkNvcm9uYXJ5IEFydGVyeSBEaXNlYXNlL2VwaWRlbWlvbG9neS9wcmV2ZW50
-aW9uICZhbXA7IGNvbnRyb2wvcHN5Y2hvbG9neTwva2V5d29yZD48a2V5d29yZD5IZWFydCBEaXNl
-YXNlcy8qZXBpZGVtaW9sb2d5L3ByZXZlbnRpb24gJmFtcDsgY29udHJvbC9wc3ljaG9sb2d5PC9r
-ZXl3b3JkPjxrZXl3b3JkPkh1bWFuczwva2V5d29yZD48a2V5d29yZD5NYWxlPC9rZXl3b3JkPjxr
-ZXl3b3JkPk1pZGRsZSBBZ2VkPC9rZXl3b3JkPjxrZXl3b3JkPlByZWRpY3RpdmUgVmFsdWUgb2Yg
-VGVzdHM8L2tleXdvcmQ+PGtleXdvcmQ+UHJvc3BlY3RpdmUgU3R1ZGllczwva2V5d29yZD48a2V5
-d29yZD5Qc3ljaGlhdHJpYyBTdGF0dXMgUmF0aW5nIFNjYWxlcy9zdGF0aXN0aWNzICZhbXA7IG51
-bWVyaWNhbCBkYXRhPC9rZXl3b3JkPjxrZXl3b3JkPlJpc2sgRmFjdG9yczwva2V5d29yZD48a2V5
-d29yZD4qU2VudGluZWwgU3VydmVpbGxhbmNlPC9rZXl3b3JkPjxrZXl3b3JkPlN0cmVzcyBEaXNv
-cmRlcnMsIFBvc3QtVHJhdW1hdGljL2RpYWdub3Npcy8qZXBpZGVtaW9sb2d5L3BzeWNob2xvZ3k8
-L2tleXdvcmQ+PGtleXdvcmQ+U3Vydml2YWwgQW5hbHlzaXM8L2tleXdvcmQ+PGtleXdvcmQ+VW5p
-dGVkIFN0YXRlcy9lcGlkZW1pb2xvZ3k8L2tleXdvcmQ+PGtleXdvcmQ+VmV0ZXJhbnMvKnBzeWNo
-b2xvZ3kvKnN0YXRpc3RpY3MgJmFtcDsgbnVtZXJpY2FsIGRhdGE8L2tleXdvcmQ+PGtleXdvcmQ+
-KlZpZXRuYW0gQ29uZmxpY3Q8L2tleXdvcmQ+PC9rZXl3b3Jkcz48ZGF0ZXM+PHllYXI+MjAwODwv
-eWVhcj48cHViLWRhdGVzPjxkYXRlPkp1bDwvZGF0ZT48L3B1Yi1kYXRlcz48L2RhdGVzPjxpc2Ju
-PjE1MzQtNzc5NiAoRWxlY3Ryb25pYykmI3hEOzAwMzMtMzE3NCAoTGlua2luZyk8L2lzYm4+PGFj
-Y2Vzc2lvbi1udW0+MTg1OTYyNDg8L2FjY2Vzc2lvbi1udW0+PHVybHM+PHJlbGF0ZWQtdXJscz48
-dXJsPmh0dHBzOi8vd3d3Lm5jYmkubmxtLm5paC5nb3YvcHVibWVkLzE4NTk2MjQ4PC91cmw+PC9y
-ZWxhdGVkLXVybHM+PC91cmxzPjxjdXN0b20yPlBNQzM1NTIyNDU8L2N1c3RvbTI+PGVsZWN0cm9u
-aWMtcmVzb3VyY2UtbnVtPjEwLjEwOTcvUFNZLjBiMDEzZTMxODE3YmNjYWY8L2VsZWN0cm9uaWMt
-cmVzb3VyY2UtbnVtPjwvcmVjb3JkPjwvQ2l0ZT48Q2l0ZT48QXV0aG9yPlZhY2NhcmlubzwvQXV0
-aG9yPjxZZWFyPjIwMTM8L1llYXI+PFJlY051bT4zMzY8L1JlY051bT48cmVjb3JkPjxyZWMtbnVt
-YmVyPjMzNjwvcmVjLW51bWJlcj48Zm9yZWlnbi1rZXlzPjxrZXkgYXBwPSJFTiIgZGItaWQ9IjJz
-dzUwd2FhaHd3dzUzZXJyZW92ZXNwYXhkdGV4ZTVlczBmZCIgdGltZXN0YW1wPSIxNTQ1NzY3ODU1
-Ij4zMzY8L2tleT48L2ZvcmVpZ24ta2V5cz48cmVmLXR5cGUgbmFtZT0iSm91cm5hbCBBcnRpY2xl
-Ij4xNzwvcmVmLXR5cGU+PGNvbnRyaWJ1dG9ycz48YXV0aG9ycz48YXV0aG9yPlZhY2Nhcmlubywg
-Vi48L2F1dGhvcj48YXV0aG9yPkdvbGRiZXJnLCBKLjwvYXV0aG9yPjxhdXRob3I+Um9va3MsIEMu
-PC9hdXRob3I+PGF1dGhvcj5TaGFoLCBBLiBKLjwvYXV0aG9yPjxhdXRob3I+VmVsZWRhciwgRS48
-L2F1dGhvcj48YXV0aG9yPkZhYmVyLCBULiBMLjwvYXV0aG9yPjxhdXRob3I+Vm90YXcsIEouIFIu
-PC9hdXRob3I+PGF1dGhvcj5Gb3JzYmVyZywgQy4gVy48L2F1dGhvcj48YXV0aG9yPkJyZW1uZXIs
-IEouIEQuPC9hdXRob3I+PC9hdXRob3JzPjwvY29udHJpYnV0b3JzPjxhdXRoLWFkZHJlc3M+RGVw
-YXJ0bWVudCBvZiBFcGlkZW1pb2xvZ3ksIFJvbGxpbnMgU2Nob29sIG9mIFB1YmxpYyBIZWFsdGgs
-IEVtb3J5IFVuaXZlcnNpdHksIEF0bGFudGEsIEdlb3JnaWEsIFVTQS4gdmlvbGEudmFjY2FyaW5v
-QGVtb3J5LmVkdTwvYXV0aC1hZGRyZXNzPjx0aXRsZXM+PHRpdGxlPlBvc3QtdHJhdW1hdGljIHN0
-cmVzcyBkaXNvcmRlciBhbmQgaW5jaWRlbmNlIG9mIGNvcm9uYXJ5IGhlYXJ0IGRpc2Vhc2U6IGEg
-dHdpbiBzdHVkeTwvdGl0bGU+PHNlY29uZGFyeS10aXRsZT5KIEFtIENvbGwgQ2FyZGlvbDwvc2Vj
-b25kYXJ5LXRpdGxlPjwvdGl0bGVzPjxwYWdlcz45NzAtODwvcGFnZXM+PHZvbHVtZT42Mjwvdm9s
-dW1lPjxudW1iZXI+MTE8L251bWJlcj48ZWRpdGlvbj4yMDEzLzA3LzAzPC9lZGl0aW9uPjxrZXl3
-b3Jkcz48a2V5d29yZD5BZHVsdDwva2V5d29yZD48a2V5d29yZD5Db3JvbmFyeSBBcnRlcnkgRGlz
-ZWFzZS8qZXBpZGVtaW9sb2d5L2V0aW9sb2d5L21vcnRhbGl0eS9waHlzaW9wYXRob2xvZ3k8L2tl
-eXdvcmQ+PGtleXdvcmQ+KkRpc2Vhc2VzIGluIFR3aW5zPC9rZXl3b3JkPjxrZXl3b3JkPkZvbGxv
-dy1VcCBTdHVkaWVzPC9rZXl3b3JkPjxrZXl3b3JkPkhlYWx0aCBTdXJ2ZXlzPC9rZXl3b3JkPjxr
-ZXl3b3JkPkh1bWFuczwva2V5d29yZD48a2V5d29yZD5JbmNpZGVuY2U8L2tleXdvcmQ+PGtleXdv
-cmQ+TWFsZTwva2V5d29yZD48a2V5d29yZD5NaWRkbGUgQWdlZDwva2V5d29yZD48a2V5d29yZD5N
-eW9jYXJkaWFsIFBlcmZ1c2lvbiBJbWFnaW5nPC9rZXl3b3JkPjxrZXl3b3JkPlBvc2l0cm9uLUVt
-aXNzaW9uIFRvbW9ncmFwaHk8L2tleXdvcmQ+PGtleXdvcmQ+UHJvc3BlY3RpdmUgU3R1ZGllczwv
-a2V5d29yZD48a2V5d29yZD5SZWdpc3RyaWVzPC9rZXl3b3JkPjxrZXl3b3JkPlJpc2sgRmFjdG9y
-czwva2V5d29yZD48a2V5d29yZD5TdHJlc3MgRGlzb3JkZXJzLCBQb3N0LVRyYXVtYXRpYy8qY29t
-cGxpY2F0aW9uczwva2V5d29yZD48a2V5d29yZD5Ud2lucy8qc3RhdGlzdGljcyAmYW1wOyBudW1l
-cmljYWwgZGF0YTwva2V5d29yZD48a2V5d29yZD5Ud2lucywgRGl6eWdvdGljPC9rZXl3b3JkPjxr
-ZXl3b3JkPlR3aW5zLCBNb25venlnb3RpYzwva2V5d29yZD48a2V5d29yZD5Vbml0ZWQgU3RhdGVz
-L2VwaWRlbWlvbG9neTwva2V5d29yZD48a2V5d29yZD5WZXRlcmFucy8qc3RhdGlzdGljcyAmYW1w
-OyBudW1lcmljYWwgZGF0YTwva2V5d29yZD48a2V5d29yZD5WaWV0bmFtIENvbmZsaWN0PC9rZXl3
-b3JkPjxrZXl3b3JkPkNmcjwva2V5d29yZD48a2V5d29yZD5DaGQ8L2tleXdvcmQ+PGtleXdvcmQ+
-Q2k8L2tleXdvcmQ+PGtleXdvcmQ+RGlzPC9rZXl3b3JkPjxrZXl3b3JkPkRzbS1paWktcjwva2V5
-d29yZD48a2V5d29yZD5EaWFnbm9zdGljIEludGVydmlldyBTY2hlZHVsZTwva2V5d29yZD48a2V5
-d29yZD5EaWFnbm9zdGljIGFuZCBTdGF0aXN0aWNhbCBNYW51YWwgb2YgTWVudGFsIERpc29yZGVy
-cy1UaGlyZCBFZGl0aW9uLVJldmlzZWQ8L2tleXdvcmQ+PGtleXdvcmQ+T3I8L2tleXdvcmQ+PGtl
-eXdvcmQ+UGV0PC9rZXl3b3JkPjxrZXl3b3JkPlB0c2Q8L2tleXdvcmQ+PGtleXdvcmQ+U3Rzczwv
-a2V5d29yZD48a2V5d29yZD5jYXJkaW92YXNjdWxhciBkaXNlYXNlczwva2V5d29yZD48a2V5d29y
-ZD5jb25maWRlbmNlIGludGVydmFsPC9rZXl3b3JkPjxrZXl3b3JkPmNvcm9uYXJ5IGZsb3cgcmVz
-ZXJ2ZTwva2V5d29yZD48a2V5d29yZD5jb3JvbmFyeSBoZWFydCBkaXNlYXNlPC9rZXl3b3JkPjxr
-ZXl3b3JkPmVwaWRlbWlvbG9neTwva2V5d29yZD48a2V5d29yZD5vZGRzIHJhdGlvPC9rZXl3b3Jk
-PjxrZXl3b3JkPnBvc2l0cm9uIGVtaXNzaW9uIHRvbW9ncmFwaHk8L2tleXdvcmQ+PGtleXdvcmQ+
-cG9zdC10cmF1bWF0aWMgc3RyZXNzIGRpc29yZGVyPC9rZXl3b3JkPjxrZXl3b3JkPnN0cmVzczwv
-a2V5d29yZD48a2V5d29yZD5zdHJlc3MgdG90YWwgc2V2ZXJpdHkgc2NvcmU8L2tleXdvcmQ+PC9r
-ZXl3b3Jkcz48ZGF0ZXM+PHllYXI+MjAxMzwveWVhcj48cHViLWRhdGVzPjxkYXRlPlNlcCAxMDwv
-ZGF0ZT48L3B1Yi1kYXRlcz48L2RhdGVzPjxpc2JuPjE1NTgtMzU5NyAoRWxlY3Ryb25pYykmI3hE
-OzA3MzUtMTA5NyAoTGlua2luZyk8L2lzYm4+PGFjY2Vzc2lvbi1udW0+MjM4MTA4ODU8L2FjY2Vz
-c2lvbi1udW0+PHVybHM+PHJlbGF0ZWQtdXJscz48dXJsPmh0dHBzOi8vd3d3Lm5jYmkubmxtLm5p
-aC5nb3YvcHVibWVkLzIzODEwODg1PC91cmw+PC9yZWxhdGVkLXVybHM+PC91cmxzPjxjdXN0b20y
-PlBNQzM4MjMzNjc8L2N1c3RvbTI+PGVsZWN0cm9uaWMtcmVzb3VyY2UtbnVtPjEwLjEwMTYvai5q
-YWNjLjIwMTMuMDQuMDg1PC9lbGVjdHJvbmljLXJlc291cmNlLW51bT48L3JlY29yZD48L0NpdGU+
-PC9FbmROb3RlPgB=
+          <w:fldData xml:space="preserve">PEVuZE5vdGU+PENpdGU+PEF1dGhvcj5FZG1vbmRzb248L0F1dGhvcj48WWVhcj4yMDEyPC9ZZWFy
+PjxSZWNOdW0+OTM8L1JlY051bT48RGlzcGxheVRleHQ+PHN0eWxlIGZhY2U9InN1cGVyc2NyaXB0
+Ij43LTk8L3N0eWxlPjwvRGlzcGxheVRleHQ+PHJlY29yZD48cmVjLW51bWJlcj45MzwvcmVjLW51
+bWJlcj48Zm9yZWlnbi1rZXlzPjxrZXkgYXBwPSJFTiIgZGItaWQ9IjJzdzUwd2FhaHd3dzUzZXJy
+ZW92ZXNwYXhkdGV4ZTVlczBmZCIgdGltZXN0YW1wPSIxNTQ1NzY3ODU1Ij45Mzwva2V5PjwvZm9y
+ZWlnbi1rZXlzPjxyZWYtdHlwZSBuYW1lPSJTdGF0dXRlIj4zMTwvcmVmLXR5cGU+PGNvbnRyaWJ1
+dG9ycz48YXV0aG9ycz48YXV0aG9yPkVkbW9uZHNvbiwgRG9uYWxkPC9hdXRob3I+PGF1dGhvcj5S
+aWNoYXJkc29uLCBTYWZpeWE8L2F1dGhvcj48YXV0aG9yPkZhbHpvbiwgTG91aXNlPC9hdXRob3I+
+PGF1dGhvcj5EYXZpZHNvbiwgS2FyaW5hIFcuPC9hdXRob3I+PGF1dGhvcj5NaWxscywgTWFyeSBB
+bGljZTwvYXV0aG9yPjxhdXRob3I+TmVyaWEsIFl1dmFsPC9hdXRob3I+PC9hdXRob3JzPjxzZWNv
+bmRhcnktYXV0aG9ycz48YXV0aG9yPkZvbnRlbmVsbGUsIExlb25hcmRvPC9hdXRob3I+PC9zZWNv
+bmRhcnktYXV0aG9ycz48L2NvbnRyaWJ1dG9ycz48dGl0bGVzPjx0aXRsZT5Qb3N0dHJhdW1hdGlj
+IHN0cmVzcyBkaXNvcmRlciBwcmV2YWxlbmNlIGFuZCByaXNrIG9mIHJlY3VycmVuY2UgaW4gYWN1
+dGUgY29yb25hcnkgc3luZHJvbWUgcGF0aWVudHM6IEEgbWV0YS1hbmFseXRpYyByZXZpZXc8L3Rp
+dGxlPjxzZWNvbmRhcnktdGl0bGU+UExvUyBPTkU8L3NlY29uZGFyeS10aXRsZT48L3RpdGxlcz48
+cGVyaW9kaWNhbD48ZnVsbC10aXRsZT5QTG9TIE9ORTwvZnVsbC10aXRsZT48L3BlcmlvZGljYWw+
+PHBhZ2VzPmUzODkxNTwvcGFnZXM+PHZvbHVtZT43PC92b2x1bWU+PGRhdGVzPjx5ZWFyPjIwMTI8
+L3llYXI+PC9kYXRlcz48aXNibj4xOTMyLTYyMDMoRWxlY3Ryb25pYyk8L2lzYm4+PGFjY2Vzc2lv
+bi1udW0+MjI3NDU2ODc8L2FjY2Vzc2lvbi1udW0+PHVybHM+PC91cmxzPjxlbGVjdHJvbmljLXJl
+c291cmNlLW51bT4xMC4xMzcxL2pvdXJuYWwucG9uZS4wMDM4OTE1PC9lbGVjdHJvbmljLXJlc291
+cmNlLW51bT48L3JlY29yZD48L0NpdGU+PENpdGU+PEF1dGhvcj5BaG1hZGk8L0F1dGhvcj48WWVh
+cj4yMDExPC9ZZWFyPjxSZWNOdW0+NDIxPC9SZWNOdW0+PHJlY29yZD48cmVjLW51bWJlcj40MjE8
+L3JlYy1udW1iZXI+PGZvcmVpZ24ta2V5cz48a2V5IGFwcD0iRU4iIGRiLWlkPSIyc3c1MHdhYWh3
+d3c1M2VycmVvdmVzcGF4ZHRleGU1ZXMwZmQiIHRpbWVzdGFtcD0iMTU2NDUzMzkzNiI+NDIxPC9r
+ZXk+PC9mb3JlaWduLWtleXM+PHJlZi10eXBlIG5hbWU9IkpvdXJuYWwgQXJ0aWNsZSI+MTc8L3Jl
+Zi10eXBlPjxjb250cmlidXRvcnM+PGF1dGhvcnM+PGF1dGhvcj5BaG1hZGksIE5hc2VyPC9hdXRo
+b3I+PGF1dGhvcj5IYWpzYWRlZ2hpLCBGZXJlc2h0ZWg8L2F1dGhvcj48YXV0aG9yPk1pcnNoa2Fy
+bG8sIEhvcm1veiBCLjwvYXV0aG9yPjxhdXRob3I+QnVkb2ZmLCBNYXR0aGV3PC9hdXRob3I+PGF1
+dGhvcj5ZZWh1ZGEsIFJhY2hlbDwvYXV0aG9yPjxhdXRob3I+RWJyYWhpbWksIFJhbWluPC9hdXRo
+b3I+PC9hdXRob3JzPjwvY29udHJpYnV0b3JzPjx0aXRsZXM+PHRpdGxlPlBvc3QtdHJhdW1hdGlj
+IHN0cmVzcyBkaXNvcmRlciwgY29yb25hcnkgYXRoZXJvc2NsZXJvc2lzLCBhbmQgbW9ydGFsaXR5
+PC90aXRsZT48c2Vjb25kYXJ5LXRpdGxlPkFtZXJpY2FuIEpvdXJuYWwgb2YgQ2FyZGlvbG9neTwv
+c2Vjb25kYXJ5LXRpdGxlPjwvdGl0bGVzPjxwYWdlcz4yOS0zMzwvcGFnZXM+PHZvbHVtZT4xMDg8
+L3ZvbHVtZT48ZGF0ZXM+PHllYXI+MjAxMTwveWVhcj48L2RhdGVzPjxpc2JuPjAwMDItOTE0OTwv
+aXNibj48YWNjZXNzaW9uLW51bT4yMTUzMDkzNjwvYWNjZXNzaW9uLW51bT48dXJscz48L3VybHM+
+PGVsZWN0cm9uaWMtcmVzb3VyY2UtbnVtPjEwLjEwMTYvai5hbWpjYXJkLjIwMTEuMDIuMzQwPC9l
+bGVjdHJvbmljLXJlc291cmNlLW51bT48L3JlY29yZD48L0NpdGU+PENpdGU+PEF1dGhvcj5Cb3Nj
+YXJpbm88L0F1dGhvcj48WWVhcj4yMDA4PC9ZZWFyPjxSZWNOdW0+NzY8L1JlY051bT48cmVjb3Jk
+PjxyZWMtbnVtYmVyPjc2PC9yZWMtbnVtYmVyPjxmb3JlaWduLWtleXM+PGtleSBhcHA9IkVOIiBk
+Yi1pZD0iMnN3NTB3YWFod3d3NTNlcnJlb3Zlc3BheGR0ZXhlNWVzMGZkIiB0aW1lc3RhbXA9IjE1
+NDU3Njc4NTUiPjc2PC9rZXk+PC9mb3JlaWduLWtleXM+PHJlZi10eXBlIG5hbWU9IkpvdXJuYWwg
+QXJ0aWNsZSI+MTc8L3JlZi10eXBlPjxjb250cmlidXRvcnM+PGF1dGhvcnM+PGF1dGhvcj5Cb3Nj
+YXJpbm8sIEouIEEuPC9hdXRob3I+PC9hdXRob3JzPjwvY29udHJpYnV0b3JzPjxhdXRoLWFkZHJl
+c3M+Q2VudGVyIGZvciBIZWFsdGggUmVzZWFyY2gsIEdlaXNpbmdlciBDbGluaWMsIDEwMCBOLiBB
+Y2FkZW15IEF2ZW51ZSwgRGFudmlsbGUsIFBBIDE3ODIyLCBVU0EuIGphYm9zY2FyaW5vQGdlaXNp
+bmdlci5lZHU8L2F1dGgtYWRkcmVzcz48dGl0bGVzPjx0aXRsZT5BIHByb3NwZWN0aXZlIHN0dWR5
+IG9mIFBUU0QgYW5kIGVhcmx5LWFnZSBoZWFydCBkaXNlYXNlIG1vcnRhbGl0eSBhbW9uZyBWaWV0
+bmFtIHZldGVyYW5zOiBpbXBsaWNhdGlvbnMgZm9yIHN1cnZlaWxsYW5jZSBhbmQgcHJldmVudGlv
+bjwvdGl0bGU+PHNlY29uZGFyeS10aXRsZT5Qc3ljaG9zb20gTWVkPC9zZWNvbmRhcnktdGl0bGU+
+PC90aXRsZXM+PHBhZ2VzPjY2OC03NjwvcGFnZXM+PHZvbHVtZT43MDwvdm9sdW1lPjxudW1iZXI+
+NjwvbnVtYmVyPjxlZGl0aW9uPjIwMDgvMDcvMDQ8L2VkaXRpb24+PGtleXdvcmRzPjxrZXl3b3Jk
+PkNhdXNlIG9mIERlYXRoPC9rZXl3b3JkPjxrZXl3b3JkPkNvcm9uYXJ5IEFydGVyeSBEaXNlYXNl
+L2VwaWRlbWlvbG9neS9wcmV2ZW50aW9uICZhbXA7IGNvbnRyb2wvcHN5Y2hvbG9neTwva2V5d29y
+ZD48a2V5d29yZD5IZWFydCBEaXNlYXNlcy8qZXBpZGVtaW9sb2d5L3ByZXZlbnRpb24gJmFtcDsg
+Y29udHJvbC9wc3ljaG9sb2d5PC9rZXl3b3JkPjxrZXl3b3JkPkh1bWFuczwva2V5d29yZD48a2V5
+d29yZD5NYWxlPC9rZXl3b3JkPjxrZXl3b3JkPk1pZGRsZSBBZ2VkPC9rZXl3b3JkPjxrZXl3b3Jk
+PlByZWRpY3RpdmUgVmFsdWUgb2YgVGVzdHM8L2tleXdvcmQ+PGtleXdvcmQ+UHJvc3BlY3RpdmUg
+U3R1ZGllczwva2V5d29yZD48a2V5d29yZD5Qc3ljaGlhdHJpYyBTdGF0dXMgUmF0aW5nIFNjYWxl
+cy9zdGF0aXN0aWNzICZhbXA7IG51bWVyaWNhbCBkYXRhPC9rZXl3b3JkPjxrZXl3b3JkPlJpc2sg
+RmFjdG9yczwva2V5d29yZD48a2V5d29yZD4qU2VudGluZWwgU3VydmVpbGxhbmNlPC9rZXl3b3Jk
+PjxrZXl3b3JkPlN0cmVzcyBEaXNvcmRlcnMsIFBvc3QtVHJhdW1hdGljL2RpYWdub3Npcy8qZXBp
+ZGVtaW9sb2d5L3BzeWNob2xvZ3k8L2tleXdvcmQ+PGtleXdvcmQ+U3Vydml2YWwgQW5hbHlzaXM8
+L2tleXdvcmQ+PGtleXdvcmQ+VW5pdGVkIFN0YXRlcy9lcGlkZW1pb2xvZ3k8L2tleXdvcmQ+PGtl
+eXdvcmQ+VmV0ZXJhbnMvKnBzeWNob2xvZ3kvKnN0YXRpc3RpY3MgJmFtcDsgbnVtZXJpY2FsIGRh
+dGE8L2tleXdvcmQ+PGtleXdvcmQ+KlZpZXRuYW0gQ29uZmxpY3Q8L2tleXdvcmQ+PC9rZXl3b3Jk
+cz48ZGF0ZXM+PHllYXI+MjAwODwveWVhcj48cHViLWRhdGVzPjxkYXRlPkp1bDwvZGF0ZT48L3B1
+Yi1kYXRlcz48L2RhdGVzPjxpc2JuPjE1MzQtNzc5NiAoRWxlY3Ryb25pYykmI3hEOzAwMzMtMzE3
+NCAoTGlua2luZyk8L2lzYm4+PGFjY2Vzc2lvbi1udW0+MTg1OTYyNDg8L2FjY2Vzc2lvbi1udW0+
+PHVybHM+PHJlbGF0ZWQtdXJscz48dXJsPmh0dHBzOi8vd3d3Lm5jYmkubmxtLm5paC5nb3YvcHVi
+bWVkLzE4NTk2MjQ4PC91cmw+PC9yZWxhdGVkLXVybHM+PC91cmxzPjxjdXN0b20yPlBNQzM1NTIy
+NDU8L2N1c3RvbTI+PGVsZWN0cm9uaWMtcmVzb3VyY2UtbnVtPjEwLjEwOTcvUFNZLjBiMDEzZTMx
+ODE3YmNjYWY8L2VsZWN0cm9uaWMtcmVzb3VyY2UtbnVtPjwvcmVjb3JkPjwvQ2l0ZT48L0VuZE5v
+dGU+AG==
 </w:fldData>
         </w:fldChar>
       </w:r>
       <w:r>
+        <w:rPr>
+          <w:rFonts w:ascii="Arial" w:hAnsi="Arial" w:cs="Arial"/>
+        </w:rPr>
         <w:instrText xml:space="preserve"> ADDIN EN.CITE </w:instrText>
       </w:r>
       <w:r>
+        <w:rPr>
+          <w:rFonts w:ascii="Arial" w:hAnsi="Arial" w:cs="Arial"/>
+        </w:rPr>
         <w:fldChar w:fldCharType="begin">
-          <w:fldData xml:space="preserve">PEVuZE5vdGU+PENpdGU+PEF1dGhvcj5Cb3NjYXJpbm88L0F1dGhvcj48WWVhcj4yMDA4PC9ZZWFy
-PjxSZWNOdW0+NzY8L1JlY051bT48RGlzcGxheVRleHQ+PHN0eWxlIGZhY2U9InN1cGVyc2NyaXB0
-Ij4xMCwxMTwvc3R5bGU+PC9EaXNwbGF5VGV4dD48cmVjb3JkPjxyZWMtbnVtYmVyPjc2PC9yZWMt
-bnVtYmVyPjxmb3JlaWduLWtleXM+PGtleSBhcHA9IkVOIiBkYi1pZD0iMnN3NTB3YWFod3d3NTNl
-cnJlb3Zlc3BheGR0ZXhlNWVzMGZkIiB0aW1lc3RhbXA9IjE1NDU3Njc4NTUiPjc2PC9rZXk+PC9m
-b3JlaWduLWtleXM+PHJlZi10eXBlIG5hbWU9IkpvdXJuYWwgQXJ0aWNsZSI+MTc8L3JlZi10eXBl
-Pjxjb250cmlidXRvcnM+PGF1dGhvcnM+PGF1dGhvcj5Cb3NjYXJpbm8sIEouIEEuPC9hdXRob3I+
-PC9hdXRob3JzPjwvY29udHJpYnV0b3JzPjxhdXRoLWFkZHJlc3M+Q2VudGVyIGZvciBIZWFsdGgg
-UmVzZWFyY2gsIEdlaXNpbmdlciBDbGluaWMsIDEwMCBOLiBBY2FkZW15IEF2ZW51ZSwgRGFudmls
-bGUsIFBBIDE3ODIyLCBVU0EuIGphYm9zY2FyaW5vQGdlaXNpbmdlci5lZHU8L2F1dGgtYWRkcmVz
-cz48dGl0bGVzPjx0aXRsZT5BIHByb3NwZWN0aXZlIHN0dWR5IG9mIFBUU0QgYW5kIGVhcmx5LWFn
-ZSBoZWFydCBkaXNlYXNlIG1vcnRhbGl0eSBhbW9uZyBWaWV0bmFtIHZldGVyYW5zOiBpbXBsaWNh
-dGlvbnMgZm9yIHN1cnZlaWxsYW5jZSBhbmQgcHJldmVudGlvbjwvdGl0bGU+PHNlY29uZGFyeS10
-aXRsZT5Qc3ljaG9zb20gTWVkPC9zZWNvbmRhcnktdGl0bGU+PC90aXRsZXM+PHBhZ2VzPjY2OC03
-NjwvcGFnZXM+PHZvbHVtZT43MDwvdm9sdW1lPjxudW1iZXI+NjwvbnVtYmVyPjxlZGl0aW9uPjIw
-MDgvMDcvMDQ8L2VkaXRpb24+PGtleXdvcmRzPjxrZXl3b3JkPkNhdXNlIG9mIERlYXRoPC9rZXl3
-b3JkPjxrZXl3b3JkPkNvcm9uYXJ5IEFydGVyeSBEaXNlYXNlL2VwaWRlbWlvbG9neS9wcmV2ZW50
-aW9uICZhbXA7IGNvbnRyb2wvcHN5Y2hvbG9neTwva2V5d29yZD48a2V5d29yZD5IZWFydCBEaXNl
-YXNlcy8qZXBpZGVtaW9sb2d5L3ByZXZlbnRpb24gJmFtcDsgY29udHJvbC9wc3ljaG9sb2d5PC9r
-ZXl3b3JkPjxrZXl3b3JkPkh1bWFuczwva2V5d29yZD48a2V5d29yZD5NYWxlPC9rZXl3b3JkPjxr
-ZXl3b3JkPk1pZGRsZSBBZ2VkPC9rZXl3b3JkPjxrZXl3b3JkPlByZWRpY3RpdmUgVmFsdWUgb2Yg
-VGVzdHM8L2tleXdvcmQ+PGtleXdvcmQ+UHJvc3BlY3RpdmUgU3R1ZGllczwva2V5d29yZD48a2V5
-d29yZD5Qc3ljaGlhdHJpYyBTdGF0dXMgUmF0aW5nIFNjYWxlcy9zdGF0aXN0aWNzICZhbXA7IG51
-bWVyaWNhbCBkYXRhPC9rZXl3b3JkPjxrZXl3b3JkPlJpc2sgRmFjdG9yczwva2V5d29yZD48a2V5
-d29yZD4qU2VudGluZWwgU3VydmVpbGxhbmNlPC9rZXl3b3JkPjxrZXl3b3JkPlN0cmVzcyBEaXNv
-cmRlcnMsIFBvc3QtVHJhdW1hdGljL2RpYWdub3Npcy8qZXBpZGVtaW9sb2d5L3BzeWNob2xvZ3k8
-L2tleXdvcmQ+PGtleXdvcmQ+U3Vydml2YWwgQW5hbHlzaXM8L2tleXdvcmQ+PGtleXdvcmQ+VW5p
-dGVkIFN0YXRlcy9lcGlkZW1pb2xvZ3k8L2tleXdvcmQ+PGtleXdvcmQ+VmV0ZXJhbnMvKnBzeWNo
-b2xvZ3kvKnN0YXRpc3RpY3MgJmFtcDsgbnVtZXJpY2FsIGRhdGE8L2tleXdvcmQ+PGtleXdvcmQ+
-KlZpZXRuYW0gQ29uZmxpY3Q8L2tleXdvcmQ+PC9rZXl3b3Jkcz48ZGF0ZXM+PHllYXI+MjAwODwv
-eWVhcj48cHViLWRhdGVzPjxkYXRlPkp1bDwvZGF0ZT48L3B1Yi1kYXRlcz48L2RhdGVzPjxpc2Ju
-PjE1MzQtNzc5NiAoRWxlY3Ryb25pYykmI3hEOzAwMzMtMzE3NCAoTGlua2luZyk8L2lzYm4+PGFj
-Y2Vzc2lvbi1udW0+MTg1OTYyNDg8L2FjY2Vzc2lvbi1udW0+PHVybHM+PHJlbGF0ZWQtdXJscz48
-dXJsPmh0dHBzOi8vd3d3Lm5jYmkubmxtLm5paC5nb3YvcHVibWVkLzE4NTk2MjQ4PC91cmw+PC9y
-ZWxhdGVkLXVybHM+PC91cmxzPjxjdXN0b20yPlBNQzM1NTIyNDU8L2N1c3RvbTI+PGVsZWN0cm9u
-aWMtcmVzb3VyY2UtbnVtPjEwLjEwOTcvUFNZLjBiMDEzZTMxODE3YmNjYWY8L2VsZWN0cm9uaWMt
-cmVzb3VyY2UtbnVtPjwvcmVjb3JkPjwvQ2l0ZT48Q2l0ZT48QXV0aG9yPlZhY2NhcmlubzwvQXV0
-aG9yPjxZZWFyPjIwMTM8L1llYXI+PFJlY051bT4zMzY8L1JlY051bT48cmVjb3JkPjxyZWMtbnVt
-YmVyPjMzNjwvcmVjLW51bWJlcj48Zm9yZWlnbi1rZXlzPjxrZXkgYXBwPSJFTiIgZGItaWQ9IjJz
-dzUwd2FhaHd3dzUzZXJyZW92ZXNwYXhkdGV4ZTVlczBmZCIgdGltZXN0YW1wPSIxNTQ1NzY3ODU1
-Ij4zMzY8L2tleT48L2ZvcmVpZ24ta2V5cz48cmVmLXR5cGUgbmFtZT0iSm91cm5hbCBBcnRpY2xl
-Ij4xNzwvcmVmLXR5cGU+PGNvbnRyaWJ1dG9ycz48YXV0aG9ycz48YXV0aG9yPlZhY2Nhcmlubywg
-Vi48L2F1dGhvcj48YXV0aG9yPkdvbGRiZXJnLCBKLjwvYXV0aG9yPjxhdXRob3I+Um9va3MsIEMu
-PC9hdXRob3I+PGF1dGhvcj5TaGFoLCBBLiBKLjwvYXV0aG9yPjxhdXRob3I+VmVsZWRhciwgRS48
-L2F1dGhvcj48YXV0aG9yPkZhYmVyLCBULiBMLjwvYXV0aG9yPjxhdXRob3I+Vm90YXcsIEouIFIu
-PC9hdXRob3I+PGF1dGhvcj5Gb3JzYmVyZywgQy4gVy48L2F1dGhvcj48YXV0aG9yPkJyZW1uZXIs
-IEouIEQuPC9hdXRob3I+PC9hdXRob3JzPjwvY29udHJpYnV0b3JzPjxhdXRoLWFkZHJlc3M+RGVw
-YXJ0bWVudCBvZiBFcGlkZW1pb2xvZ3ksIFJvbGxpbnMgU2Nob29sIG9mIFB1YmxpYyBIZWFsdGgs
-IEVtb3J5IFVuaXZlcnNpdHksIEF0bGFudGEsIEdlb3JnaWEsIFVTQS4gdmlvbGEudmFjY2FyaW5v
-QGVtb3J5LmVkdTwvYXV0aC1hZGRyZXNzPjx0aXRsZXM+PHRpdGxlPlBvc3QtdHJhdW1hdGljIHN0
-cmVzcyBkaXNvcmRlciBhbmQgaW5jaWRlbmNlIG9mIGNvcm9uYXJ5IGhlYXJ0IGRpc2Vhc2U6IGEg
-dHdpbiBzdHVkeTwvdGl0bGU+PHNlY29uZGFyeS10aXRsZT5KIEFtIENvbGwgQ2FyZGlvbDwvc2Vj
-b25kYXJ5LXRpdGxlPjwvdGl0bGVzPjxwYWdlcz45NzAtODwvcGFnZXM+PHZvbHVtZT42Mjwvdm9s
-dW1lPjxudW1iZXI+MTE8L251bWJlcj48ZWRpdGlvbj4yMDEzLzA3LzAzPC9lZGl0aW9uPjxrZXl3
-b3Jkcz48a2V5d29yZD5BZHVsdDwva2V5d29yZD48a2V5d29yZD5Db3JvbmFyeSBBcnRlcnkgRGlz
-ZWFzZS8qZXBpZGVtaW9sb2d5L2V0aW9sb2d5L21vcnRhbGl0eS9waHlzaW9wYXRob2xvZ3k8L2tl
-eXdvcmQ+PGtleXdvcmQ+KkRpc2Vhc2VzIGluIFR3aW5zPC9rZXl3b3JkPjxrZXl3b3JkPkZvbGxv
-dy1VcCBTdHVkaWVzPC9rZXl3b3JkPjxrZXl3b3JkPkhlYWx0aCBTdXJ2ZXlzPC9rZXl3b3JkPjxr
-ZXl3b3JkPkh1bWFuczwva2V5d29yZD48a2V5d29yZD5JbmNpZGVuY2U8L2tleXdvcmQ+PGtleXdv
-cmQ+TWFsZTwva2V5d29yZD48a2V5d29yZD5NaWRkbGUgQWdlZDwva2V5d29yZD48a2V5d29yZD5N
-eW9jYXJkaWFsIFBlcmZ1c2lvbiBJbWFnaW5nPC9rZXl3b3JkPjxrZXl3b3JkPlBvc2l0cm9uLUVt
-aXNzaW9uIFRvbW9ncmFwaHk8L2tleXdvcmQ+PGtleXdvcmQ+UHJvc3BlY3RpdmUgU3R1ZGllczwv
-a2V5d29yZD48a2V5d29yZD5SZWdpc3RyaWVzPC9rZXl3b3JkPjxrZXl3b3JkPlJpc2sgRmFjdG9y
-czwva2V5d29yZD48a2V5d29yZD5TdHJlc3MgRGlzb3JkZXJzLCBQb3N0LVRyYXVtYXRpYy8qY29t
-cGxpY2F0aW9uczwva2V5d29yZD48a2V5d29yZD5Ud2lucy8qc3RhdGlzdGljcyAmYW1wOyBudW1l
-cmljYWwgZGF0YTwva2V5d29yZD48a2V5d29yZD5Ud2lucywgRGl6eWdvdGljPC9rZXl3b3JkPjxr
-ZXl3b3JkPlR3aW5zLCBNb25venlnb3RpYzwva2V5d29yZD48a2V5d29yZD5Vbml0ZWQgU3RhdGVz
-L2VwaWRlbWlvbG9neTwva2V5d29yZD48a2V5d29yZD5WZXRlcmFucy8qc3RhdGlzdGljcyAmYW1w
-OyBudW1lcmljYWwgZGF0YTwva2V5d29yZD48a2V5d29yZD5WaWV0bmFtIENvbmZsaWN0PC9rZXl3
-b3JkPjxrZXl3b3JkPkNmcjwva2V5d29yZD48a2V5d29yZD5DaGQ8L2tleXdvcmQ+PGtleXdvcmQ+
-Q2k8L2tleXdvcmQ+PGtleXdvcmQ+RGlzPC9rZXl3b3JkPjxrZXl3b3JkPkRzbS1paWktcjwva2V5
-d29yZD48a2V5d29yZD5EaWFnbm9zdGljIEludGVydmlldyBTY2hlZHVsZTwva2V5d29yZD48a2V5
-d29yZD5EaWFnbm9zdGljIGFuZCBTdGF0aXN0aWNhbCBNYW51YWwgb2YgTWVudGFsIERpc29yZGVy
-cy1UaGlyZCBFZGl0aW9uLVJldmlzZWQ8L2tleXdvcmQ+PGtleXdvcmQ+T3I8L2tleXdvcmQ+PGtl
-eXdvcmQ+UGV0PC9rZXl3b3JkPjxrZXl3b3JkPlB0c2Q8L2tleXdvcmQ+PGtleXdvcmQ+U3Rzczwv
-a2V5d29yZD48a2V5d29yZD5jYXJkaW92YXNjdWxhciBkaXNlYXNlczwva2V5d29yZD48a2V5d29y
-ZD5jb25maWRlbmNlIGludGVydmFsPC9rZXl3b3JkPjxrZXl3b3JkPmNvcm9uYXJ5IGZsb3cgcmVz
-ZXJ2ZTwva2V5d29yZD48a2V5d29yZD5jb3JvbmFyeSBoZWFydCBkaXNlYXNlPC9rZXl3b3JkPjxr
-ZXl3b3JkPmVwaWRlbWlvbG9neTwva2V5d29yZD48a2V5d29yZD5vZGRzIHJhdGlvPC9rZXl3b3Jk
-PjxrZXl3b3JkPnBvc2l0cm9uIGVtaXNzaW9uIHRvbW9ncmFwaHk8L2tleXdvcmQ+PGtleXdvcmQ+
-cG9zdC10cmF1bWF0aWMgc3RyZXNzIGRpc29yZGVyPC9rZXl3b3JkPjxrZXl3b3JkPnN0cmVzczwv
-a2V5d29yZD48a2V5d29yZD5zdHJlc3MgdG90YWwgc2V2ZXJpdHkgc2NvcmU8L2tleXdvcmQ+PC9r
-ZXl3b3Jkcz48ZGF0ZXM+PHllYXI+MjAxMzwveWVhcj48cHViLWRhdGVzPjxkYXRlPlNlcCAxMDwv
-ZGF0ZT48L3B1Yi1kYXRlcz48L2RhdGVzPjxpc2JuPjE1NTgtMzU5NyAoRWxlY3Ryb25pYykmI3hE
-OzA3MzUtMTA5NyAoTGlua2luZyk8L2lzYm4+PGFjY2Vzc2lvbi1udW0+MjM4MTA4ODU8L2FjY2Vz
-c2lvbi1udW0+PHVybHM+PHJlbGF0ZWQtdXJscz48dXJsPmh0dHBzOi8vd3d3Lm5jYmkubmxtLm5p
-aC5nb3YvcHVibWVkLzIzODEwODg1PC91cmw+PC9yZWxhdGVkLXVybHM+PC91cmxzPjxjdXN0b20y
-PlBNQzM4MjMzNjc8L2N1c3RvbTI+PGVsZWN0cm9uaWMtcmVzb3VyY2UtbnVtPjEwLjEwMTYvai5q
-YWNjLjIwMTMuMDQuMDg1PC9lbGVjdHJvbmljLXJlc291cmNlLW51bT48L3JlY29yZD48L0NpdGU+
-PC9FbmROb3RlPgB=
+          <w:fldData xml:space="preserve">PEVuZE5vdGU+PENpdGU+PEF1dGhvcj5FZG1vbmRzb248L0F1dGhvcj48WWVhcj4yMDEyPC9ZZWFy
+PjxSZWNOdW0+OTM8L1JlY051bT48RGlzcGxheVRleHQ+PHN0eWxlIGZhY2U9InN1cGVyc2NyaXB0
+Ij43LTk8L3N0eWxlPjwvRGlzcGxheVRleHQ+PHJlY29yZD48cmVjLW51bWJlcj45MzwvcmVjLW51
+bWJlcj48Zm9yZWlnbi1rZXlzPjxrZXkgYXBwPSJFTiIgZGItaWQ9IjJzdzUwd2FhaHd3dzUzZXJy
+ZW92ZXNwYXhkdGV4ZTVlczBmZCIgdGltZXN0YW1wPSIxNTQ1NzY3ODU1Ij45Mzwva2V5PjwvZm9y
+ZWlnbi1rZXlzPjxyZWYtdHlwZSBuYW1lPSJTdGF0dXRlIj4zMTwvcmVmLXR5cGU+PGNvbnRyaWJ1
+dG9ycz48YXV0aG9ycz48YXV0aG9yPkVkbW9uZHNvbiwgRG9uYWxkPC9hdXRob3I+PGF1dGhvcj5S
+aWNoYXJkc29uLCBTYWZpeWE8L2F1dGhvcj48YXV0aG9yPkZhbHpvbiwgTG91aXNlPC9hdXRob3I+
+PGF1dGhvcj5EYXZpZHNvbiwgS2FyaW5hIFcuPC9hdXRob3I+PGF1dGhvcj5NaWxscywgTWFyeSBB
+bGljZTwvYXV0aG9yPjxhdXRob3I+TmVyaWEsIFl1dmFsPC9hdXRob3I+PC9hdXRob3JzPjxzZWNv
+bmRhcnktYXV0aG9ycz48YXV0aG9yPkZvbnRlbmVsbGUsIExlb25hcmRvPC9hdXRob3I+PC9zZWNv
+bmRhcnktYXV0aG9ycz48L2NvbnRyaWJ1dG9ycz48dGl0bGVzPjx0aXRsZT5Qb3N0dHJhdW1hdGlj
+IHN0cmVzcyBkaXNvcmRlciBwcmV2YWxlbmNlIGFuZCByaXNrIG9mIHJlY3VycmVuY2UgaW4gYWN1
+dGUgY29yb25hcnkgc3luZHJvbWUgcGF0aWVudHM6IEEgbWV0YS1hbmFseXRpYyByZXZpZXc8L3Rp
+dGxlPjxzZWNvbmRhcnktdGl0bGU+UExvUyBPTkU8L3NlY29uZGFyeS10aXRsZT48L3RpdGxlcz48
+cGVyaW9kaWNhbD48ZnVsbC10aXRsZT5QTG9TIE9ORTwvZnVsbC10aXRsZT48L3BlcmlvZGljYWw+
+PHBhZ2VzPmUzODkxNTwvcGFnZXM+PHZvbHVtZT43PC92b2x1bWU+PGRhdGVzPjx5ZWFyPjIwMTI8
+L3llYXI+PC9kYXRlcz48aXNibj4xOTMyLTYyMDMoRWxlY3Ryb25pYyk8L2lzYm4+PGFjY2Vzc2lv
+bi1udW0+MjI3NDU2ODc8L2FjY2Vzc2lvbi1udW0+PHVybHM+PC91cmxzPjxlbGVjdHJvbmljLXJl
+c291cmNlLW51bT4xMC4xMzcxL2pvdXJuYWwucG9uZS4wMDM4OTE1PC9lbGVjdHJvbmljLXJlc291
+cmNlLW51bT48L3JlY29yZD48L0NpdGU+PENpdGU+PEF1dGhvcj5BaG1hZGk8L0F1dGhvcj48WWVh
+cj4yMDExPC9ZZWFyPjxSZWNOdW0+NDIxPC9SZWNOdW0+PHJlY29yZD48cmVjLW51bWJlcj40MjE8
+L3JlYy1udW1iZXI+PGZvcmVpZ24ta2V5cz48a2V5IGFwcD0iRU4iIGRiLWlkPSIyc3c1MHdhYWh3
+d3c1M2VycmVvdmVzcGF4ZHRleGU1ZXMwZmQiIHRpbWVzdGFtcD0iMTU2NDUzMzkzNiI+NDIxPC9r
+ZXk+PC9mb3JlaWduLWtleXM+PHJlZi10eXBlIG5hbWU9IkpvdXJuYWwgQXJ0aWNsZSI+MTc8L3Jl
+Zi10eXBlPjxjb250cmlidXRvcnM+PGF1dGhvcnM+PGF1dGhvcj5BaG1hZGksIE5hc2VyPC9hdXRo
+b3I+PGF1dGhvcj5IYWpzYWRlZ2hpLCBGZXJlc2h0ZWg8L2F1dGhvcj48YXV0aG9yPk1pcnNoa2Fy
+bG8sIEhvcm1veiBCLjwvYXV0aG9yPjxhdXRob3I+QnVkb2ZmLCBNYXR0aGV3PC9hdXRob3I+PGF1
+dGhvcj5ZZWh1ZGEsIFJhY2hlbDwvYXV0aG9yPjxhdXRob3I+RWJyYWhpbWksIFJhbWluPC9hdXRo
+b3I+PC9hdXRob3JzPjwvY29udHJpYnV0b3JzPjx0aXRsZXM+PHRpdGxlPlBvc3QtdHJhdW1hdGlj
+IHN0cmVzcyBkaXNvcmRlciwgY29yb25hcnkgYXRoZXJvc2NsZXJvc2lzLCBhbmQgbW9ydGFsaXR5
+PC90aXRsZT48c2Vjb25kYXJ5LXRpdGxlPkFtZXJpY2FuIEpvdXJuYWwgb2YgQ2FyZGlvbG9neTwv
+c2Vjb25kYXJ5LXRpdGxlPjwvdGl0bGVzPjxwYWdlcz4yOS0zMzwvcGFnZXM+PHZvbHVtZT4xMDg8
+L3ZvbHVtZT48ZGF0ZXM+PHllYXI+MjAxMTwveWVhcj48L2RhdGVzPjxpc2JuPjAwMDItOTE0OTwv
+aXNibj48YWNjZXNzaW9uLW51bT4yMTUzMDkzNjwvYWNjZXNzaW9uLW51bT48dXJscz48L3VybHM+
+PGVsZWN0cm9uaWMtcmVzb3VyY2UtbnVtPjEwLjEwMTYvai5hbWpjYXJkLjIwMTEuMDIuMzQwPC9l
+bGVjdHJvbmljLXJlc291cmNlLW51bT48L3JlY29yZD48L0NpdGU+PENpdGU+PEF1dGhvcj5Cb3Nj
+YXJpbm88L0F1dGhvcj48WWVhcj4yMDA4PC9ZZWFyPjxSZWNOdW0+NzY8L1JlY051bT48cmVjb3Jk
+PjxyZWMtbnVtYmVyPjc2PC9yZWMtbnVtYmVyPjxmb3JlaWduLWtleXM+PGtleSBhcHA9IkVOIiBk
+Yi1pZD0iMnN3NTB3YWFod3d3NTNlcnJlb3Zlc3BheGR0ZXhlNWVzMGZkIiB0aW1lc3RhbXA9IjE1
+NDU3Njc4NTUiPjc2PC9rZXk+PC9mb3JlaWduLWtleXM+PHJlZi10eXBlIG5hbWU9IkpvdXJuYWwg
+QXJ0aWNsZSI+MTc8L3JlZi10eXBlPjxjb250cmlidXRvcnM+PGF1dGhvcnM+PGF1dGhvcj5Cb3Nj
+YXJpbm8sIEouIEEuPC9hdXRob3I+PC9hdXRob3JzPjwvY29udHJpYnV0b3JzPjxhdXRoLWFkZHJl
+c3M+Q2VudGVyIGZvciBIZWFsdGggUmVzZWFyY2gsIEdlaXNpbmdlciBDbGluaWMsIDEwMCBOLiBB
+Y2FkZW15IEF2ZW51ZSwgRGFudmlsbGUsIFBBIDE3ODIyLCBVU0EuIGphYm9zY2FyaW5vQGdlaXNp
+bmdlci5lZHU8L2F1dGgtYWRkcmVzcz48dGl0bGVzPjx0aXRsZT5BIHByb3NwZWN0aXZlIHN0dWR5
+IG9mIFBUU0QgYW5kIGVhcmx5LWFnZSBoZWFydCBkaXNlYXNlIG1vcnRhbGl0eSBhbW9uZyBWaWV0
+bmFtIHZldGVyYW5zOiBpbXBsaWNhdGlvbnMgZm9yIHN1cnZlaWxsYW5jZSBhbmQgcHJldmVudGlv
+bjwvdGl0bGU+PHNlY29uZGFyeS10aXRsZT5Qc3ljaG9zb20gTWVkPC9zZWNvbmRhcnktdGl0bGU+
+PC90aXRsZXM+PHBhZ2VzPjY2OC03NjwvcGFnZXM+PHZvbHVtZT43MDwvdm9sdW1lPjxudW1iZXI+
+NjwvbnVtYmVyPjxlZGl0aW9uPjIwMDgvMDcvMDQ8L2VkaXRpb24+PGtleXdvcmRzPjxrZXl3b3Jk
+PkNhdXNlIG9mIERlYXRoPC9rZXl3b3JkPjxrZXl3b3JkPkNvcm9uYXJ5IEFydGVyeSBEaXNlYXNl
+L2VwaWRlbWlvbG9neS9wcmV2ZW50aW9uICZhbXA7IGNvbnRyb2wvcHN5Y2hvbG9neTwva2V5d29y
+ZD48a2V5d29yZD5IZWFydCBEaXNlYXNlcy8qZXBpZGVtaW9sb2d5L3ByZXZlbnRpb24gJmFtcDsg
+Y29udHJvbC9wc3ljaG9sb2d5PC9rZXl3b3JkPjxrZXl3b3JkPkh1bWFuczwva2V5d29yZD48a2V5
+d29yZD5NYWxlPC9rZXl3b3JkPjxrZXl3b3JkPk1pZGRsZSBBZ2VkPC9rZXl3b3JkPjxrZXl3b3Jk
+PlByZWRpY3RpdmUgVmFsdWUgb2YgVGVzdHM8L2tleXdvcmQ+PGtleXdvcmQ+UHJvc3BlY3RpdmUg
+U3R1ZGllczwva2V5d29yZD48a2V5d29yZD5Qc3ljaGlhdHJpYyBTdGF0dXMgUmF0aW5nIFNjYWxl
+cy9zdGF0aXN0aWNzICZhbXA7IG51bWVyaWNhbCBkYXRhPC9rZXl3b3JkPjxrZXl3b3JkPlJpc2sg
+RmFjdG9yczwva2V5d29yZD48a2V5d29yZD4qU2VudGluZWwgU3VydmVpbGxhbmNlPC9rZXl3b3Jk
+PjxrZXl3b3JkPlN0cmVzcyBEaXNvcmRlcnMsIFBvc3QtVHJhdW1hdGljL2RpYWdub3Npcy8qZXBp
+ZGVtaW9sb2d5L3BzeWNob2xvZ3k8L2tleXdvcmQ+PGtleXdvcmQ+U3Vydml2YWwgQW5hbHlzaXM8
+L2tleXdvcmQ+PGtleXdvcmQ+VW5pdGVkIFN0YXRlcy9lcGlkZW1pb2xvZ3k8L2tleXdvcmQ+PGtl
+eXdvcmQ+VmV0ZXJhbnMvKnBzeWNob2xvZ3kvKnN0YXRpc3RpY3MgJmFtcDsgbnVtZXJpY2FsIGRh
+dGE8L2tleXdvcmQ+PGtleXdvcmQ+KlZpZXRuYW0gQ29uZmxpY3Q8L2tleXdvcmQ+PC9rZXl3b3Jk
+cz48ZGF0ZXM+PHllYXI+MjAwODwveWVhcj48cHViLWRhdGVzPjxkYXRlPkp1bDwvZGF0ZT48L3B1
+Yi1kYXRlcz48L2RhdGVzPjxpc2JuPjE1MzQtNzc5NiAoRWxlY3Ryb25pYykmI3hEOzAwMzMtMzE3
+NCAoTGlua2luZyk8L2lzYm4+PGFjY2Vzc2lvbi1udW0+MTg1OTYyNDg8L2FjY2Vzc2lvbi1udW0+
+PHVybHM+PHJlbGF0ZWQtdXJscz48dXJsPmh0dHBzOi8vd3d3Lm5jYmkubmxtLm5paC5nb3YvcHVi
+bWVkLzE4NTk2MjQ4PC91cmw+PC9yZWxhdGVkLXVybHM+PC91cmxzPjxjdXN0b20yPlBNQzM1NTIy
+NDU8L2N1c3RvbTI+PGVsZWN0cm9uaWMtcmVzb3VyY2UtbnVtPjEwLjEwOTcvUFNZLjBiMDEzZTMx
+ODE3YmNjYWY8L2VsZWN0cm9uaWMtcmVzb3VyY2UtbnVtPjwvcmVjb3JkPjwvQ2l0ZT48L0VuZE5v
+dGU+AG==
 </w:fldData>
         </w:fldChar>
       </w:r>
       <w:r>
+        <w:rPr>
+          <w:rFonts w:ascii="Arial" w:hAnsi="Arial" w:cs="Arial"/>
+        </w:rPr>
         <w:instrText xml:space="preserve"> ADDIN EN.CITE.DATA </w:instrText>
       </w:r>
       <w:r>
+        <w:rPr>
+          <w:rFonts w:ascii="Arial" w:hAnsi="Arial" w:cs="Arial"/>
+        </w:rPr>
+      </w:r>
+      <w:r>
+        <w:rPr>
+          <w:rFonts w:ascii="Arial" w:hAnsi="Arial" w:cs="Arial"/>
+        </w:rPr>
         <w:fldChar w:fldCharType="end"/>
       </w:r>
       <w:r>
+        <w:rPr>
+          <w:rFonts w:ascii="Arial" w:hAnsi="Arial" w:cs="Arial"/>
+        </w:rPr>
         <w:fldChar w:fldCharType="separate"/>
       </w:r>
       <w:r>
         <w:rPr>
+          <w:rFonts w:ascii="Arial" w:hAnsi="Arial" w:cs="Arial"/>
           <w:noProof/>
           <w:vertAlign w:val="superscript"/>
         </w:rPr>
-        <w:t>10,11</w:t>
-      </w:r>
-      <w:r>
+        <w:t>7-9</w:t>
+      </w:r>
+      <w:r>
+        <w:rPr>
+          <w:rFonts w:ascii="Arial" w:hAnsi="Arial" w:cs="Arial"/>
+        </w:rPr>
         <w:fldChar w:fldCharType="end"/>
       </w:r>
       <w:r>
+        <w:rPr>
+          <w:rFonts w:ascii="Arial" w:hAnsi="Arial" w:cs="Arial"/>
+        </w:rPr>
+        <w:t xml:space="preserve"> The effects may be mediated through autonomic and inflammat</w:t>
+      </w:r>
+      <w:r>
+        <w:rPr>
+          <w:rFonts w:ascii="Arial" w:hAnsi="Arial" w:cs="Arial"/>
+        </w:rPr>
+        <w:t>ory pathways, but may also be explained by co-occurring physical and psychiatric conditions.</w:t>
+      </w:r>
+      <w:r>
+        <w:rPr>
+          <w:rFonts w:ascii="Arial" w:hAnsi="Arial" w:cs="Arial"/>
+        </w:rPr>
+        <w:fldChar w:fldCharType="begin"/>
+      </w:r>
+      <w:r>
+        <w:rPr>
+          <w:rFonts w:ascii="Arial" w:hAnsi="Arial" w:cs="Arial"/>
+        </w:rPr>
+        <w:instrText xml:space="preserve"> ADDIN EN.CITE &lt;EndNote&gt;&lt;Cite&gt;&lt;Author&gt;Scherrer&lt;/Author&gt;&lt;Year&gt;2019&lt;/Year&gt;&lt;RecNum&gt;546&lt;/RecNum&gt;&lt;DisplayText&gt;&lt;style face="superscript"&gt;10&lt;/style&gt;&lt;/DisplayText&gt;&lt;record&gt;&lt;rec-number&gt;546&lt;/rec-number&gt;&lt;foreign-keys&gt;&lt;key app="EN" db-id="2sw50waahwww53erreovespaxdtexe5es0fd" timestamp="1564533936"&gt;546&lt;/key&gt;&lt;/foreign-keys&gt;&lt;ref-type name="Journal Article"&gt;17&lt;/ref-type&gt;&lt;contributors&gt;&lt;authors&gt;&lt;author&gt;Scherrer, Jeffrey F.&lt;/author&gt;&lt;author&gt;Salas, Joanne&lt;/author&gt;&lt;author&gt;Cohen, Beth E.&lt;/author&gt;&lt;author&gt;Schnurr, Paula P.&lt;/author&gt;&lt;author&gt;Schneider, F. David&lt;/author&gt;&lt;author&gt;Chard, Kathleen M.&lt;/author&gt;&lt;author&gt;Tuerk, Peter&lt;/author&gt;&lt;author&gt;Friedman, Matthew J.&lt;/author&gt;&lt;author&gt;Norman, Sonya B.&lt;/author&gt;&lt;author&gt;van den Berk</w:instrText>
+      </w:r>
+      <w:r>
+        <w:rPr>
+          <w:rFonts w:ascii="Cambria Math" w:hAnsi="Cambria Math" w:cs="Cambria Math"/>
+        </w:rPr>
+        <w:instrText>‐</w:instrText>
+      </w:r>
+      <w:r>
+        <w:rPr>
+          <w:rFonts w:ascii="Arial" w:hAnsi="Arial" w:cs="Arial"/>
+        </w:rPr>
+        <w:instrText>Clark, Carissa&lt;/author&gt;&lt;author&gt;Lustman, Patrick J.&lt;/author&gt;&lt;/authors&gt;&lt;/contributors&gt;&lt;titles&gt;&lt;title&gt;Comorbid Conditions Explain the Association Between Posttraumatic Stress Disorder and Incident Cardiovascular Disease&lt;/title&gt;&lt;secondary-title&gt;Journal of the American Heart Association&lt;/secondary-title&gt;&lt;/titles&gt;&lt;periodical&gt;&lt;full-title&gt;Journal of the American Heart Association&lt;/full-title&gt;&lt;/periodical&gt;&lt;pages&gt;1-11&lt;/pages&gt;&lt;volume&gt;8&lt;/volume&gt;&lt;keywords&gt;&lt;keyword&gt;cardiovascular disease&lt;/keyword&gt;&lt;keyword&gt;epidemiology&lt;/keyword&gt;&lt;keyword&gt;posttraumatic stress disorder&lt;/keyword&gt;&lt;keyword&gt;veterans&lt;/keyword&gt;&lt;/keywords&gt;&lt;dates&gt;&lt;year&gt;2019&lt;/year&gt;&lt;/dates&gt;&lt;urls&gt;&lt;/urls&gt;&lt;electronic-resource-num&gt;10.1161/JAHA.118.011133&lt;/electronic-resource-num&gt;&lt;/record&gt;&lt;/Cite&gt;&lt;/EndNote&gt;</w:instrText>
+      </w:r>
+      <w:r>
+        <w:rPr>
+          <w:rFonts w:ascii="Arial" w:hAnsi="Arial" w:cs="Arial"/>
+        </w:rPr>
+        <w:fldChar w:fldCharType="separate"/>
+      </w:r>
+      <w:r>
+        <w:rPr>
+          <w:rFonts w:ascii="Arial" w:hAnsi="Arial" w:cs="Arial"/>
+          <w:noProof/>
+          <w:vertAlign w:val="superscript"/>
+        </w:rPr>
+        <w:t>10</w:t>
+      </w:r>
+      <w:r>
+        <w:rPr>
+          <w:rFonts w:ascii="Arial" w:hAnsi="Arial" w:cs="Arial"/>
+        </w:rPr>
+        <w:fldChar w:fldCharType="end"/>
+      </w:r>
+      <w:r>
+        <w:rPr>
+          <w:rFonts w:ascii="Arial" w:hAnsi="Arial" w:cs="Arial"/>
+        </w:rPr>
         <w:t xml:space="preserve"> </w:t>
       </w:r>
-      <w:r>
-        <w:t xml:space="preserve">which may be mediated </w:t>
-      </w:r>
-      <w:r>
-        <w:t xml:space="preserve">through </w:t>
-      </w:r>
-      <w:r>
-        <w:t>autonomic and inflammatory pathways</w:t>
-      </w:r>
-      <w:r>
-        <w:t xml:space="preserve"> or </w:t>
-      </w:r>
-      <w:r>
-        <w:t>explained by</w:t>
-      </w:r>
-      <w:r>
-        <w:t xml:space="preserve"> co-occurring p</w:t>
-      </w:r>
-      <w:r>
-        <w:t xml:space="preserve">hysical and </w:t>
-      </w:r>
-      <w:r>
-        <w:t>psychiatric conditions.</w:t>
-      </w:r>
-      <w:r>
-        <w:fldChar w:fldCharType="begin">
-          <w:fldData xml:space="preserve">PEVuZE5vdGU+PENpdGU+PEF1dGhvcj5CcnVkZXk8L0F1dGhvcj48WWVhcj4yMDE1PC9ZZWFyPjxS
-ZWNOdW0+MzA8L1JlY051bT48RGlzcGxheVRleHQ+PHN0eWxlIGZhY2U9InN1cGVyc2NyaXB0Ij4x
-MiwxMzwvc3R5bGU+PC9EaXNwbGF5VGV4dD48cmVjb3JkPjxyZWMtbnVtYmVyPjMwPC9yZWMtbnVt
-YmVyPjxmb3JlaWduLWtleXM+PGtleSBhcHA9IkVOIiBkYi1pZD0iMnN3NTB3YWFod3d3NTNlcnJl
-b3Zlc3BheGR0ZXhlNWVzMGZkIiB0aW1lc3RhbXA9IjE1NDU3Njc4NTUiPjMwPC9rZXk+PC9mb3Jl
-aWduLWtleXM+PHJlZi10eXBlIG5hbWU9IkpvdXJuYWwgQXJ0aWNsZSI+MTc8L3JlZi10eXBlPjxj
-b250cmlidXRvcnM+PGF1dGhvcnM+PGF1dGhvcj5CcnVkZXksIEMuPC9hdXRob3I+PGF1dGhvcj5Q
-YXJrLCBKLjwvYXV0aG9yPjxhdXRob3I+V2lhZGVya2lld2ljeiwgSi48L2F1dGhvcj48YXV0aG9y
-PktvYmF5YXNoaSwgSS48L2F1dGhvcj48YXV0aG9yPk1lbGxtYW4sIFQuIEEuPC9hdXRob3I+PGF1
-dGhvcj5NYXJ2YXIsIFAuIEouPC9hdXRob3I+PC9hdXRob3JzPjwvY29udHJpYnV0b3JzPjxhdXRo
-LWFkZHJlc3M+RGVwYXJ0bWVudCBvZiBJbnRlcm5hbCBNZWRpY2luZSBhdCB0aGUgVW5pdmVyc2l0
-eSBvZiBUZXhhcyBTb3V0aHdlc3Rlcm4sIERhbGxhcywgVGV4YXM7JiN4RDtSZW5hbCBEaXZpc2lv
-biwgRGVwYXJ0bWVudCBvZiBNZWRpY2luZSwgRW1vcnkgVW5pdmVyc2l0eSBTY2hvb2wgb2YgTWVk
-aWNpbmUsIEF0bGFudGEsIEdlb3JnaWEsIGFuZCBSZXNlYXJjaCBTZXJ2aWNlIExpbmUsIERlcGFy
-dG1lbnQgb2YgVmV0ZXJhbnMgQWZmYWlycyBNZWRpY2FsIENlbnRlciwgRGVjYXR1ciwgR2Vvcmdp
-YTsmI3hEO0RlcGFydG1lbnQgb2YgUGhhcm1hY29sb2d5IGFuZCBQaHlzaW9sb2d5LCBHZW9yZ2Ug
-V2FzaGluZ3RvbiBVbml2ZXJzaXR5LCBXYXNoaW5ndG9uLCBEQy4mI3hEO0hvd2FyZCBVbml2ZXJz
-aXR5IENvbGxlZ2Ugb2YgTWVkaWNpbmUgQ2VudGVyIGZvciBDbGluaWNhbCBhbmQgVHJhbnNsYXRp
-b25hbCBSZXNlYXJjaCwgV2FzaGluZ3RvbiwgREM7IGFuZCB0aGUuJiN4RDtEZXBhcnRtZW50IG9m
-IFBoYXJtYWNvbG9neSBhbmQgUGh5c2lvbG9neSwgR2VvcmdlIFdhc2hpbmd0b24gVW5pdmVyc2l0
-eSwgV2FzaGluZ3RvbiwgREMgcG1hcnZhckBnd3UuZWR1LjwvYXV0aC1hZGRyZXNzPjx0aXRsZXM+
-PHRpdGxlPkF1dG9ub21pYyBhbmQgaW5mbGFtbWF0b3J5IGNvbnNlcXVlbmNlcyBvZiBwb3N0dHJh
-dW1hdGljIHN0cmVzcyBkaXNvcmRlciBhbmQgdGhlIGxpbmsgdG8gY2FyZGlvdmFzY3VsYXIgZGlz
-ZWFzZTwvdGl0bGU+PHNlY29uZGFyeS10aXRsZT5BbSBKIFBoeXNpb2wgUmVndWwgSW50ZWdyIENv
-bXAgUGh5c2lvbDwvc2Vjb25kYXJ5LXRpdGxlPjwvdGl0bGVzPjxwYWdlcz5SMzE1LTIxPC9wYWdl
-cz48dm9sdW1lPjMwOTwvdm9sdW1lPjxudW1iZXI+NDwvbnVtYmVyPjxlZGl0aW9uPjIwMTUvMDYv
-MTM8L2VkaXRpb24+PGtleXdvcmRzPjxrZXl3b3JkPkFuaW1hbHM8L2tleXdvcmQ+PGtleXdvcmQ+
-QXV0b25vbWljIE5lcnZvdXMgU3lzdGVtL2ltbXVub2xvZ3kvbWV0YWJvbGlzbS8qcGh5c2lvcGF0
-aG9sb2d5PC9rZXl3b3JkPjxrZXl3b3JkPkF1dG9ub21pYyBOZXJ2b3VzIFN5c3RlbSBEaXNlYXNl
-cy8qZXRpb2xvZ3kvaW1tdW5vbG9neS9tZXRhYm9saXNtL3BoeXNpb3BhdGhvbG9neTwva2V5d29y
-ZD48a2V5d29yZD5DYXJkaW92YXNjdWxhciBEaXNlYXNlcy8qZXRpb2xvZ3kvaW1tdW5vbG9neS9t
-ZXRhYm9saXNtL3BoeXNpb3BhdGhvbG9neTwva2V5d29yZD48a2V5d29yZD5IdW1hbnM8L2tleXdv
-cmQ+PGtleXdvcmQ+SW5mbGFtbWF0aW9uLypldGlvbG9neS9pbW11bm9sb2d5L21ldGFib2xpc20v
-cGh5c2lvcGF0aG9sb2d5PC9rZXl3b3JkPjxrZXl3b3JkPkluZmxhbW1hdGlvbiBNZWRpYXRvcnMv
-aW1tdW5vbG9neS8qbWV0YWJvbGlzbTwva2V5d29yZD48a2V5d29yZD5Qcm9nbm9zaXM8L2tleXdv
-cmQ+PGtleXdvcmQ+UmVuaW4tQW5naW90ZW5zaW4gU3lzdGVtPC9rZXl3b3JkPjxrZXl3b3JkPlJp
-c2sgRmFjdG9yczwva2V5d29yZD48a2V5d29yZD5TdHJlc3MgRGlzb3JkZXJzLDwva2V5d29yZD48
-a2V5d29yZD5Qb3N0LVRyYXVtYXRpYy8qY29tcGxpY2F0aW9ucy9pbW11bm9sb2d5L21ldGFib2xp
-c20vcGh5c2lvcGF0aG9sb2d5PC9rZXl3b3JkPjxrZXl3b3JkPmNhcmRpb3Zhc2N1bGFyIGRpc2Vh
-c2U8L2tleXdvcmQ+PGtleXdvcmQ+cG9zdHRyYXVtYXRpYyBzdHJlc3MgZGlzb3JkZXI8L2tleXdv
-cmQ+PC9rZXl3b3Jkcz48ZGF0ZXM+PHllYXI+MjAxNTwveWVhcj48cHViLWRhdGVzPjxkYXRlPkF1
-ZyAxNTwvZGF0ZT48L3B1Yi1kYXRlcz48L2RhdGVzPjxwdWJsaXNoZXI+QW1lcmljYW4gUGh5c2lv
-bG9naWNhbCBTb2NpZXR5IEJldGhlc2RhLCBNRDwvcHVibGlzaGVyPjxpc2JuPjE1MjItMTQ5MCAo
-RWxlY3Ryb25pYykmI3hEOzAzNjMtNjExOSAoTGlua2luZyk8L2lzYm4+PGFjY2Vzc2lvbi1udW0+
-MjYwNjI2MzU8L2FjY2Vzc2lvbi1udW0+PHVybHM+PHJlbGF0ZWQtdXJscz48dXJsPmh0dHBzOi8v
-d3d3Lm5jYmkubmxtLm5paC5nb3YvcHVibWVkLzI2MDYyNjM1PC91cmw+PC9yZWxhdGVkLXVybHM+
-PC91cmxzPjxjdXN0b20yPlBNQzQ1MzgyMjk8L2N1c3RvbTI+PGVsZWN0cm9uaWMtcmVzb3VyY2Ut
-bnVtPjEwLjExNTIvYWpwcmVndS4wMDM0My4yMDE0PC9lbGVjdHJvbmljLXJlc291cmNlLW51bT48
-L3JlY29yZD48L0NpdGU+PENpdGU+PEF1dGhvcj5TY2hlcnJlcjwvQXV0aG9yPjxZZWFyPjIwMTk8
-L1llYXI+PFJlY051bT4zODI8L1JlY051bT48cmVjb3JkPjxyZWMtbnVtYmVyPjM4MjwvcmVjLW51
-bWJlcj48Zm9yZWlnbi1rZXlzPjxrZXkgYXBwPSJFTiIgZGItaWQ9IjJzdzUwd2FhaHd3dzUzZXJy
-ZW92ZXNwYXhkdGV4ZTVlczBmZCIgdGltZXN0YW1wPSIxNTUzMTMwNjg4Ij4zODI8L2tleT48L2Zv
-cmVpZ24ta2V5cz48cmVmLXR5cGUgbmFtZT0iSm91cm5hbCBBcnRpY2xlIj4xNzwvcmVmLXR5cGU+
-PGNvbnRyaWJ1dG9ycz48YXV0aG9ycz48YXV0aG9yPlNjaGVycmVyLCBKZWZmcmV5IEYuPC9hdXRo
-b3I+PGF1dGhvcj5TYWxhcywgSm9hbm5lPC9hdXRob3I+PGF1dGhvcj5Db2hlbiwgQmV0aCBFLjwv
-YXV0aG9yPjxhdXRob3I+U2NobnVyciwgUGF1bGEgUC48L2F1dGhvcj48YXV0aG9yPlNjaG5laWRl
-ciwgRi4gRGF2aWQ8L2F1dGhvcj48YXV0aG9yPkNoYXJkLCBLYXRobGVlbiBNLjwvYXV0aG9yPjxh
-dXRob3I+VHVlcmssIFBldGVyPC9hdXRob3I+PGF1dGhvcj5GcmllZG1hbiwgTWF0dGhldyBKLjwv
-YXV0aG9yPjxhdXRob3I+Tm9ybWFuLCBTb255YSBCLjwvYXV0aG9yPjxhdXRob3I+dmFuIGRlbiBC
-ZXJr4oCQQ2xhcmssIENhcmlzc2E8L2F1dGhvcj48YXV0aG9yPkx1c3RtYW4sIFBhdHJpY2sgSi48
-L2F1dGhvcj48L2F1dGhvcnM+PC9jb250cmlidXRvcnM+PHRpdGxlcz48dGl0bGU+Q29tb3JiaWQg
-Q29uZGl0aW9ucyBFeHBsYWluIHRoZSBBc3NvY2lhdGlvbiBCZXR3ZWVuIFBvc3R0cmF1bWF0aWMg
-U3RyZXNzIERpc29yZGVyIGFuZCBJbmNpZGVudCBDYXJkaW92YXNjdWxhciBEaXNlYXNlPC90aXRs
-ZT48c2Vjb25kYXJ5LXRpdGxlPkpvdXJuYWwgb2YgdGhlIEFtZXJpY2FuIEhlYXJ0IEFzc29jaWF0
-aW9uPC9zZWNvbmRhcnktdGl0bGU+PC90aXRsZXM+PHBlcmlvZGljYWw+PGZ1bGwtdGl0bGU+Sm91
-cm5hbCBvZiB0aGUgQW1lcmljYW4gSGVhcnQgQXNzb2NpYXRpb248L2Z1bGwtdGl0bGU+PC9wZXJp
-b2RpY2FsPjxwYWdlcz4xLTExPC9wYWdlcz48dm9sdW1lPjg8L3ZvbHVtZT48bnVtYmVyPjQ8L251
-bWJlcj48a2V5d29yZHM+PGtleXdvcmQ+Y2FyZGlvdmFzY3VsYXIgZGlzZWFzZTwva2V5d29yZD48
-a2V5d29yZD5lcGlkZW1pb2xvZ3k8L2tleXdvcmQ+PGtleXdvcmQ+cG9zdHRyYXVtYXRpYyBzdHJl
-c3MgZGlzb3JkZXI8L2tleXdvcmQ+PGtleXdvcmQ+dmV0ZXJhbnM8L2tleXdvcmQ+PC9rZXl3b3Jk
-cz48ZGF0ZXM+PHllYXI+MjAxOTwveWVhcj48L2RhdGVzPjx1cmxzPjxyZWxhdGVkLXVybHM+PHVy
-bD5odHRwczovL3d3dy5haGFqb3VybmFscy5vcmcvZG9pLzEwLjExNjEvSkFIQS4xMTguMDExMTMz
-PC91cmw+PC9yZWxhdGVkLXVybHM+PHBkZi11cmxzPjx1cmw+ZmlsZTovLy9Vc2Vycy9zaGFoYm9v
-ay9Cb3ggU3luYy9NZW5kZWxleV9BcnRpY2xlcy8yMDE5IC0gU2NoZXJyZXIgZXQgYWwuIC0gQ29t
-b3JiaWQgQ29uZGl0aW9ucyBFeHBsYWluIHRoZSBBc3NvY2lhdGlvbiBCZXR3ZWVuIFBvc3R0cmF1
-bWF0aWMgU3RyZXNzIERpc29yZGVyIGFuZCBJbmNpZGVudCBDYXJkaW92YXNjdWxhciBELnBkZjwv
-dXJsPjwvcGRmLXVybHM+PC91cmxzPjxlbGVjdHJvbmljLXJlc291cmNlLW51bT4xMC4xMTYxL0pB
-SEEuMTE4LjAxMTEzMzwvZWxlY3Ryb25pYy1yZXNvdXJjZS1udW0+PC9yZWNvcmQ+PC9DaXRlPjwv
-RW5kTm90ZT5=
-</w:fldData>
-        </w:fldChar>
-      </w:r>
-      <w:r>
-        <w:instrText xml:space="preserve"> ADDIN EN.CITE </w:instrText>
-      </w:r>
-      <w:r>
-        <w:fldChar w:fldCharType="begin">
-          <w:fldData xml:space="preserve">PEVuZE5vdGU+PENpdGU+PEF1dGhvcj5CcnVkZXk8L0F1dGhvcj48WWVhcj4yMDE1PC9ZZWFyPjxS
-ZWNOdW0+MzA8L1JlY051bT48RGlzcGxheVRleHQ+PHN0eWxlIGZhY2U9InN1cGVyc2NyaXB0Ij4x
-MiwxMzwvc3R5bGU+PC9EaXNwbGF5VGV4dD48cmVjb3JkPjxyZWMtbnVtYmVyPjMwPC9yZWMtbnVt
-YmVyPjxmb3JlaWduLWtleXM+PGtleSBhcHA9IkVOIiBkYi1pZD0iMnN3NTB3YWFod3d3NTNlcnJl
-b3Zlc3BheGR0ZXhlNWVzMGZkIiB0aW1lc3RhbXA9IjE1NDU3Njc4NTUiPjMwPC9rZXk+PC9mb3Jl
-aWduLWtleXM+PHJlZi10eXBlIG5hbWU9IkpvdXJuYWwgQXJ0aWNsZSI+MTc8L3JlZi10eXBlPjxj
-b250cmlidXRvcnM+PGF1dGhvcnM+PGF1dGhvcj5CcnVkZXksIEMuPC9hdXRob3I+PGF1dGhvcj5Q
-YXJrLCBKLjwvYXV0aG9yPjxhdXRob3I+V2lhZGVya2lld2ljeiwgSi48L2F1dGhvcj48YXV0aG9y
-PktvYmF5YXNoaSwgSS48L2F1dGhvcj48YXV0aG9yPk1lbGxtYW4sIFQuIEEuPC9hdXRob3I+PGF1
-dGhvcj5NYXJ2YXIsIFAuIEouPC9hdXRob3I+PC9hdXRob3JzPjwvY29udHJpYnV0b3JzPjxhdXRo
-LWFkZHJlc3M+RGVwYXJ0bWVudCBvZiBJbnRlcm5hbCBNZWRpY2luZSBhdCB0aGUgVW5pdmVyc2l0
-eSBvZiBUZXhhcyBTb3V0aHdlc3Rlcm4sIERhbGxhcywgVGV4YXM7JiN4RDtSZW5hbCBEaXZpc2lv
-biwgRGVwYXJ0bWVudCBvZiBNZWRpY2luZSwgRW1vcnkgVW5pdmVyc2l0eSBTY2hvb2wgb2YgTWVk
-aWNpbmUsIEF0bGFudGEsIEdlb3JnaWEsIGFuZCBSZXNlYXJjaCBTZXJ2aWNlIExpbmUsIERlcGFy
-dG1lbnQgb2YgVmV0ZXJhbnMgQWZmYWlycyBNZWRpY2FsIENlbnRlciwgRGVjYXR1ciwgR2Vvcmdp
-YTsmI3hEO0RlcGFydG1lbnQgb2YgUGhhcm1hY29sb2d5IGFuZCBQaHlzaW9sb2d5LCBHZW9yZ2Ug
-V2FzaGluZ3RvbiBVbml2ZXJzaXR5LCBXYXNoaW5ndG9uLCBEQy4mI3hEO0hvd2FyZCBVbml2ZXJz
-aXR5IENvbGxlZ2Ugb2YgTWVkaWNpbmUgQ2VudGVyIGZvciBDbGluaWNhbCBhbmQgVHJhbnNsYXRp
-b25hbCBSZXNlYXJjaCwgV2FzaGluZ3RvbiwgREM7IGFuZCB0aGUuJiN4RDtEZXBhcnRtZW50IG9m
-IFBoYXJtYWNvbG9neSBhbmQgUGh5c2lvbG9neSwgR2VvcmdlIFdhc2hpbmd0b24gVW5pdmVyc2l0
-eSwgV2FzaGluZ3RvbiwgREMgcG1hcnZhckBnd3UuZWR1LjwvYXV0aC1hZGRyZXNzPjx0aXRsZXM+
-PHRpdGxlPkF1dG9ub21pYyBhbmQgaW5mbGFtbWF0b3J5IGNvbnNlcXVlbmNlcyBvZiBwb3N0dHJh
-dW1hdGljIHN0cmVzcyBkaXNvcmRlciBhbmQgdGhlIGxpbmsgdG8gY2FyZGlvdmFzY3VsYXIgZGlz
-ZWFzZTwvdGl0bGU+PHNlY29uZGFyeS10aXRsZT5BbSBKIFBoeXNpb2wgUmVndWwgSW50ZWdyIENv
-bXAgUGh5c2lvbDwvc2Vjb25kYXJ5LXRpdGxlPjwvdGl0bGVzPjxwYWdlcz5SMzE1LTIxPC9wYWdl
-cz48dm9sdW1lPjMwOTwvdm9sdW1lPjxudW1iZXI+NDwvbnVtYmVyPjxlZGl0aW9uPjIwMTUvMDYv
-MTM8L2VkaXRpb24+PGtleXdvcmRzPjxrZXl3b3JkPkFuaW1hbHM8L2tleXdvcmQ+PGtleXdvcmQ+
-QXV0b25vbWljIE5lcnZvdXMgU3lzdGVtL2ltbXVub2xvZ3kvbWV0YWJvbGlzbS8qcGh5c2lvcGF0
-aG9sb2d5PC9rZXl3b3JkPjxrZXl3b3JkPkF1dG9ub21pYyBOZXJ2b3VzIFN5c3RlbSBEaXNlYXNl
-cy8qZXRpb2xvZ3kvaW1tdW5vbG9neS9tZXRhYm9saXNtL3BoeXNpb3BhdGhvbG9neTwva2V5d29y
-ZD48a2V5d29yZD5DYXJkaW92YXNjdWxhciBEaXNlYXNlcy8qZXRpb2xvZ3kvaW1tdW5vbG9neS9t
-ZXRhYm9saXNtL3BoeXNpb3BhdGhvbG9neTwva2V5d29yZD48a2V5d29yZD5IdW1hbnM8L2tleXdv
-cmQ+PGtleXdvcmQ+SW5mbGFtbWF0aW9uLypldGlvbG9neS9pbW11bm9sb2d5L21ldGFib2xpc20v
-cGh5c2lvcGF0aG9sb2d5PC9rZXl3b3JkPjxrZXl3b3JkPkluZmxhbW1hdGlvbiBNZWRpYXRvcnMv
-aW1tdW5vbG9neS8qbWV0YWJvbGlzbTwva2V5d29yZD48a2V5d29yZD5Qcm9nbm9zaXM8L2tleXdv
-cmQ+PGtleXdvcmQ+UmVuaW4tQW5naW90ZW5zaW4gU3lzdGVtPC9rZXl3b3JkPjxrZXl3b3JkPlJp
-c2sgRmFjdG9yczwva2V5d29yZD48a2V5d29yZD5TdHJlc3MgRGlzb3JkZXJzLDwva2V5d29yZD48
-a2V5d29yZD5Qb3N0LVRyYXVtYXRpYy8qY29tcGxpY2F0aW9ucy9pbW11bm9sb2d5L21ldGFib2xp
-c20vcGh5c2lvcGF0aG9sb2d5PC9rZXl3b3JkPjxrZXl3b3JkPmNhcmRpb3Zhc2N1bGFyIGRpc2Vh
-c2U8L2tleXdvcmQ+PGtleXdvcmQ+cG9zdHRyYXVtYXRpYyBzdHJlc3MgZGlzb3JkZXI8L2tleXdv
-cmQ+PC9rZXl3b3Jkcz48ZGF0ZXM+PHllYXI+MjAxNTwveWVhcj48cHViLWRhdGVzPjxkYXRlPkF1
-ZyAxNTwvZGF0ZT48L3B1Yi1kYXRlcz48L2RhdGVzPjxwdWJsaXNoZXI+QW1lcmljYW4gUGh5c2lv
-bG9naWNhbCBTb2NpZXR5IEJldGhlc2RhLCBNRDwvcHVibGlzaGVyPjxpc2JuPjE1MjItMTQ5MCAo
-RWxlY3Ryb25pYykmI3hEOzAzNjMtNjExOSAoTGlua2luZyk8L2lzYm4+PGFjY2Vzc2lvbi1udW0+
-MjYwNjI2MzU8L2FjY2Vzc2lvbi1udW0+PHVybHM+PHJlbGF0ZWQtdXJscz48dXJsPmh0dHBzOi8v
-d3d3Lm5jYmkubmxtLm5paC5nb3YvcHVibWVkLzI2MDYyNjM1PC91cmw+PC9yZWxhdGVkLXVybHM+
-PC91cmxzPjxjdXN0b20yPlBNQzQ1MzgyMjk8L2N1c3RvbTI+PGVsZWN0cm9uaWMtcmVzb3VyY2Ut
-bnVtPjEwLjExNTIvYWpwcmVndS4wMDM0My4yMDE0PC9lbGVjdHJvbmljLXJlc291cmNlLW51bT48
-L3JlY29yZD48L0NpdGU+PENpdGU+PEF1dGhvcj5TY2hlcnJlcjwvQXV0aG9yPjxZZWFyPjIwMTk8
-L1llYXI+PFJlY051bT4zODI8L1JlY051bT48cmVjb3JkPjxyZWMtbnVtYmVyPjM4MjwvcmVjLW51
-bWJlcj48Zm9yZWlnbi1rZXlzPjxrZXkgYXBwPSJFTiIgZGItaWQ9IjJzdzUwd2FhaHd3dzUzZXJy
-ZW92ZXNwYXhkdGV4ZTVlczBmZCIgdGltZXN0YW1wPSIxNTUzMTMwNjg4Ij4zODI8L2tleT48L2Zv
-cmVpZ24ta2V5cz48cmVmLXR5cGUgbmFtZT0iSm91cm5hbCBBcnRpY2xlIj4xNzwvcmVmLXR5cGU+
-PGNvbnRyaWJ1dG9ycz48YXV0aG9ycz48YXV0aG9yPlNjaGVycmVyLCBKZWZmcmV5IEYuPC9hdXRo
-b3I+PGF1dGhvcj5TYWxhcywgSm9hbm5lPC9hdXRob3I+PGF1dGhvcj5Db2hlbiwgQmV0aCBFLjwv
-YXV0aG9yPjxhdXRob3I+U2NobnVyciwgUGF1bGEgUC48L2F1dGhvcj48YXV0aG9yPlNjaG5laWRl
-ciwgRi4gRGF2aWQ8L2F1dGhvcj48YXV0aG9yPkNoYXJkLCBLYXRobGVlbiBNLjwvYXV0aG9yPjxh
-dXRob3I+VHVlcmssIFBldGVyPC9hdXRob3I+PGF1dGhvcj5GcmllZG1hbiwgTWF0dGhldyBKLjwv
-YXV0aG9yPjxhdXRob3I+Tm9ybWFuLCBTb255YSBCLjwvYXV0aG9yPjxhdXRob3I+dmFuIGRlbiBC
-ZXJr4oCQQ2xhcmssIENhcmlzc2E8L2F1dGhvcj48YXV0aG9yPkx1c3RtYW4sIFBhdHJpY2sgSi48
-L2F1dGhvcj48L2F1dGhvcnM+PC9jb250cmlidXRvcnM+PHRpdGxlcz48dGl0bGU+Q29tb3JiaWQg
-Q29uZGl0aW9ucyBFeHBsYWluIHRoZSBBc3NvY2lhdGlvbiBCZXR3ZWVuIFBvc3R0cmF1bWF0aWMg
-U3RyZXNzIERpc29yZGVyIGFuZCBJbmNpZGVudCBDYXJkaW92YXNjdWxhciBEaXNlYXNlPC90aXRs
-ZT48c2Vjb25kYXJ5LXRpdGxlPkpvdXJuYWwgb2YgdGhlIEFtZXJpY2FuIEhlYXJ0IEFzc29jaWF0
-aW9uPC9zZWNvbmRhcnktdGl0bGU+PC90aXRsZXM+PHBlcmlvZGljYWw+PGZ1bGwtdGl0bGU+Sm91
-cm5hbCBvZiB0aGUgQW1lcmljYW4gSGVhcnQgQXNzb2NpYXRpb248L2Z1bGwtdGl0bGU+PC9wZXJp
-b2RpY2FsPjxwYWdlcz4xLTExPC9wYWdlcz48dm9sdW1lPjg8L3ZvbHVtZT48bnVtYmVyPjQ8L251
-bWJlcj48a2V5d29yZHM+PGtleXdvcmQ+Y2FyZGlvdmFzY3VsYXIgZGlzZWFzZTwva2V5d29yZD48
-a2V5d29yZD5lcGlkZW1pb2xvZ3k8L2tleXdvcmQ+PGtleXdvcmQ+cG9zdHRyYXVtYXRpYyBzdHJl
-c3MgZGlzb3JkZXI8L2tleXdvcmQ+PGtleXdvcmQ+dmV0ZXJhbnM8L2tleXdvcmQ+PC9rZXl3b3Jk
-cz48ZGF0ZXM+PHllYXI+MjAxOTwveWVhcj48L2RhdGVzPjx1cmxzPjxyZWxhdGVkLXVybHM+PHVy
-bD5odHRwczovL3d3dy5haGFqb3VybmFscy5vcmcvZG9pLzEwLjExNjEvSkFIQS4xMTguMDExMTMz
-PC91cmw+PC9yZWxhdGVkLXVybHM+PHBkZi11cmxzPjx1cmw+ZmlsZTovLy9Vc2Vycy9zaGFoYm9v
-ay9Cb3ggU3luYy9NZW5kZWxleV9BcnRpY2xlcy8yMDE5IC0gU2NoZXJyZXIgZXQgYWwuIC0gQ29t
-b3JiaWQgQ29uZGl0aW9ucyBFeHBsYWluIHRoZSBBc3NvY2lhdGlvbiBCZXR3ZWVuIFBvc3R0cmF1
-bWF0aWMgU3RyZXNzIERpc29yZGVyIGFuZCBJbmNpZGVudCBDYXJkaW92YXNjdWxhciBELnBkZjwv
-dXJsPjwvcGRmLXVybHM+PC91cmxzPjxlbGVjdHJvbmljLXJlc291cmNlLW51bT4xMC4xMTYxL0pB
-SEEuMTE4LjAxMTEzMzwvZWxlY3Ryb25pYy1yZXNvdXJjZS1udW0+PC9yZWNvcmQ+PC9DaXRlPjwv
-RW5kTm90ZT5=
-</w:fldData>
-        </w:fldChar>
-      </w:r>
-      <w:r>
-        <w:instrText xml:space="preserve"> ADDIN EN.CITE.DATA </w:instrText>
-      </w:r>
-      <w:r>
-        <w:fldChar w:fldCharType="end"/>
-      </w:r>
-      <w:r>
-        <w:fldChar w:fldCharType="separate"/>
-      </w:r>
-      <w:r>
-        <w:rPr>
-          <w:noProof/>
-          <w:vertAlign w:val="superscript"/>
-        </w:rPr>
-        <w:t>12,13</w:t>
-      </w:r>
-      <w:r>
-        <w:fldChar w:fldCharType="end"/>
-      </w:r>
-      <w:r>
-        <w:t xml:space="preserve"> </w:t>
-      </w:r>
     </w:p>
-    <w:p/>
     <w:p>
-      <w:r>
-        <w:t xml:space="preserve">This review will highlight the current neurobiological </w:t>
-      </w:r>
-      <w:r>
-        <w:t>evidence and research on autonomic dysfunction, with a focus on sympathetic overactivity as it relates to anxiety-based disorders, including PTSD and depression. We will also discuss the population-based evidence, including sex-differences, genetic, and epigenetic co</w:t>
-      </w:r>
-      <w:r>
-        <w:t>ntributors for poor cardiovascular health outcomes</w:t>
-      </w:r>
-      <w:r>
-        <w:t xml:space="preserve">. </w:t>
+      <w:pPr>
+        <w:rPr>
+          <w:rFonts w:ascii="Arial" w:hAnsi="Arial" w:cs="Arial"/>
+        </w:rPr>
+      </w:pPr>
+    </w:p>
+    <w:p>
+      <w:pPr>
+        <w:rPr>
+          <w:rFonts w:ascii="Arial" w:hAnsi="Arial" w:cs="Arial"/>
+        </w:rPr>
+      </w:pPr>
+      <w:r>
+        <w:rPr>
+          <w:rFonts w:ascii="Arial" w:hAnsi="Arial" w:cs="Arial"/>
+        </w:rPr>
+        <w:t>This review will highlight the current neurobiological and population-based evidence, including sex-differences, genetic, and epigenetic contributors for poor cardiovascular health outcomes in PTSD and related co-morbidities, such as depression. We will highlight the role of immunological network activation, inflammation, and autonomic dysfunction. Finally, preventative and treatment considerations will be discussed, including areas of future research that range from pharmacological and behavioral modifications that directly affect relevant neurobiology.</w:t>
+      </w:r>
+    </w:p>
+    <w:p>
+      <w:pPr>
+        <w:pStyle w:val="Compact"/>
+        <w:rPr>
+          <w:rFonts w:ascii="Arial" w:hAnsi="Arial" w:cs="Arial"/>
+        </w:rPr>
+      </w:pPr>
+      <w:r>
+        <w:rPr>
+          <w:rFonts w:ascii="Arial" w:hAnsi="Arial" w:cs="Arial"/>
+        </w:rPr>
+        <w:br w:type="column"/>
+      </w:r>
+      <w:r>
+        <w:rPr>
+          <w:rFonts w:ascii="Arial" w:hAnsi="Arial" w:cs="Arial"/>
+        </w:rPr>
+        <w:lastRenderedPageBreak/>
+        <w:t>REFERENCES</w:t>
       </w:r>
       <w:bookmarkStart w:id="0" w:name="_GoBack"/>
       <w:bookmarkEnd w:id="0"/>
-      <w:r>
-        <w:t>We will highlight the role of autonomic dysfunction</w:t>
-      </w:r>
-      <w:r>
-        <w:t xml:space="preserve">, such as sympathetic overactivity, </w:t>
-      </w:r>
-      <w:r>
-        <w:t>as well as immunological network activation and inflammatio</w:t>
-      </w:r>
-      <w:r>
-        <w:t>n</w:t>
-      </w:r>
-      <w:r>
-        <w:t xml:space="preserve">. Finally, preventative and treatment considerations will be discussed, including areas of future research, that range from pharmacologic and behavioral modifications that directly affect relevant neurobiology.  </w:t>
-      </w:r>
-    </w:p>
-    <w:p/>
-    <w:p>
-      <w:pPr>
-        <w:spacing w:line="480" w:lineRule="auto"/>
-        <w:rPr>
-          <w:b/>
-        </w:rPr>
-      </w:pPr>
-      <w:r>
-        <w:rPr>
-          <w:b/>
-        </w:rPr>
-        <w:t>Sympathetic Nervous System Overactivity in PTSD: Evidence from Human Studies: Jeanie Park</w:t>
-      </w:r>
     </w:p>
     <w:p>
       <w:pPr>
-        <w:pStyle w:val="Compact"/>
-        <w:spacing w:line="480" w:lineRule="auto"/>
-        <w:jc w:val="center"/>
-        <w:rPr>
-          <w:b/>
-        </w:rPr>
-      </w:pPr>
-      <w:r>
-        <w:rPr>
-          <w:b/>
-        </w:rPr>
-        <w:t>Genetics / epidemiology (V. Vaccarino):</w:t>
-      </w:r>
-    </w:p>
-    <w:p>
-      <w:pPr>
-        <w:spacing w:line="480" w:lineRule="auto"/>
-        <w:rPr>
-          <w:b/>
-        </w:rPr>
-      </w:pPr>
-      <w:r>
-        <w:rPr>
-          <w:b/>
-          <w:i/>
-          <w:highlight w:val="yellow"/>
-          <w:u w:val="single"/>
-        </w:rPr>
-        <w:t>Inflammation / Anxiety Based Disorders / Cardiovascular implications –</w:t>
-      </w:r>
-      <w:proofErr w:type="spellStart"/>
-      <w:r>
-        <w:rPr>
-          <w:b/>
-          <w:i/>
-          <w:highlight w:val="yellow"/>
-          <w:u w:val="single"/>
-        </w:rPr>
-        <w:t>Felger</w:t>
-      </w:r>
-      <w:proofErr w:type="spellEnd"/>
-      <w:r>
-        <w:rPr>
-          <w:b/>
-          <w:i/>
-          <w:highlight w:val="yellow"/>
-          <w:u w:val="single"/>
-        </w:rPr>
-        <w:t xml:space="preserve"> / </w:t>
-      </w:r>
-      <w:proofErr w:type="spellStart"/>
-      <w:r>
-        <w:rPr>
-          <w:b/>
-          <w:i/>
-          <w:highlight w:val="yellow"/>
-          <w:u w:val="single"/>
-        </w:rPr>
-        <w:t>Marvar</w:t>
-      </w:r>
-      <w:proofErr w:type="spellEnd"/>
-      <w:r>
-        <w:rPr>
-          <w:b/>
-          <w:i/>
-          <w:highlight w:val="yellow"/>
-          <w:u w:val="single"/>
-        </w:rPr>
-        <w:t xml:space="preserve">: </w:t>
-      </w:r>
-      <w:r>
-        <w:rPr>
-          <w:b/>
-        </w:rPr>
-        <w:t>Inflammation and its Effects on Brain, Behavior and CVD risk</w:t>
-      </w:r>
-    </w:p>
-    <w:p>
-      <w:pPr>
-        <w:spacing w:line="480" w:lineRule="auto"/>
-        <w:rPr>
-          <w:b/>
-        </w:rPr>
-      </w:pPr>
-      <w:r>
-        <w:rPr>
-          <w:b/>
-        </w:rPr>
-        <w:t>Neuro-immune Mechanisms of Anxiety-Related Disorders and Increased Risk for CVD</w:t>
-      </w:r>
-    </w:p>
-    <w:p>
-      <w:pPr>
-        <w:spacing w:after="0" w:line="480" w:lineRule="auto"/>
-        <w:jc w:val="center"/>
-        <w:rPr>
-          <w:b/>
-          <w:u w:val="single"/>
-        </w:rPr>
-      </w:pPr>
-      <w:r>
-        <w:rPr>
-          <w:b/>
-          <w:u w:val="single"/>
-        </w:rPr>
-        <w:t>Sex Differences in Heart Disease</w:t>
-      </w:r>
-    </w:p>
-    <w:p/>
-    <w:p>
-      <w:pPr>
-        <w:pStyle w:val="Compact"/>
-      </w:pPr>
-    </w:p>
-    <w:p>
-      <w:pPr>
-        <w:pStyle w:val="Compact"/>
-      </w:pPr>
-      <w:r>
-        <w:br w:type="column"/>
-      </w:r>
-      <w:r>
-        <w:lastRenderedPageBreak/>
-        <w:t>REFERENCES</w:t>
-      </w:r>
-      <w:bookmarkStart w:id="1" w:name="refs"/>
-      <w:bookmarkStart w:id="2" w:name="ref-Schwartz1977a"/>
-    </w:p>
-    <w:bookmarkEnd w:id="1"/>
-    <w:bookmarkEnd w:id="2"/>
-    <w:p>
-      <w:pPr>
         <w:pStyle w:val="Bibliography"/>
+        <w:rPr>
+          <w:rFonts w:ascii="Arial" w:hAnsi="Arial" w:cs="Arial"/>
+        </w:rPr>
       </w:pPr>
     </w:p>
     <w:p>
@@ -1255,52 +934,57 @@
         <w:spacing w:after="0"/>
         <w:ind w:left="720" w:hanging="720"/>
         <w:rPr>
-          <w:noProof/>
-        </w:rPr>
-      </w:pPr>
-      <w:r>
-        <w:rPr>
-          <w:rFonts w:ascii="Times New Roman" w:hAnsi="Times New Roman"/>
+          <w:rFonts w:ascii="Arial" w:hAnsi="Arial" w:cs="Arial"/>
+          <w:noProof/>
+        </w:rPr>
+      </w:pPr>
+      <w:r>
+        <w:rPr>
+          <w:rFonts w:ascii="Arial" w:hAnsi="Arial" w:cs="Arial"/>
         </w:rPr>
         <w:fldChar w:fldCharType="begin"/>
       </w:r>
       <w:r>
         <w:rPr>
-          <w:rFonts w:ascii="Times New Roman" w:hAnsi="Times New Roman"/>
+          <w:rFonts w:ascii="Arial" w:hAnsi="Arial" w:cs="Arial"/>
         </w:rPr>
         <w:instrText xml:space="preserve"> ADDIN EN.REFLIST </w:instrText>
       </w:r>
       <w:r>
         <w:rPr>
-          <w:rFonts w:ascii="Times New Roman" w:hAnsi="Times New Roman"/>
+          <w:rFonts w:ascii="Arial" w:hAnsi="Arial" w:cs="Arial"/>
         </w:rPr>
         <w:fldChar w:fldCharType="separate"/>
       </w:r>
       <w:r>
         <w:rPr>
+          <w:rFonts w:ascii="Arial" w:hAnsi="Arial" w:cs="Arial"/>
           <w:noProof/>
         </w:rPr>
         <w:t>1.</w:t>
       </w:r>
       <w:r>
         <w:rPr>
+          <w:rFonts w:ascii="Arial" w:hAnsi="Arial" w:cs="Arial"/>
           <w:noProof/>
         </w:rPr>
         <w:tab/>
-        <w:t xml:space="preserve">Calcagno C, Takx RAP, Ishai A, et al. Relation between resting amygdalar activity and cardiovascular events: a longitudinal and cohort study. </w:t>
-      </w:r>
-      <w:r>
-        <w:rPr>
+        <w:t xml:space="preserve">Passos IC, Vasconcelos-Moreno MP, Costa LG, et al. Inflammatory markers in post-traumatic stress disorder: A systematic review, meta-analysis, and meta-regression. </w:t>
+      </w:r>
+      <w:r>
+        <w:rPr>
+          <w:rFonts w:ascii="Arial" w:hAnsi="Arial" w:cs="Arial"/>
           <w:i/>
           <w:noProof/>
         </w:rPr>
-        <w:t xml:space="preserve">The Lancet. </w:t>
-      </w:r>
-      <w:r>
-        <w:rPr>
-          <w:noProof/>
-        </w:rPr>
-        <w:t>2017;389(10071):834-845.</w:t>
+        <w:t xml:space="preserve">The Lancet Psychiatry. </w:t>
+      </w:r>
+      <w:r>
+        <w:rPr>
+          <w:rFonts w:ascii="Arial" w:hAnsi="Arial" w:cs="Arial"/>
+          <w:noProof/>
+        </w:rPr>
+        <w:t>2015;2:1002-1012.</w:t>
       </w:r>
     </w:p>
     <w:p>
@@ -1309,34 +993,24 @@
         <w:spacing w:after="0"/>
         <w:ind w:left="720" w:hanging="720"/>
         <w:rPr>
-          <w:noProof/>
-        </w:rPr>
-      </w:pPr>
-      <w:r>
-        <w:rPr>
+          <w:rFonts w:ascii="Arial" w:hAnsi="Arial" w:cs="Arial"/>
+          <w:noProof/>
+        </w:rPr>
+      </w:pPr>
+      <w:r>
+        <w:rPr>
+          <w:rFonts w:ascii="Arial" w:hAnsi="Arial" w:cs="Arial"/>
           <w:noProof/>
         </w:rPr>
         <w:t>2.</w:t>
       </w:r>
       <w:r>
         <w:rPr>
+          <w:rFonts w:ascii="Arial" w:hAnsi="Arial" w:cs="Arial"/>
           <w:noProof/>
         </w:rPr>
         <w:tab/>
-        <w:t xml:space="preserve">Richard Jennings J, Allen B, Gianaros PJ, Thayer JF, Manuck SB. Focusing neurovisceral integration: Cognition, heart rate variability, and cerebral blood flow. </w:t>
-      </w:r>
-      <w:r>
-        <w:rPr>
-          <w:i/>
-          <w:noProof/>
-        </w:rPr>
-        <w:t xml:space="preserve">Psychophysiology. </w:t>
-      </w:r>
-      <w:r>
-        <w:rPr>
-          <w:noProof/>
-        </w:rPr>
-        <w:t>2015;52(2):214-224.</w:t>
+        <w:t>Post-traumatic stress disorder and cardiovascular disease, The Lancet Psychiatry(2017).</w:t>
       </w:r>
     </w:p>
     <w:p>
@@ -1345,34 +1019,39 @@
         <w:spacing w:after="0"/>
         <w:ind w:left="720" w:hanging="720"/>
         <w:rPr>
-          <w:noProof/>
-        </w:rPr>
-      </w:pPr>
-      <w:r>
-        <w:rPr>
+          <w:rFonts w:ascii="Arial" w:hAnsi="Arial" w:cs="Arial"/>
+          <w:noProof/>
+        </w:rPr>
+      </w:pPr>
+      <w:r>
+        <w:rPr>
+          <w:rFonts w:ascii="Arial" w:hAnsi="Arial" w:cs="Arial"/>
           <w:noProof/>
         </w:rPr>
         <w:t>3.</w:t>
       </w:r>
       <w:r>
         <w:rPr>
+          <w:rFonts w:ascii="Arial" w:hAnsi="Arial" w:cs="Arial"/>
           <w:noProof/>
         </w:rPr>
         <w:tab/>
-        <w:t xml:space="preserve">Sgoifo A, Montano N, Esler M, Vaccarino V, Biobehav N, Author R. Stress, behavior and the heart HHS Public Access Author manuscript. </w:t>
-      </w:r>
-      <w:r>
-        <w:rPr>
+        <w:t xml:space="preserve">Calcagno C, Takx RA, Ishai A, et al. Relation between resting amygdalar activity and cardiovascular events: a longitudinal and cohort study. </w:t>
+      </w:r>
+      <w:r>
+        <w:rPr>
+          <w:rFonts w:ascii="Arial" w:hAnsi="Arial" w:cs="Arial"/>
           <w:i/>
           <w:noProof/>
         </w:rPr>
-        <w:t xml:space="preserve">Neurosci Biobehav Rev. </w:t>
-      </w:r>
-      <w:r>
-        <w:rPr>
-          <w:noProof/>
-        </w:rPr>
-        <w:t>2017;74:257-259.</w:t>
+        <w:t xml:space="preserve">The Lancet. </w:t>
+      </w:r>
+      <w:r>
+        <w:rPr>
+          <w:rFonts w:ascii="Arial" w:hAnsi="Arial" w:cs="Arial"/>
+          <w:noProof/>
+        </w:rPr>
+        <w:t>2017;389:834-845.</w:t>
       </w:r>
     </w:p>
     <w:p>
@@ -1381,21 +1060,39 @@
         <w:spacing w:after="0"/>
         <w:ind w:left="720" w:hanging="720"/>
         <w:rPr>
-          <w:noProof/>
-        </w:rPr>
-      </w:pPr>
-      <w:r>
-        <w:rPr>
+          <w:rFonts w:ascii="Arial" w:hAnsi="Arial" w:cs="Arial"/>
+          <w:noProof/>
+        </w:rPr>
+      </w:pPr>
+      <w:r>
+        <w:rPr>
+          <w:rFonts w:ascii="Arial" w:hAnsi="Arial" w:cs="Arial"/>
           <w:noProof/>
         </w:rPr>
         <w:t>4.</w:t>
       </w:r>
       <w:r>
         <w:rPr>
+          <w:rFonts w:ascii="Arial" w:hAnsi="Arial" w:cs="Arial"/>
           <w:noProof/>
         </w:rPr>
         <w:tab/>
-        <w:t>!!! INVALID CITATION !!! 4-6.</w:t>
+        <w:t xml:space="preserve">Smolderen KG, Buchanan DM, Gosch K, et al. Depression Treatment and 1-Year Mortality After Acute Myocardial Infarction: Insights From the TRIUMPH Registry (Translational Research Investigating Underlying Disparities in Acute Myocardial Infarction Patients' Health Status). </w:t>
+      </w:r>
+      <w:r>
+        <w:rPr>
+          <w:rFonts w:ascii="Arial" w:hAnsi="Arial" w:cs="Arial"/>
+          <w:i/>
+          <w:noProof/>
+        </w:rPr>
+        <w:t xml:space="preserve">Circulation. </w:t>
+      </w:r>
+      <w:r>
+        <w:rPr>
+          <w:rFonts w:ascii="Arial" w:hAnsi="Arial" w:cs="Arial"/>
+          <w:noProof/>
+        </w:rPr>
+        <w:t>2017;135(18):1681-1689.</w:t>
       </w:r>
     </w:p>
     <w:p>
@@ -1404,21 +1101,24 @@
         <w:spacing w:after="0"/>
         <w:ind w:left="720" w:hanging="720"/>
         <w:rPr>
-          <w:noProof/>
-        </w:rPr>
-      </w:pPr>
-      <w:r>
-        <w:rPr>
+          <w:rFonts w:ascii="Arial" w:hAnsi="Arial" w:cs="Arial"/>
+          <w:noProof/>
+        </w:rPr>
+      </w:pPr>
+      <w:r>
+        <w:rPr>
+          <w:rFonts w:ascii="Arial" w:hAnsi="Arial" w:cs="Arial"/>
           <w:noProof/>
         </w:rPr>
         <w:t>5.</w:t>
       </w:r>
       <w:r>
         <w:rPr>
+          <w:rFonts w:ascii="Arial" w:hAnsi="Arial" w:cs="Arial"/>
           <w:noProof/>
         </w:rPr>
         <w:tab/>
-        <w:t>Depression and coronary heart disease, Nature Reviews Cardiology(2017).</w:t>
+        <w:t>Depression and cardiovascular disease: Epidemiological evidence on their linking mechanisms, Neuroscience and Biobehavioral Reviews(2017).</w:t>
       </w:r>
     </w:p>
     <w:p>
@@ -1427,21 +1127,39 @@
         <w:spacing w:after="0"/>
         <w:ind w:left="720" w:hanging="720"/>
         <w:rPr>
-          <w:noProof/>
-        </w:rPr>
-      </w:pPr>
-      <w:r>
-        <w:rPr>
+          <w:rFonts w:ascii="Arial" w:hAnsi="Arial" w:cs="Arial"/>
+          <w:noProof/>
+        </w:rPr>
+      </w:pPr>
+      <w:r>
+        <w:rPr>
+          <w:rFonts w:ascii="Arial" w:hAnsi="Arial" w:cs="Arial"/>
           <w:noProof/>
         </w:rPr>
         <w:t>6.</w:t>
       </w:r>
       <w:r>
         <w:rPr>
+          <w:rFonts w:ascii="Arial" w:hAnsi="Arial" w:cs="Arial"/>
           <w:noProof/>
         </w:rPr>
         <w:tab/>
-        <w:t>Depression, the autonomic nervous system, and coronary heart disease, Psychosomatic Medicine(2005).</w:t>
+        <w:t xml:space="preserve">Pedersen SS, von Känel R, Tully PJ, Denollet J. Psychosocial perspectives in cardiovascular disease. </w:t>
+      </w:r>
+      <w:r>
+        <w:rPr>
+          <w:rFonts w:ascii="Arial" w:hAnsi="Arial" w:cs="Arial"/>
+          <w:i/>
+          <w:noProof/>
+        </w:rPr>
+        <w:t xml:space="preserve">European Journal of Preventive Cardiology. </w:t>
+      </w:r>
+      <w:r>
+        <w:rPr>
+          <w:rFonts w:ascii="Arial" w:hAnsi="Arial" w:cs="Arial"/>
+          <w:noProof/>
+        </w:rPr>
+        <w:t>2017;24:108-115.</w:t>
       </w:r>
     </w:p>
     <w:p>
@@ -1450,21 +1168,24 @@
         <w:spacing w:after="0"/>
         <w:ind w:left="720" w:hanging="720"/>
         <w:rPr>
-          <w:noProof/>
-        </w:rPr>
-      </w:pPr>
-      <w:r>
-        <w:rPr>
+          <w:rFonts w:ascii="Arial" w:hAnsi="Arial" w:cs="Arial"/>
+          <w:noProof/>
+        </w:rPr>
+      </w:pPr>
+      <w:r>
+        <w:rPr>
+          <w:rFonts w:ascii="Arial" w:hAnsi="Arial" w:cs="Arial"/>
           <w:noProof/>
         </w:rPr>
         <w:t>7.</w:t>
       </w:r>
       <w:r>
         <w:rPr>
+          <w:rFonts w:ascii="Arial" w:hAnsi="Arial" w:cs="Arial"/>
           <w:noProof/>
         </w:rPr>
         <w:tab/>
-        <w:t>State of the art review: Depression, stress, anxiety, and cardiovascular disease, American Journal of Hypertension(2015).</w:t>
+        <w:t>Posttraumatic stress disorder prevalence and risk of recurrence in acute coronary syndrome patients: A meta-analytic review, PLoS ONE(2012).</w:t>
       </w:r>
     </w:p>
     <w:p>
@@ -1473,34 +1194,39 @@
         <w:spacing w:after="0"/>
         <w:ind w:left="720" w:hanging="720"/>
         <w:rPr>
-          <w:noProof/>
-        </w:rPr>
-      </w:pPr>
-      <w:r>
-        <w:rPr>
+          <w:rFonts w:ascii="Arial" w:hAnsi="Arial" w:cs="Arial"/>
+          <w:noProof/>
+        </w:rPr>
+      </w:pPr>
+      <w:r>
+        <w:rPr>
+          <w:rFonts w:ascii="Arial" w:hAnsi="Arial" w:cs="Arial"/>
           <w:noProof/>
         </w:rPr>
         <w:t>8.</w:t>
       </w:r>
       <w:r>
         <w:rPr>
+          <w:rFonts w:ascii="Arial" w:hAnsi="Arial" w:cs="Arial"/>
           <w:noProof/>
         </w:rPr>
         <w:tab/>
-        <w:t xml:space="preserve">Kyrou I, Kollia N, Panagiotakos D, et al. Association of depression and anxiety status with 10-year cardiovascular disease incidence among apparently healthy Greek adults: The ATTICA Study. </w:t>
-      </w:r>
-      <w:r>
-        <w:rPr>
+        <w:t xml:space="preserve">Ahmadi N, Hajsadeghi F, Mirshkarlo HB, Budoff M, Yehuda R, Ebrahimi R. Post-traumatic stress disorder, coronary atherosclerosis, and mortality. </w:t>
+      </w:r>
+      <w:r>
+        <w:rPr>
+          <w:rFonts w:ascii="Arial" w:hAnsi="Arial" w:cs="Arial"/>
           <w:i/>
           <w:noProof/>
         </w:rPr>
-        <w:t xml:space="preserve">Eur J Prev Cardiol. </w:t>
-      </w:r>
-      <w:r>
-        <w:rPr>
-          <w:noProof/>
-        </w:rPr>
-        <w:t>2017;24(2):145-152.</w:t>
+        <w:t xml:space="preserve">American Journal of Cardiology. </w:t>
+      </w:r>
+      <w:r>
+        <w:rPr>
+          <w:rFonts w:ascii="Arial" w:hAnsi="Arial" w:cs="Arial"/>
+          <w:noProof/>
+        </w:rPr>
+        <w:t>2011;108:29-33.</w:t>
       </w:r>
     </w:p>
     <w:p>
@@ -1509,184 +1235,92 @@
         <w:spacing w:after="0"/>
         <w:ind w:left="720" w:hanging="720"/>
         <w:rPr>
-          <w:noProof/>
-        </w:rPr>
-      </w:pPr>
-      <w:r>
-        <w:rPr>
+          <w:rFonts w:ascii="Arial" w:hAnsi="Arial" w:cs="Arial"/>
+          <w:noProof/>
+        </w:rPr>
+      </w:pPr>
+      <w:r>
+        <w:rPr>
+          <w:rFonts w:ascii="Arial" w:hAnsi="Arial" w:cs="Arial"/>
           <w:noProof/>
         </w:rPr>
         <w:t>9.</w:t>
       </w:r>
       <w:r>
         <w:rPr>
+          <w:rFonts w:ascii="Arial" w:hAnsi="Arial" w:cs="Arial"/>
           <w:noProof/>
         </w:rPr>
         <w:tab/>
-        <w:t xml:space="preserve">Pedersen SS, von Kanel R, Tully PJ, Denollet J. Psychosocial perspectives in cardiovascular disease. </w:t>
-      </w:r>
-      <w:r>
-        <w:rPr>
+        <w:t xml:space="preserve">Boscarino JA. A prospective study of PTSD and early-age heart disease mortality among Vietnam veterans: implications for surveillance and prevention. </w:t>
+      </w:r>
+      <w:r>
+        <w:rPr>
+          <w:rFonts w:ascii="Arial" w:hAnsi="Arial" w:cs="Arial"/>
           <w:i/>
           <w:noProof/>
         </w:rPr>
-        <w:t xml:space="preserve">Eur J Prev Cardiol. </w:t>
-      </w:r>
-      <w:r>
-        <w:rPr>
-          <w:noProof/>
-        </w:rPr>
-        <w:t>2017;24(3_suppl):108-115.</w:t>
+        <w:t xml:space="preserve">Psychosom Med. </w:t>
+      </w:r>
+      <w:r>
+        <w:rPr>
+          <w:rFonts w:ascii="Arial" w:hAnsi="Arial" w:cs="Arial"/>
+          <w:noProof/>
+        </w:rPr>
+        <w:t>2008;70(6):668-676.</w:t>
       </w:r>
     </w:p>
     <w:p>
       <w:pPr>
         <w:pStyle w:val="EndNoteBibliography"/>
-        <w:spacing w:after="0"/>
         <w:ind w:left="720" w:hanging="720"/>
         <w:rPr>
-          <w:noProof/>
-        </w:rPr>
-      </w:pPr>
-      <w:r>
-        <w:rPr>
+          <w:rFonts w:ascii="Arial" w:hAnsi="Arial" w:cs="Arial"/>
+          <w:noProof/>
+        </w:rPr>
+      </w:pPr>
+      <w:r>
+        <w:rPr>
+          <w:rFonts w:ascii="Arial" w:hAnsi="Arial" w:cs="Arial"/>
           <w:noProof/>
         </w:rPr>
         <w:t>10.</w:t>
       </w:r>
       <w:r>
         <w:rPr>
+          <w:rFonts w:ascii="Arial" w:hAnsi="Arial" w:cs="Arial"/>
           <w:noProof/>
         </w:rPr>
         <w:tab/>
-        <w:t xml:space="preserve">Boscarino JA. A prospective study of PTSD and early-age heart disease mortality among Vietnam veterans: implications for surveillance and prevention. </w:t>
-      </w:r>
-      <w:r>
-        <w:rPr>
+        <w:t xml:space="preserve">Scherrer JF, Salas J, Cohen BE, et al. Comorbid Conditions Explain the Association Between Posttraumatic Stress Disorder and Incident Cardiovascular Disease. </w:t>
+      </w:r>
+      <w:r>
+        <w:rPr>
+          <w:rFonts w:ascii="Arial" w:hAnsi="Arial" w:cs="Arial"/>
           <w:i/>
           <w:noProof/>
         </w:rPr>
-        <w:t xml:space="preserve">Psychosom Med. </w:t>
-      </w:r>
-      <w:r>
-        <w:rPr>
-          <w:noProof/>
-        </w:rPr>
-        <w:t>2008;70(6):668-676.</w:t>
+        <w:t xml:space="preserve">Journal of the American Heart Association. </w:t>
+      </w:r>
+      <w:r>
+        <w:rPr>
+          <w:rFonts w:ascii="Arial" w:hAnsi="Arial" w:cs="Arial"/>
+          <w:noProof/>
+        </w:rPr>
+        <w:t>2019;8:1-11.</w:t>
       </w:r>
     </w:p>
     <w:p>
       <w:pPr>
-        <w:pStyle w:val="EndNoteBibliography"/>
-        <w:spacing w:after="0"/>
-        <w:ind w:left="720" w:hanging="720"/>
-        <w:rPr>
-          <w:noProof/>
-        </w:rPr>
-      </w:pPr>
-      <w:r>
-        <w:rPr>
-          <w:noProof/>
-        </w:rPr>
-        <w:t>11.</w:t>
-      </w:r>
-      <w:r>
-        <w:rPr>
-          <w:noProof/>
-        </w:rPr>
-        <w:tab/>
-        <w:t xml:space="preserve">Vaccarino V, Goldberg J, Rooks C, et al. Post-traumatic stress disorder and incidence of coronary heart disease: a twin study. </w:t>
-      </w:r>
-      <w:r>
-        <w:rPr>
-          <w:i/>
-          <w:noProof/>
-        </w:rPr>
-        <w:t xml:space="preserve">J Am Coll Cardiol. </w:t>
-      </w:r>
-      <w:r>
-        <w:rPr>
-          <w:noProof/>
-        </w:rPr>
-        <w:t>2013;62(11):970-978.</w:t>
-      </w:r>
-    </w:p>
-    <w:p>
-      <w:pPr>
-        <w:pStyle w:val="EndNoteBibliography"/>
-        <w:spacing w:after="0"/>
-        <w:ind w:left="720" w:hanging="720"/>
-        <w:rPr>
-          <w:noProof/>
-        </w:rPr>
-      </w:pPr>
-      <w:r>
-        <w:rPr>
-          <w:noProof/>
-        </w:rPr>
-        <w:t>12.</w:t>
-      </w:r>
-      <w:r>
-        <w:rPr>
-          <w:noProof/>
-        </w:rPr>
-        <w:tab/>
-        <w:t xml:space="preserve">Brudey C, Park J, Wiaderkiewicz J, Kobayashi I, Mellman TA, Marvar PJ. Autonomic and inflammatory consequences of posttraumatic stress disorder and the link to cardiovascular disease. </w:t>
-      </w:r>
-      <w:r>
-        <w:rPr>
-          <w:i/>
-          <w:noProof/>
-        </w:rPr>
-        <w:t xml:space="preserve">Am J Physiol Regul Integr Comp Physiol. </w:t>
-      </w:r>
-      <w:r>
-        <w:rPr>
-          <w:noProof/>
-        </w:rPr>
-        <w:t>2015;309(4):R315-321.</w:t>
-      </w:r>
-    </w:p>
-    <w:p>
-      <w:pPr>
-        <w:pStyle w:val="EndNoteBibliography"/>
-        <w:ind w:left="720" w:hanging="720"/>
-        <w:rPr>
-          <w:noProof/>
-        </w:rPr>
-      </w:pPr>
-      <w:r>
-        <w:rPr>
-          <w:noProof/>
-        </w:rPr>
-        <w:t>13.</w:t>
-      </w:r>
-      <w:r>
-        <w:rPr>
-          <w:noProof/>
-        </w:rPr>
-        <w:tab/>
-        <w:t xml:space="preserve">Scherrer JF, Salas J, Cohen BE, et al. Comorbid Conditions Explain the Association Between Posttraumatic Stress Disorder and Incident Cardiovascular Disease. </w:t>
-      </w:r>
-      <w:r>
-        <w:rPr>
-          <w:i/>
-          <w:noProof/>
-        </w:rPr>
-        <w:t xml:space="preserve">Journal of the American Heart Association. </w:t>
-      </w:r>
-      <w:r>
-        <w:rPr>
-          <w:noProof/>
-        </w:rPr>
-        <w:t>2019;8(4):1-11.</w:t>
-      </w:r>
-    </w:p>
-    <w:p>
-      <w:pPr>
         <w:pStyle w:val="Bibliography"/>
-      </w:pPr>
-      <w:r>
+        <w:rPr>
+          <w:rFonts w:ascii="Arial" w:hAnsi="Arial" w:cs="Arial"/>
+        </w:rPr>
+      </w:pPr>
+      <w:r>
+        <w:rPr>
+          <w:rFonts w:ascii="Arial" w:hAnsi="Arial" w:cs="Arial"/>
+        </w:rPr>
         <w:fldChar w:fldCharType="end"/>
       </w:r>
     </w:p>
@@ -2707,7 +2341,7 @@
       </w:pPr>
     </w:pPrDefault>
   </w:docDefaults>
-  <w:latentStyles w:defLockedState="0" w:defUIPriority="0" w:defSemiHidden="0" w:defUnhideWhenUsed="0" w:defQFormat="0" w:count="375">
+  <w:latentStyles w:defLockedState="0" w:defUIPriority="0" w:defSemiHidden="0" w:defUnhideWhenUsed="0" w:defQFormat="0" w:count="376">
     <w:lsdException w:name="heading 6" w:semiHidden="1" w:unhideWhenUsed="1"/>
     <w:lsdException w:name="index 3" w:semiHidden="1" w:unhideWhenUsed="1"/>
     <w:lsdException w:name="index 4" w:semiHidden="1" w:unhideWhenUsed="1"/>
@@ -3042,6 +2676,7 @@
     <w:lsdException w:name="Smart Hyperlink" w:semiHidden="1" w:uiPriority="99" w:unhideWhenUsed="1"/>
     <w:lsdException w:name="Hashtag" w:semiHidden="1" w:uiPriority="99" w:unhideWhenUsed="1"/>
     <w:lsdException w:name="Unresolved Mention" w:semiHidden="1" w:uiPriority="99" w:unhideWhenUsed="1"/>
+    <w:lsdException w:name="Smart Link" w:semiHidden="1" w:uiPriority="99" w:unhideWhenUsed="1"/>
   </w:latentStyles>
   <w:style w:type="paragraph" w:default="1" w:styleId="Normal">
     <w:name w:val="Normal"/>
@@ -3173,7 +2808,6 @@
   <w:style w:type="character" w:default="1" w:styleId="DefaultParagraphFont">
     <w:name w:val="Default Paragraph Font"/>
     <w:uiPriority w:val="1"/>
-    <w:semiHidden/>
     <w:unhideWhenUsed/>
   </w:style>
   <w:style w:type="table" w:default="1" w:styleId="TableNormal">
@@ -4264,7 +3898,7 @@
 </file>
 
 <file path=customXml/itemProps1.xml><?xml version="1.0" encoding="utf-8"?>
-<ds:datastoreItem xmlns:ds="http://schemas.openxmlformats.org/officeDocument/2006/customXml" ds:itemID="{009895E3-3980-B841-9754-BA7F674FF916}">
+<ds:datastoreItem xmlns:ds="http://schemas.openxmlformats.org/officeDocument/2006/customXml" ds:itemID="{6F3A2827-C416-464C-BE62-7C6D40F442EB}">
   <ds:schemaRefs>
     <ds:schemaRef ds:uri="http://schemas.openxmlformats.org/officeDocument/2006/bibliography"/>
   </ds:schemaRefs>

</xml_diff>